<commit_message>
Updated the guidlines and docker compose.yml. Refactored the code
</commit_message>
<xml_diff>
--- a/Guidlines/UserGuide.docx
+++ b/Guidlines/UserGuide.docx
@@ -1,38 +1,1708 @@
 
 <file path=word/document.xml><?xml version="1.0" encoding="utf-8"?>
-<w:document xmlns:wpc="http://schemas.microsoft.com/office/word/2010/wordprocessingCanvas" xmlns:cx="http://schemas.microsoft.com/office/drawing/2014/chartex" xmlns:cx1="http://schemas.microsoft.com/office/drawing/2015/9/8/chartex" xmlns:cx2="http://schemas.microsoft.com/office/drawing/2015/10/21/chartex" xmlns:cx3="http://schemas.microsoft.com/office/drawing/2016/5/9/chartex" xmlns:cx4="http://schemas.microsoft.com/office/drawing/2016/5/10/chartex" xmlns:cx5="http://schemas.microsoft.com/office/drawing/2016/5/11/chartex" xmlns:cx6="http://schemas.microsoft.com/office/drawing/2016/5/12/chartex" xmlns:cx7="http://schemas.microsoft.com/office/drawing/2016/5/13/chartex" xmlns:cx8="http://schemas.microsoft.com/office/drawing/2016/5/14/chartex" xmlns:mc="http://schemas.openxmlformats.org/markup-compatibility/2006" xmlns:aink="http://schemas.microsoft.com/office/drawing/2016/ink" xmlns:am3d="http://schemas.microsoft.com/office/drawing/2017/model3d" xmlns:o="urn:schemas-microsoft-com:office:office" xmlns:oel="http://schemas.microsoft.com/office/2019/extlst" xmlns:r="http://schemas.openxmlformats.org/officeDocument/2006/relationships" xmlns:m="http://schemas.openxmlformats.org/officeDocument/2006/math" xmlns:v="urn:schemas-microsoft-com:vml" xmlns:wp14="http://schemas.microsoft.com/office/word/2010/wordprocessingDrawing" xmlns:wp="http://schemas.openxmlformats.org/drawingml/2006/wordprocessingDrawing" xmlns:w10="urn:schemas-microsoft-com:office:word" xmlns:w="http://schemas.openxmlformats.org/wordprocessingml/2006/main" xmlns:w14="http://schemas.microsoft.com/office/word/2010/wordml" xmlns:w15="http://schemas.microsoft.com/office/word/2012/wordml" xmlns:w16cex="http://schemas.microsoft.com/office/word/2018/wordml/cex" xmlns:w16cid="http://schemas.microsoft.com/office/word/2016/wordml/cid" xmlns:w16="http://schemas.microsoft.com/office/word/2018/wordml" xmlns:w16sdtdh="http://schemas.microsoft.com/office/word/2020/wordml/sdtdatahash" xmlns:w16se="http://schemas.microsoft.com/office/word/2015/wordml/symex" xmlns:wpg="http://schemas.microsoft.com/office/word/2010/wordprocessingGroup" xmlns:wpi="http://schemas.microsoft.com/office/word/2010/wordprocessingInk" xmlns:wne="http://schemas.microsoft.com/office/word/2006/wordml" xmlns:wps="http://schemas.microsoft.com/office/word/2010/wordprocessingShape" mc:Ignorable="w14 w15 w16se w16cid w16 w16cex w16sdtdh wp14">
+<w:document xmlns:wpc="http://schemas.microsoft.com/office/word/2010/wordprocessingCanvas" xmlns:cx="http://schemas.microsoft.com/office/drawing/2014/chartex" xmlns:cx1="http://schemas.microsoft.com/office/drawing/2015/9/8/chartex" xmlns:cx2="http://schemas.microsoft.com/office/drawing/2015/10/21/chartex" xmlns:cx3="http://schemas.microsoft.com/office/drawing/2016/5/9/chartex" xmlns:cx4="http://schemas.microsoft.com/office/drawing/2016/5/10/chartex" xmlns:cx5="http://schemas.microsoft.com/office/drawing/2016/5/11/chartex" xmlns:cx6="http://schemas.microsoft.com/office/drawing/2016/5/12/chartex" xmlns:cx7="http://schemas.microsoft.com/office/drawing/2016/5/13/chartex" xmlns:cx8="http://schemas.microsoft.com/office/drawing/2016/5/14/chartex" xmlns:mc="http://schemas.openxmlformats.org/markup-compatibility/2006" xmlns:aink="http://schemas.microsoft.com/office/drawing/2016/ink" xmlns:am3d="http://schemas.microsoft.com/office/drawing/2017/model3d" xmlns:o="urn:schemas-microsoft-com:office:office" xmlns:r="http://schemas.openxmlformats.org/officeDocument/2006/relationships" xmlns:m="http://schemas.openxmlformats.org/officeDocument/2006/math" xmlns:v="urn:schemas-microsoft-com:vml" xmlns:wp14="http://schemas.microsoft.com/office/word/2010/wordprocessingDrawing" xmlns:wp="http://schemas.openxmlformats.org/drawingml/2006/wordprocessingDrawing" xmlns:w10="urn:schemas-microsoft-com:office:word" xmlns:w="http://schemas.openxmlformats.org/wordprocessingml/2006/main" xmlns:w14="http://schemas.microsoft.com/office/word/2010/wordml" xmlns:w15="http://schemas.microsoft.com/office/word/2012/wordml" xmlns:w16cex="http://schemas.microsoft.com/office/word/2018/wordml/cex" xmlns:w16cid="http://schemas.microsoft.com/office/word/2016/wordml/cid" xmlns:w16="http://schemas.microsoft.com/office/word/2018/wordml" xmlns:w16se="http://schemas.microsoft.com/office/word/2015/wordml/symex" xmlns:wpg="http://schemas.microsoft.com/office/word/2010/wordprocessingGroup" xmlns:wpi="http://schemas.microsoft.com/office/word/2010/wordprocessingInk" xmlns:wne="http://schemas.microsoft.com/office/word/2006/wordml" xmlns:wps="http://schemas.microsoft.com/office/word/2010/wordprocessingShape" mc:Ignorable="w14 w15 w16se w16cid w16 w16cex wp14">
   <w:body>
-    <w:p>
-      <w:r>
-        <w:t>Запуск программы</w:t>
-      </w:r>
-    </w:p>
-    <w:p>
-      <w:r>
-        <w:t xml:space="preserve">Запуск программы производится по адресу </w:t>
-      </w:r>
-      <w:hyperlink r:id="rId5" w:history="1">
+    <w:sdt>
+      <w:sdtPr>
+        <w:id w:val="269663353"/>
+        <w:docPartObj>
+          <w:docPartGallery w:val="Cover Pages"/>
+          <w:docPartUnique/>
+        </w:docPartObj>
+      </w:sdtPr>
+      <w:sdtContent>
+        <w:p/>
+        <w:tbl>
+          <w:tblPr>
+            <w:tblpPr w:leftFromText="187" w:rightFromText="187" w:horzAnchor="margin" w:tblpXSpec="center" w:tblpY="2881"/>
+            <w:tblW w:w="4000" w:type="pct"/>
+            <w:tblBorders>
+              <w:left w:val="single" w:sz="12" w:space="0" w:color="4472C4" w:themeColor="accent1"/>
+            </w:tblBorders>
+            <w:tblCellMar>
+              <w:left w:w="144" w:type="dxa"/>
+              <w:right w:w="115" w:type="dxa"/>
+            </w:tblCellMar>
+            <w:tblLook w:val="04A0" w:firstRow="1" w:lastRow="0" w:firstColumn="1" w:lastColumn="0" w:noHBand="0" w:noVBand="1"/>
+          </w:tblPr>
+          <w:tblGrid>
+            <w:gridCol w:w="7668"/>
+          </w:tblGrid>
+          <w:tr>
+            <w:sdt>
+              <w:sdtPr>
+                <w:rPr>
+                  <w:color w:val="2F5496" w:themeColor="accent1" w:themeShade="BF"/>
+                  <w:sz w:val="24"/>
+                  <w:szCs w:val="24"/>
+                </w:rPr>
+                <w:alias w:val="Организация"/>
+                <w:id w:val="13406915"/>
+                <w:placeholder>
+                  <w:docPart w:val="CA51A3AB5F534D90B50430D18B5DBE4B"/>
+                </w:placeholder>
+                <w:dataBinding w:prefixMappings="xmlns:ns0='http://schemas.openxmlformats.org/officeDocument/2006/extended-properties'" w:xpath="/ns0:Properties[1]/ns0:Company[1]" w:storeItemID="{6668398D-A668-4E3E-A5EB-62B293D839F1}"/>
+                <w:text/>
+              </w:sdtPr>
+              <w:sdtContent>
+                <w:tc>
+                  <w:tcPr>
+                    <w:tcW w:w="7672" w:type="dxa"/>
+                    <w:tcMar>
+                      <w:top w:w="216" w:type="dxa"/>
+                      <w:left w:w="115" w:type="dxa"/>
+                      <w:bottom w:w="216" w:type="dxa"/>
+                      <w:right w:w="115" w:type="dxa"/>
+                    </w:tcMar>
+                  </w:tcPr>
+                  <w:p>
+                    <w:pPr>
+                      <w:pStyle w:val="a6"/>
+                      <w:rPr>
+                        <w:color w:val="2F5496" w:themeColor="accent1" w:themeShade="BF"/>
+                        <w:sz w:val="24"/>
+                      </w:rPr>
+                    </w:pPr>
+                    <w:proofErr w:type="spellStart"/>
+                    <w:r>
+                      <w:rPr>
+                        <w:color w:val="2F5496" w:themeColor="accent1" w:themeShade="BF"/>
+                        <w:sz w:val="24"/>
+                        <w:szCs w:val="24"/>
+                        <w:lang w:val="en-US"/>
+                      </w:rPr>
+                      <w:t>NotifyMe</w:t>
+                    </w:r>
+                    <w:proofErr w:type="spellEnd"/>
+                  </w:p>
+                </w:tc>
+              </w:sdtContent>
+            </w:sdt>
+          </w:tr>
+          <w:tr>
+            <w:tc>
+              <w:tcPr>
+                <w:tcW w:w="7672" w:type="dxa"/>
+              </w:tcPr>
+              <w:sdt>
+                <w:sdtPr>
+                  <w:rPr>
+                    <w:rFonts w:asciiTheme="majorHAnsi" w:eastAsiaTheme="majorEastAsia" w:hAnsiTheme="majorHAnsi" w:cstheme="majorBidi"/>
+                    <w:color w:val="4472C4" w:themeColor="accent1"/>
+                    <w:sz w:val="88"/>
+                    <w:szCs w:val="88"/>
+                  </w:rPr>
+                  <w:alias w:val="Название"/>
+                  <w:id w:val="13406919"/>
+                  <w:placeholder>
+                    <w:docPart w:val="79CDBF57534441619C9468E21A6ED107"/>
+                  </w:placeholder>
+                  <w:dataBinding w:prefixMappings="xmlns:ns0='http://schemas.openxmlformats.org/package/2006/metadata/core-properties' xmlns:ns1='http://purl.org/dc/elements/1.1/'" w:xpath="/ns0:coreProperties[1]/ns1:title[1]" w:storeItemID="{6C3C8BC8-F283-45AE-878A-BAB7291924A1}"/>
+                  <w:text/>
+                </w:sdtPr>
+                <w:sdtContent>
+                  <w:p>
+                    <w:pPr>
+                      <w:pStyle w:val="a6"/>
+                      <w:spacing w:line="216" w:lineRule="auto"/>
+                      <w:rPr>
+                        <w:rFonts w:asciiTheme="majorHAnsi" w:eastAsiaTheme="majorEastAsia" w:hAnsiTheme="majorHAnsi" w:cstheme="majorBidi"/>
+                        <w:color w:val="4472C4" w:themeColor="accent1"/>
+                        <w:sz w:val="88"/>
+                        <w:szCs w:val="88"/>
+                      </w:rPr>
+                    </w:pPr>
+                    <w:r>
+                      <w:rPr>
+                        <w:rFonts w:asciiTheme="majorHAnsi" w:eastAsiaTheme="majorEastAsia" w:hAnsiTheme="majorHAnsi" w:cstheme="majorBidi"/>
+                        <w:color w:val="4472C4" w:themeColor="accent1"/>
+                        <w:sz w:val="88"/>
+                        <w:szCs w:val="88"/>
+                      </w:rPr>
+                      <w:t>Пользовательская инструкция</w:t>
+                    </w:r>
+                  </w:p>
+                </w:sdtContent>
+              </w:sdt>
+            </w:tc>
+          </w:tr>
+          <w:tr>
+            <w:sdt>
+              <w:sdtPr>
+                <w:rPr>
+                  <w:color w:val="2F5496" w:themeColor="accent1" w:themeShade="BF"/>
+                  <w:sz w:val="24"/>
+                  <w:szCs w:val="24"/>
+                </w:rPr>
+                <w:alias w:val="Подзаголовок"/>
+                <w:id w:val="13406923"/>
+                <w:placeholder>
+                  <w:docPart w:val="F6FCDB543E174DE1B0240131CF3B7C68"/>
+                </w:placeholder>
+                <w:dataBinding w:prefixMappings="xmlns:ns0='http://schemas.openxmlformats.org/package/2006/metadata/core-properties' xmlns:ns1='http://purl.org/dc/elements/1.1/'" w:xpath="/ns0:coreProperties[1]/ns1:subject[1]" w:storeItemID="{6C3C8BC8-F283-45AE-878A-BAB7291924A1}"/>
+                <w:text/>
+              </w:sdtPr>
+              <w:sdtContent>
+                <w:tc>
+                  <w:tcPr>
+                    <w:tcW w:w="7672" w:type="dxa"/>
+                    <w:tcMar>
+                      <w:top w:w="216" w:type="dxa"/>
+                      <w:left w:w="115" w:type="dxa"/>
+                      <w:bottom w:w="216" w:type="dxa"/>
+                      <w:right w:w="115" w:type="dxa"/>
+                    </w:tcMar>
+                  </w:tcPr>
+                  <w:p>
+                    <w:pPr>
+                      <w:pStyle w:val="a6"/>
+                      <w:rPr>
+                        <w:color w:val="2F5496" w:themeColor="accent1" w:themeShade="BF"/>
+                        <w:sz w:val="24"/>
+                      </w:rPr>
+                    </w:pPr>
+                    <w:r>
+                      <w:rPr>
+                        <w:color w:val="2F5496" w:themeColor="accent1" w:themeShade="BF"/>
+                        <w:sz w:val="24"/>
+                        <w:szCs w:val="24"/>
+                      </w:rPr>
+                      <w:t>Роль</w:t>
+                    </w:r>
+                    <w:r>
+                      <w:rPr>
+                        <w:color w:val="2F5496" w:themeColor="accent1" w:themeShade="BF"/>
+                        <w:sz w:val="24"/>
+                        <w:szCs w:val="24"/>
+                        <w:lang w:val="en-US"/>
+                      </w:rPr>
+                      <w:t>:</w:t>
+                    </w:r>
+                    <w:r>
+                      <w:rPr>
+                        <w:color w:val="2F5496" w:themeColor="accent1" w:themeShade="BF"/>
+                        <w:sz w:val="24"/>
+                        <w:szCs w:val="24"/>
+                      </w:rPr>
+                      <w:t xml:space="preserve"> </w:t>
+                    </w:r>
+                    <w:r>
+                      <w:rPr>
+                        <w:color w:val="2F5496" w:themeColor="accent1" w:themeShade="BF"/>
+                        <w:sz w:val="24"/>
+                        <w:szCs w:val="24"/>
+                        <w:lang w:val="en-US"/>
+                      </w:rPr>
+                      <w:t>User</w:t>
+                    </w:r>
+                  </w:p>
+                </w:tc>
+              </w:sdtContent>
+            </w:sdt>
+          </w:tr>
+        </w:tbl>
+        <w:tbl>
+          <w:tblPr>
+            <w:tblpPr w:leftFromText="187" w:rightFromText="187" w:horzAnchor="margin" w:tblpXSpec="center" w:tblpYSpec="bottom"/>
+            <w:tblW w:w="3857" w:type="pct"/>
+            <w:tblLook w:val="04A0" w:firstRow="1" w:lastRow="0" w:firstColumn="1" w:lastColumn="0" w:noHBand="0" w:noVBand="1"/>
+          </w:tblPr>
+          <w:tblGrid>
+            <w:gridCol w:w="7394"/>
+          </w:tblGrid>
+          <w:tr>
+            <w:tc>
+              <w:tcPr>
+                <w:tcW w:w="7221" w:type="dxa"/>
+                <w:tcMar>
+                  <w:top w:w="216" w:type="dxa"/>
+                  <w:left w:w="115" w:type="dxa"/>
+                  <w:bottom w:w="216" w:type="dxa"/>
+                  <w:right w:w="115" w:type="dxa"/>
+                </w:tcMar>
+              </w:tcPr>
+              <w:sdt>
+                <w:sdtPr>
+                  <w:rPr>
+                    <w:color w:val="4472C4" w:themeColor="accent1"/>
+                    <w:sz w:val="28"/>
+                    <w:szCs w:val="28"/>
+                  </w:rPr>
+                  <w:alias w:val="Автор"/>
+                  <w:id w:val="13406928"/>
+                  <w:placeholder>
+                    <w:docPart w:val="041724ECEE5546029883B9D63F547FE9"/>
+                  </w:placeholder>
+                  <w:dataBinding w:prefixMappings="xmlns:ns0='http://schemas.openxmlformats.org/package/2006/metadata/core-properties' xmlns:ns1='http://purl.org/dc/elements/1.1/'" w:xpath="/ns0:coreProperties[1]/ns1:creator[1]" w:storeItemID="{6C3C8BC8-F283-45AE-878A-BAB7291924A1}"/>
+                  <w:text/>
+                </w:sdtPr>
+                <w:sdtContent>
+                  <w:p>
+                    <w:pPr>
+                      <w:pStyle w:val="a6"/>
+                      <w:rPr>
+                        <w:color w:val="4472C4" w:themeColor="accent1"/>
+                        <w:sz w:val="28"/>
+                        <w:szCs w:val="28"/>
+                      </w:rPr>
+                    </w:pPr>
+                    <w:r>
+                      <w:rPr>
+                        <w:color w:val="4472C4" w:themeColor="accent1"/>
+                        <w:sz w:val="28"/>
+                        <w:szCs w:val="28"/>
+                      </w:rPr>
+                      <w:t>Rashit Nurzhanov</w:t>
+                    </w:r>
+                  </w:p>
+                </w:sdtContent>
+              </w:sdt>
+              <w:sdt>
+                <w:sdtPr>
+                  <w:rPr>
+                    <w:color w:val="4472C4" w:themeColor="accent1"/>
+                    <w:sz w:val="28"/>
+                    <w:szCs w:val="28"/>
+                  </w:rPr>
+                  <w:alias w:val="Дата"/>
+                  <w:tag w:val="Дата"/>
+                  <w:id w:val="13406932"/>
+                  <w:placeholder>
+                    <w:docPart w:val="AC949F50E92A485DAA714EEB1D251FDC"/>
+                  </w:placeholder>
+                  <w:dataBinding w:prefixMappings="xmlns:ns0='http://schemas.microsoft.com/office/2006/coverPageProps'" w:xpath="/ns0:CoverPageProperties[1]/ns0:PublishDate[1]" w:storeItemID="{55AF091B-3C7A-41E3-B477-F2FDAA23CFDA}"/>
+                  <w:date w:fullDate="2023-10-31T00:00:00Z">
+                    <w:dateFormat w:val="d.M.yyyy"/>
+                    <w:lid w:val="ru-RU"/>
+                    <w:storeMappedDataAs w:val="dateTime"/>
+                    <w:calendar w:val="gregorian"/>
+                  </w:date>
+                </w:sdtPr>
+                <w:sdtContent>
+                  <w:p>
+                    <w:pPr>
+                      <w:pStyle w:val="a6"/>
+                      <w:rPr>
+                        <w:color w:val="4472C4" w:themeColor="accent1"/>
+                        <w:sz w:val="28"/>
+                        <w:szCs w:val="28"/>
+                      </w:rPr>
+                    </w:pPr>
+                    <w:r>
+                      <w:rPr>
+                        <w:color w:val="4472C4" w:themeColor="accent1"/>
+                        <w:sz w:val="28"/>
+                        <w:szCs w:val="28"/>
+                      </w:rPr>
+                      <w:t>31.10.2023</w:t>
+                    </w:r>
+                  </w:p>
+                </w:sdtContent>
+              </w:sdt>
+              <w:p>
+                <w:pPr>
+                  <w:pStyle w:val="a6"/>
+                  <w:rPr>
+                    <w:color w:val="4472C4" w:themeColor="accent1"/>
+                  </w:rPr>
+                </w:pPr>
+              </w:p>
+            </w:tc>
+          </w:tr>
+        </w:tbl>
+        <w:p>
+          <w:r>
+            <w:br w:type="page"/>
+          </w:r>
+        </w:p>
+      </w:sdtContent>
+    </w:sdt>
+    <w:sdt>
+      <w:sdtPr>
+        <w:id w:val="740378214"/>
+        <w:docPartObj>
+          <w:docPartGallery w:val="Table of Contents"/>
+          <w:docPartUnique/>
+        </w:docPartObj>
+      </w:sdtPr>
+      <w:sdtEndPr>
+        <w:rPr>
+          <w:rFonts w:asciiTheme="minorHAnsi" w:eastAsiaTheme="minorHAnsi" w:hAnsiTheme="minorHAnsi" w:cstheme="minorBidi"/>
+          <w:b/>
+          <w:bCs/>
+          <w:color w:val="auto"/>
+          <w:kern w:val="2"/>
+          <w:sz w:val="22"/>
+          <w:szCs w:val="22"/>
+          <w:lang w:eastAsia="en-US"/>
+        </w:rPr>
+      </w:sdtEndPr>
+      <w:sdtContent>
+        <w:p>
+          <w:pPr>
+            <w:pStyle w:val="a9"/>
+          </w:pPr>
+          <w:r>
+            <w:t>Оглавление</w:t>
+          </w:r>
+        </w:p>
+        <w:p>
+          <w:pPr>
+            <w:rPr>
+              <w:lang w:eastAsia="ru-RU"/>
+            </w:rPr>
+          </w:pPr>
+        </w:p>
+        <w:p>
+          <w:pPr>
+            <w:pStyle w:val="11"/>
+            <w:tabs>
+              <w:tab w:val="left" w:pos="440"/>
+              <w:tab w:val="right" w:leader="dot" w:pos="9345"/>
+            </w:tabs>
+            <w:rPr>
+              <w:rFonts w:eastAsiaTheme="minorEastAsia"/>
+              <w:noProof/>
+              <w:kern w:val="0"/>
+              <w:lang w:eastAsia="ru-RU"/>
+              <w14:ligatures w14:val="none"/>
+            </w:rPr>
+          </w:pPr>
+          <w:r>
+            <w:fldChar w:fldCharType="begin"/>
+          </w:r>
+          <w:r>
+            <w:instrText xml:space="preserve"> TOC \o "1-3" \h \z \u </w:instrText>
+          </w:r>
+          <w:r>
+            <w:fldChar w:fldCharType="separate"/>
+          </w:r>
+          <w:hyperlink w:anchor="_Toc149639108" w:history="1">
+            <w:r>
+              <w:rPr>
+                <w:rStyle w:val="a3"/>
+                <w:b/>
+                <w:bCs/>
+                <w:noProof/>
+              </w:rPr>
+              <w:t>1.</w:t>
+            </w:r>
+            <w:r>
+              <w:rPr>
+                <w:rFonts w:eastAsiaTheme="minorEastAsia"/>
+                <w:noProof/>
+                <w:kern w:val="0"/>
+                <w:lang w:eastAsia="ru-RU"/>
+                <w14:ligatures w14:val="none"/>
+              </w:rPr>
+              <w:tab/>
+            </w:r>
+            <w:r>
+              <w:rPr>
+                <w:rStyle w:val="a3"/>
+                <w:b/>
+                <w:bCs/>
+                <w:noProof/>
+              </w:rPr>
+              <w:t>Введение</w:t>
+            </w:r>
+            <w:r>
+              <w:rPr>
+                <w:noProof/>
+                <w:webHidden/>
+              </w:rPr>
+              <w:tab/>
+            </w:r>
+            <w:r>
+              <w:rPr>
+                <w:noProof/>
+                <w:webHidden/>
+              </w:rPr>
+              <w:fldChar w:fldCharType="begin"/>
+            </w:r>
+            <w:r>
+              <w:rPr>
+                <w:noProof/>
+                <w:webHidden/>
+              </w:rPr>
+              <w:instrText xml:space="preserve"> PAGEREF _Toc149639108 \h </w:instrText>
+            </w:r>
+            <w:r>
+              <w:rPr>
+                <w:noProof/>
+                <w:webHidden/>
+              </w:rPr>
+            </w:r>
+            <w:r>
+              <w:rPr>
+                <w:noProof/>
+                <w:webHidden/>
+              </w:rPr>
+              <w:fldChar w:fldCharType="separate"/>
+            </w:r>
+            <w:r>
+              <w:rPr>
+                <w:noProof/>
+                <w:webHidden/>
+              </w:rPr>
+              <w:t>2</w:t>
+            </w:r>
+            <w:r>
+              <w:rPr>
+                <w:noProof/>
+                <w:webHidden/>
+              </w:rPr>
+              <w:fldChar w:fldCharType="end"/>
+            </w:r>
+          </w:hyperlink>
+        </w:p>
+        <w:p>
+          <w:pPr>
+            <w:pStyle w:val="11"/>
+            <w:tabs>
+              <w:tab w:val="left" w:pos="440"/>
+              <w:tab w:val="right" w:leader="dot" w:pos="9345"/>
+            </w:tabs>
+            <w:rPr>
+              <w:rFonts w:eastAsiaTheme="minorEastAsia"/>
+              <w:noProof/>
+              <w:kern w:val="0"/>
+              <w:lang w:eastAsia="ru-RU"/>
+              <w14:ligatures w14:val="none"/>
+            </w:rPr>
+          </w:pPr>
+          <w:hyperlink w:anchor="_Toc149639109" w:history="1">
+            <w:r>
+              <w:rPr>
+                <w:rStyle w:val="a3"/>
+                <w:b/>
+                <w:bCs/>
+                <w:noProof/>
+              </w:rPr>
+              <w:t>2.</w:t>
+            </w:r>
+            <w:r>
+              <w:rPr>
+                <w:rFonts w:eastAsiaTheme="minorEastAsia"/>
+                <w:noProof/>
+                <w:kern w:val="0"/>
+                <w:lang w:eastAsia="ru-RU"/>
+                <w14:ligatures w14:val="none"/>
+              </w:rPr>
+              <w:tab/>
+            </w:r>
+            <w:r>
+              <w:rPr>
+                <w:rStyle w:val="a3"/>
+                <w:b/>
+                <w:bCs/>
+                <w:noProof/>
+              </w:rPr>
+              <w:t>Вход в систему</w:t>
+            </w:r>
+            <w:r>
+              <w:rPr>
+                <w:noProof/>
+                <w:webHidden/>
+              </w:rPr>
+              <w:tab/>
+            </w:r>
+            <w:r>
+              <w:rPr>
+                <w:noProof/>
+                <w:webHidden/>
+              </w:rPr>
+              <w:fldChar w:fldCharType="begin"/>
+            </w:r>
+            <w:r>
+              <w:rPr>
+                <w:noProof/>
+                <w:webHidden/>
+              </w:rPr>
+              <w:instrText xml:space="preserve"> PAGEREF _Toc149639109 \h </w:instrText>
+            </w:r>
+            <w:r>
+              <w:rPr>
+                <w:noProof/>
+                <w:webHidden/>
+              </w:rPr>
+            </w:r>
+            <w:r>
+              <w:rPr>
+                <w:noProof/>
+                <w:webHidden/>
+              </w:rPr>
+              <w:fldChar w:fldCharType="separate"/>
+            </w:r>
+            <w:r>
+              <w:rPr>
+                <w:noProof/>
+                <w:webHidden/>
+              </w:rPr>
+              <w:t>2</w:t>
+            </w:r>
+            <w:r>
+              <w:rPr>
+                <w:noProof/>
+                <w:webHidden/>
+              </w:rPr>
+              <w:fldChar w:fldCharType="end"/>
+            </w:r>
+          </w:hyperlink>
+        </w:p>
+        <w:p>
+          <w:pPr>
+            <w:pStyle w:val="11"/>
+            <w:tabs>
+              <w:tab w:val="left" w:pos="440"/>
+              <w:tab w:val="right" w:leader="dot" w:pos="9345"/>
+            </w:tabs>
+            <w:rPr>
+              <w:rFonts w:eastAsiaTheme="minorEastAsia"/>
+              <w:noProof/>
+              <w:kern w:val="0"/>
+              <w:lang w:eastAsia="ru-RU"/>
+              <w14:ligatures w14:val="none"/>
+            </w:rPr>
+          </w:pPr>
+          <w:hyperlink w:anchor="_Toc149639110" w:history="1">
+            <w:r>
+              <w:rPr>
+                <w:rStyle w:val="a3"/>
+                <w:b/>
+                <w:bCs/>
+                <w:noProof/>
+              </w:rPr>
+              <w:t>3.</w:t>
+            </w:r>
+            <w:r>
+              <w:rPr>
+                <w:rFonts w:eastAsiaTheme="minorEastAsia"/>
+                <w:noProof/>
+                <w:kern w:val="0"/>
+                <w:lang w:eastAsia="ru-RU"/>
+                <w14:ligatures w14:val="none"/>
+              </w:rPr>
+              <w:tab/>
+            </w:r>
+            <w:r>
+              <w:rPr>
+                <w:rStyle w:val="a3"/>
+                <w:b/>
+                <w:bCs/>
+                <w:noProof/>
+              </w:rPr>
+              <w:t>Авторизация (</w:t>
+            </w:r>
+            <w:r>
+              <w:rPr>
+                <w:rStyle w:val="a3"/>
+                <w:b/>
+                <w:bCs/>
+                <w:noProof/>
+                <w:lang w:val="en-US"/>
+              </w:rPr>
+              <w:t>Login</w:t>
+            </w:r>
+            <w:r>
+              <w:rPr>
+                <w:rStyle w:val="a3"/>
+                <w:b/>
+                <w:bCs/>
+                <w:noProof/>
+              </w:rPr>
+              <w:t>)</w:t>
+            </w:r>
+            <w:r>
+              <w:rPr>
+                <w:noProof/>
+                <w:webHidden/>
+              </w:rPr>
+              <w:tab/>
+            </w:r>
+            <w:r>
+              <w:rPr>
+                <w:noProof/>
+                <w:webHidden/>
+              </w:rPr>
+              <w:fldChar w:fldCharType="begin"/>
+            </w:r>
+            <w:r>
+              <w:rPr>
+                <w:noProof/>
+                <w:webHidden/>
+              </w:rPr>
+              <w:instrText xml:space="preserve"> PAGEREF _Toc149639110 \h </w:instrText>
+            </w:r>
+            <w:r>
+              <w:rPr>
+                <w:noProof/>
+                <w:webHidden/>
+              </w:rPr>
+            </w:r>
+            <w:r>
+              <w:rPr>
+                <w:noProof/>
+                <w:webHidden/>
+              </w:rPr>
+              <w:fldChar w:fldCharType="separate"/>
+            </w:r>
+            <w:r>
+              <w:rPr>
+                <w:noProof/>
+                <w:webHidden/>
+              </w:rPr>
+              <w:t>2</w:t>
+            </w:r>
+            <w:r>
+              <w:rPr>
+                <w:noProof/>
+                <w:webHidden/>
+              </w:rPr>
+              <w:fldChar w:fldCharType="end"/>
+            </w:r>
+          </w:hyperlink>
+        </w:p>
+        <w:p>
+          <w:pPr>
+            <w:pStyle w:val="11"/>
+            <w:tabs>
+              <w:tab w:val="left" w:pos="440"/>
+              <w:tab w:val="right" w:leader="dot" w:pos="9345"/>
+            </w:tabs>
+            <w:rPr>
+              <w:rFonts w:eastAsiaTheme="minorEastAsia"/>
+              <w:noProof/>
+              <w:kern w:val="0"/>
+              <w:lang w:eastAsia="ru-RU"/>
+              <w14:ligatures w14:val="none"/>
+            </w:rPr>
+          </w:pPr>
+          <w:hyperlink w:anchor="_Toc149639111" w:history="1">
+            <w:r>
+              <w:rPr>
+                <w:rStyle w:val="a3"/>
+                <w:b/>
+                <w:bCs/>
+                <w:noProof/>
+              </w:rPr>
+              <w:t>4.</w:t>
+            </w:r>
+            <w:r>
+              <w:rPr>
+                <w:rFonts w:eastAsiaTheme="minorEastAsia"/>
+                <w:noProof/>
+                <w:kern w:val="0"/>
+                <w:lang w:eastAsia="ru-RU"/>
+                <w14:ligatures w14:val="none"/>
+              </w:rPr>
+              <w:tab/>
+            </w:r>
+            <w:r>
+              <w:rPr>
+                <w:rStyle w:val="a3"/>
+                <w:b/>
+                <w:bCs/>
+                <w:noProof/>
+              </w:rPr>
+              <w:t>Регистрация</w:t>
+            </w:r>
+            <w:r>
+              <w:rPr>
+                <w:rStyle w:val="a3"/>
+                <w:b/>
+                <w:bCs/>
+                <w:noProof/>
+                <w:lang w:val="en-US"/>
+              </w:rPr>
+              <w:t xml:space="preserve"> (Registry)</w:t>
+            </w:r>
+            <w:r>
+              <w:rPr>
+                <w:noProof/>
+                <w:webHidden/>
+              </w:rPr>
+              <w:tab/>
+            </w:r>
+            <w:r>
+              <w:rPr>
+                <w:noProof/>
+                <w:webHidden/>
+              </w:rPr>
+              <w:fldChar w:fldCharType="begin"/>
+            </w:r>
+            <w:r>
+              <w:rPr>
+                <w:noProof/>
+                <w:webHidden/>
+              </w:rPr>
+              <w:instrText xml:space="preserve"> PAGEREF _Toc149639111 \h </w:instrText>
+            </w:r>
+            <w:r>
+              <w:rPr>
+                <w:noProof/>
+                <w:webHidden/>
+              </w:rPr>
+            </w:r>
+            <w:r>
+              <w:rPr>
+                <w:noProof/>
+                <w:webHidden/>
+              </w:rPr>
+              <w:fldChar w:fldCharType="separate"/>
+            </w:r>
+            <w:r>
+              <w:rPr>
+                <w:noProof/>
+                <w:webHidden/>
+              </w:rPr>
+              <w:t>2</w:t>
+            </w:r>
+            <w:r>
+              <w:rPr>
+                <w:noProof/>
+                <w:webHidden/>
+              </w:rPr>
+              <w:fldChar w:fldCharType="end"/>
+            </w:r>
+          </w:hyperlink>
+        </w:p>
+        <w:p>
+          <w:pPr>
+            <w:pStyle w:val="11"/>
+            <w:tabs>
+              <w:tab w:val="left" w:pos="440"/>
+              <w:tab w:val="right" w:leader="dot" w:pos="9345"/>
+            </w:tabs>
+            <w:rPr>
+              <w:rFonts w:eastAsiaTheme="minorEastAsia"/>
+              <w:noProof/>
+              <w:kern w:val="0"/>
+              <w:lang w:eastAsia="ru-RU"/>
+              <w14:ligatures w14:val="none"/>
+            </w:rPr>
+          </w:pPr>
+          <w:hyperlink w:anchor="_Toc149639112" w:history="1">
+            <w:r>
+              <w:rPr>
+                <w:rStyle w:val="a3"/>
+                <w:b/>
+                <w:bCs/>
+                <w:noProof/>
+              </w:rPr>
+              <w:t>5.</w:t>
+            </w:r>
+            <w:r>
+              <w:rPr>
+                <w:rFonts w:eastAsiaTheme="minorEastAsia"/>
+                <w:noProof/>
+                <w:kern w:val="0"/>
+                <w:lang w:eastAsia="ru-RU"/>
+                <w14:ligatures w14:val="none"/>
+              </w:rPr>
+              <w:tab/>
+            </w:r>
+            <w:r>
+              <w:rPr>
+                <w:rStyle w:val="a3"/>
+                <w:b/>
+                <w:bCs/>
+                <w:noProof/>
+              </w:rPr>
+              <w:t>Главное меню</w:t>
+            </w:r>
+            <w:r>
+              <w:rPr>
+                <w:noProof/>
+                <w:webHidden/>
+              </w:rPr>
+              <w:tab/>
+            </w:r>
+            <w:r>
+              <w:rPr>
+                <w:noProof/>
+                <w:webHidden/>
+              </w:rPr>
+              <w:fldChar w:fldCharType="begin"/>
+            </w:r>
+            <w:r>
+              <w:rPr>
+                <w:noProof/>
+                <w:webHidden/>
+              </w:rPr>
+              <w:instrText xml:space="preserve"> PAGEREF _Toc149639112 \h </w:instrText>
+            </w:r>
+            <w:r>
+              <w:rPr>
+                <w:noProof/>
+                <w:webHidden/>
+              </w:rPr>
+            </w:r>
+            <w:r>
+              <w:rPr>
+                <w:noProof/>
+                <w:webHidden/>
+              </w:rPr>
+              <w:fldChar w:fldCharType="separate"/>
+            </w:r>
+            <w:r>
+              <w:rPr>
+                <w:noProof/>
+                <w:webHidden/>
+              </w:rPr>
+              <w:t>3</w:t>
+            </w:r>
+            <w:r>
+              <w:rPr>
+                <w:noProof/>
+                <w:webHidden/>
+              </w:rPr>
+              <w:fldChar w:fldCharType="end"/>
+            </w:r>
+          </w:hyperlink>
+        </w:p>
+        <w:p>
+          <w:pPr>
+            <w:pStyle w:val="11"/>
+            <w:tabs>
+              <w:tab w:val="left" w:pos="440"/>
+              <w:tab w:val="right" w:leader="dot" w:pos="9345"/>
+            </w:tabs>
+            <w:rPr>
+              <w:rFonts w:eastAsiaTheme="minorEastAsia"/>
+              <w:noProof/>
+              <w:kern w:val="0"/>
+              <w:lang w:eastAsia="ru-RU"/>
+              <w14:ligatures w14:val="none"/>
+            </w:rPr>
+          </w:pPr>
+          <w:hyperlink w:anchor="_Toc149639113" w:history="1">
+            <w:r>
+              <w:rPr>
+                <w:rStyle w:val="a3"/>
+                <w:b/>
+                <w:bCs/>
+                <w:noProof/>
+              </w:rPr>
+              <w:t>6.</w:t>
+            </w:r>
+            <w:r>
+              <w:rPr>
+                <w:rFonts w:eastAsiaTheme="minorEastAsia"/>
+                <w:noProof/>
+                <w:kern w:val="0"/>
+                <w:lang w:eastAsia="ru-RU"/>
+                <w14:ligatures w14:val="none"/>
+              </w:rPr>
+              <w:tab/>
+            </w:r>
+            <w:r>
+              <w:rPr>
+                <w:rStyle w:val="a3"/>
+                <w:b/>
+                <w:bCs/>
+                <w:noProof/>
+              </w:rPr>
+              <w:t>Статистика (Dashboard)</w:t>
+            </w:r>
+            <w:r>
+              <w:rPr>
+                <w:noProof/>
+                <w:webHidden/>
+              </w:rPr>
+              <w:tab/>
+            </w:r>
+            <w:r>
+              <w:rPr>
+                <w:noProof/>
+                <w:webHidden/>
+              </w:rPr>
+              <w:fldChar w:fldCharType="begin"/>
+            </w:r>
+            <w:r>
+              <w:rPr>
+                <w:noProof/>
+                <w:webHidden/>
+              </w:rPr>
+              <w:instrText xml:space="preserve"> PAGEREF _Toc149639113 \h </w:instrText>
+            </w:r>
+            <w:r>
+              <w:rPr>
+                <w:noProof/>
+                <w:webHidden/>
+              </w:rPr>
+            </w:r>
+            <w:r>
+              <w:rPr>
+                <w:noProof/>
+                <w:webHidden/>
+              </w:rPr>
+              <w:fldChar w:fldCharType="separate"/>
+            </w:r>
+            <w:r>
+              <w:rPr>
+                <w:noProof/>
+                <w:webHidden/>
+              </w:rPr>
+              <w:t>3</w:t>
+            </w:r>
+            <w:r>
+              <w:rPr>
+                <w:noProof/>
+                <w:webHidden/>
+              </w:rPr>
+              <w:fldChar w:fldCharType="end"/>
+            </w:r>
+          </w:hyperlink>
+        </w:p>
+        <w:p>
+          <w:pPr>
+            <w:pStyle w:val="11"/>
+            <w:tabs>
+              <w:tab w:val="left" w:pos="440"/>
+              <w:tab w:val="right" w:leader="dot" w:pos="9345"/>
+            </w:tabs>
+            <w:rPr>
+              <w:rFonts w:eastAsiaTheme="minorEastAsia"/>
+              <w:noProof/>
+              <w:kern w:val="0"/>
+              <w:lang w:eastAsia="ru-RU"/>
+              <w14:ligatures w14:val="none"/>
+            </w:rPr>
+          </w:pPr>
+          <w:hyperlink w:anchor="_Toc149639114" w:history="1">
+            <w:r>
+              <w:rPr>
+                <w:rStyle w:val="a3"/>
+                <w:b/>
+                <w:bCs/>
+                <w:noProof/>
+              </w:rPr>
+              <w:t>7.</w:t>
+            </w:r>
+            <w:r>
+              <w:rPr>
+                <w:rFonts w:eastAsiaTheme="minorEastAsia"/>
+                <w:noProof/>
+                <w:kern w:val="0"/>
+                <w:lang w:eastAsia="ru-RU"/>
+                <w14:ligatures w14:val="none"/>
+              </w:rPr>
+              <w:tab/>
+            </w:r>
+            <w:r>
+              <w:rPr>
+                <w:rStyle w:val="a3"/>
+                <w:b/>
+                <w:bCs/>
+                <w:noProof/>
+              </w:rPr>
+              <w:t>Изменения (Changes)</w:t>
+            </w:r>
+            <w:r>
+              <w:rPr>
+                <w:noProof/>
+                <w:webHidden/>
+              </w:rPr>
+              <w:tab/>
+            </w:r>
+            <w:r>
+              <w:rPr>
+                <w:noProof/>
+                <w:webHidden/>
+              </w:rPr>
+              <w:fldChar w:fldCharType="begin"/>
+            </w:r>
+            <w:r>
+              <w:rPr>
+                <w:noProof/>
+                <w:webHidden/>
+              </w:rPr>
+              <w:instrText xml:space="preserve"> PAGEREF _Toc149639114 \h </w:instrText>
+            </w:r>
+            <w:r>
+              <w:rPr>
+                <w:noProof/>
+                <w:webHidden/>
+              </w:rPr>
+            </w:r>
+            <w:r>
+              <w:rPr>
+                <w:noProof/>
+                <w:webHidden/>
+              </w:rPr>
+              <w:fldChar w:fldCharType="separate"/>
+            </w:r>
+            <w:r>
+              <w:rPr>
+                <w:noProof/>
+                <w:webHidden/>
+              </w:rPr>
+              <w:t>3</w:t>
+            </w:r>
+            <w:r>
+              <w:rPr>
+                <w:noProof/>
+                <w:webHidden/>
+              </w:rPr>
+              <w:fldChar w:fldCharType="end"/>
+            </w:r>
+          </w:hyperlink>
+        </w:p>
+        <w:p>
+          <w:pPr>
+            <w:pStyle w:val="11"/>
+            <w:tabs>
+              <w:tab w:val="left" w:pos="440"/>
+              <w:tab w:val="right" w:leader="dot" w:pos="9345"/>
+            </w:tabs>
+            <w:rPr>
+              <w:rFonts w:eastAsiaTheme="minorEastAsia"/>
+              <w:noProof/>
+              <w:kern w:val="0"/>
+              <w:lang w:eastAsia="ru-RU"/>
+              <w14:ligatures w14:val="none"/>
+            </w:rPr>
+          </w:pPr>
+          <w:hyperlink w:anchor="_Toc149639115" w:history="1">
+            <w:r>
+              <w:rPr>
+                <w:rStyle w:val="a3"/>
+                <w:b/>
+                <w:bCs/>
+                <w:noProof/>
+              </w:rPr>
+              <w:t>8.</w:t>
+            </w:r>
+            <w:r>
+              <w:rPr>
+                <w:rFonts w:eastAsiaTheme="minorEastAsia"/>
+                <w:noProof/>
+                <w:kern w:val="0"/>
+                <w:lang w:eastAsia="ru-RU"/>
+                <w14:ligatures w14:val="none"/>
+              </w:rPr>
+              <w:tab/>
+            </w:r>
+            <w:r>
+              <w:rPr>
+                <w:rStyle w:val="a3"/>
+                <w:b/>
+                <w:bCs/>
+                <w:noProof/>
+              </w:rPr>
+              <w:t>Уведомления (Notifications)</w:t>
+            </w:r>
+            <w:r>
+              <w:rPr>
+                <w:noProof/>
+                <w:webHidden/>
+              </w:rPr>
+              <w:tab/>
+            </w:r>
+            <w:r>
+              <w:rPr>
+                <w:noProof/>
+                <w:webHidden/>
+              </w:rPr>
+              <w:fldChar w:fldCharType="begin"/>
+            </w:r>
+            <w:r>
+              <w:rPr>
+                <w:noProof/>
+                <w:webHidden/>
+              </w:rPr>
+              <w:instrText xml:space="preserve"> PAGEREF _Toc149639115 \h </w:instrText>
+            </w:r>
+            <w:r>
+              <w:rPr>
+                <w:noProof/>
+                <w:webHidden/>
+              </w:rPr>
+            </w:r>
+            <w:r>
+              <w:rPr>
+                <w:noProof/>
+                <w:webHidden/>
+              </w:rPr>
+              <w:fldChar w:fldCharType="separate"/>
+            </w:r>
+            <w:r>
+              <w:rPr>
+                <w:noProof/>
+                <w:webHidden/>
+              </w:rPr>
+              <w:t>5</w:t>
+            </w:r>
+            <w:r>
+              <w:rPr>
+                <w:noProof/>
+                <w:webHidden/>
+              </w:rPr>
+              <w:fldChar w:fldCharType="end"/>
+            </w:r>
+          </w:hyperlink>
+        </w:p>
+        <w:p>
+          <w:pPr>
+            <w:pStyle w:val="11"/>
+            <w:tabs>
+              <w:tab w:val="left" w:pos="440"/>
+              <w:tab w:val="right" w:leader="dot" w:pos="9345"/>
+            </w:tabs>
+            <w:rPr>
+              <w:rFonts w:eastAsiaTheme="minorEastAsia"/>
+              <w:noProof/>
+              <w:kern w:val="0"/>
+              <w:lang w:eastAsia="ru-RU"/>
+              <w14:ligatures w14:val="none"/>
+            </w:rPr>
+          </w:pPr>
+          <w:hyperlink w:anchor="_Toc149639116" w:history="1">
+            <w:r>
+              <w:rPr>
+                <w:rStyle w:val="a3"/>
+                <w:b/>
+                <w:bCs/>
+                <w:noProof/>
+              </w:rPr>
+              <w:t>9.</w:t>
+            </w:r>
+            <w:r>
+              <w:rPr>
+                <w:rFonts w:eastAsiaTheme="minorEastAsia"/>
+                <w:noProof/>
+                <w:kern w:val="0"/>
+                <w:lang w:eastAsia="ru-RU"/>
+                <w14:ligatures w14:val="none"/>
+              </w:rPr>
+              <w:tab/>
+            </w:r>
+            <w:r>
+              <w:rPr>
+                <w:rStyle w:val="a3"/>
+                <w:b/>
+                <w:bCs/>
+                <w:noProof/>
+              </w:rPr>
+              <w:t>Сообщения (Messages)</w:t>
+            </w:r>
+            <w:r>
+              <w:rPr>
+                <w:noProof/>
+                <w:webHidden/>
+              </w:rPr>
+              <w:tab/>
+            </w:r>
+            <w:r>
+              <w:rPr>
+                <w:noProof/>
+                <w:webHidden/>
+              </w:rPr>
+              <w:fldChar w:fldCharType="begin"/>
+            </w:r>
+            <w:r>
+              <w:rPr>
+                <w:noProof/>
+                <w:webHidden/>
+              </w:rPr>
+              <w:instrText xml:space="preserve"> PAGEREF _Toc149639116 \h </w:instrText>
+            </w:r>
+            <w:r>
+              <w:rPr>
+                <w:noProof/>
+                <w:webHidden/>
+              </w:rPr>
+            </w:r>
+            <w:r>
+              <w:rPr>
+                <w:noProof/>
+                <w:webHidden/>
+              </w:rPr>
+              <w:fldChar w:fldCharType="separate"/>
+            </w:r>
+            <w:r>
+              <w:rPr>
+                <w:noProof/>
+                <w:webHidden/>
+              </w:rPr>
+              <w:t>5</w:t>
+            </w:r>
+            <w:r>
+              <w:rPr>
+                <w:noProof/>
+                <w:webHidden/>
+              </w:rPr>
+              <w:fldChar w:fldCharType="end"/>
+            </w:r>
+          </w:hyperlink>
+        </w:p>
+        <w:p>
+          <w:pPr>
+            <w:pStyle w:val="11"/>
+            <w:tabs>
+              <w:tab w:val="left" w:pos="660"/>
+              <w:tab w:val="right" w:leader="dot" w:pos="9345"/>
+            </w:tabs>
+            <w:rPr>
+              <w:rFonts w:eastAsiaTheme="minorEastAsia"/>
+              <w:noProof/>
+              <w:kern w:val="0"/>
+              <w:lang w:eastAsia="ru-RU"/>
+              <w14:ligatures w14:val="none"/>
+            </w:rPr>
+          </w:pPr>
+          <w:hyperlink w:anchor="_Toc149639117" w:history="1">
+            <w:r>
+              <w:rPr>
+                <w:rStyle w:val="a3"/>
+                <w:b/>
+                <w:bCs/>
+                <w:noProof/>
+              </w:rPr>
+              <w:t>10.</w:t>
+            </w:r>
+            <w:r>
+              <w:rPr>
+                <w:rFonts w:eastAsiaTheme="minorEastAsia"/>
+                <w:noProof/>
+                <w:kern w:val="0"/>
+                <w:lang w:eastAsia="ru-RU"/>
+                <w14:ligatures w14:val="none"/>
+              </w:rPr>
+              <w:tab/>
+            </w:r>
+            <w:r>
+              <w:rPr>
+                <w:rStyle w:val="a3"/>
+                <w:b/>
+                <w:bCs/>
+                <w:noProof/>
+              </w:rPr>
+              <w:t>Выход (Singout)</w:t>
+            </w:r>
+            <w:r>
+              <w:rPr>
+                <w:noProof/>
+                <w:webHidden/>
+              </w:rPr>
+              <w:tab/>
+            </w:r>
+            <w:r>
+              <w:rPr>
+                <w:noProof/>
+                <w:webHidden/>
+              </w:rPr>
+              <w:fldChar w:fldCharType="begin"/>
+            </w:r>
+            <w:r>
+              <w:rPr>
+                <w:noProof/>
+                <w:webHidden/>
+              </w:rPr>
+              <w:instrText xml:space="preserve"> PAGEREF _Toc149639117 \h </w:instrText>
+            </w:r>
+            <w:r>
+              <w:rPr>
+                <w:noProof/>
+                <w:webHidden/>
+              </w:rPr>
+            </w:r>
+            <w:r>
+              <w:rPr>
+                <w:noProof/>
+                <w:webHidden/>
+              </w:rPr>
+              <w:fldChar w:fldCharType="separate"/>
+            </w:r>
+            <w:r>
+              <w:rPr>
+                <w:noProof/>
+                <w:webHidden/>
+              </w:rPr>
+              <w:t>6</w:t>
+            </w:r>
+            <w:r>
+              <w:rPr>
+                <w:noProof/>
+                <w:webHidden/>
+              </w:rPr>
+              <w:fldChar w:fldCharType="end"/>
+            </w:r>
+          </w:hyperlink>
+        </w:p>
+        <w:p>
+          <w:r>
+            <w:rPr>
+              <w:b/>
+              <w:bCs/>
+            </w:rPr>
+            <w:fldChar w:fldCharType="end"/>
+          </w:r>
+        </w:p>
+      </w:sdtContent>
+    </w:sdt>
+    <w:p>
+      <w:pPr>
+        <w:rPr>
+          <w:rStyle w:val="a8"/>
+        </w:rPr>
+      </w:pPr>
+      <w:r>
+        <w:rPr>
+          <w:rStyle w:val="a8"/>
+        </w:rPr>
+        <w:br w:type="page"/>
+      </w:r>
+    </w:p>
+    <w:p>
+      <w:pPr>
+        <w:pStyle w:val="a5"/>
+        <w:numPr>
+          <w:ilvl w:val="0"/>
+          <w:numId w:val="2"/>
+        </w:numPr>
+        <w:outlineLvl w:val="0"/>
+        <w:rPr>
+          <w:rStyle w:val="a8"/>
+        </w:rPr>
+      </w:pPr>
+      <w:bookmarkStart w:id="0" w:name="_Toc149639108"/>
+      <w:r>
+        <w:rPr>
+          <w:rStyle w:val="a8"/>
+        </w:rPr>
+        <w:lastRenderedPageBreak/>
+        <w:t>Введение</w:t>
+      </w:r>
+      <w:bookmarkEnd w:id="0"/>
+    </w:p>
+    <w:p>
+      <w:pPr>
+        <w:jc w:val="both"/>
+        <w:rPr>
+          <w:rStyle w:val="a8"/>
+          <w:b w:val="0"/>
+          <w:bCs w:val="0"/>
+        </w:rPr>
+      </w:pPr>
+      <w:r>
+        <w:rPr>
+          <w:rStyle w:val="a8"/>
+          <w:b w:val="0"/>
+          <w:bCs w:val="0"/>
+        </w:rPr>
+        <w:t xml:space="preserve">Настоящая инструкция предназначена пользователям системы </w:t>
+      </w:r>
+      <w:proofErr w:type="spellStart"/>
+      <w:r>
+        <w:rPr>
+          <w:rStyle w:val="a8"/>
+          <w:b w:val="0"/>
+          <w:bCs w:val="0"/>
+          <w:lang w:val="en-US"/>
+        </w:rPr>
+        <w:t>NotifyMe</w:t>
+      </w:r>
+      <w:proofErr w:type="spellEnd"/>
+      <w:r>
+        <w:rPr>
+          <w:rStyle w:val="a8"/>
+          <w:b w:val="0"/>
+          <w:bCs w:val="0"/>
+        </w:rPr>
+        <w:t xml:space="preserve">, имеющих роль </w:t>
+      </w:r>
+      <w:r>
+        <w:rPr>
+          <w:rStyle w:val="a8"/>
+          <w:b w:val="0"/>
+          <w:bCs w:val="0"/>
+          <w:lang w:val="en-US"/>
+        </w:rPr>
+        <w:t>User</w:t>
+      </w:r>
+      <w:r>
+        <w:rPr>
+          <w:rStyle w:val="a8"/>
+          <w:b w:val="0"/>
+          <w:bCs w:val="0"/>
+        </w:rPr>
+        <w:t xml:space="preserve">. Система </w:t>
+      </w:r>
+      <w:proofErr w:type="spellStart"/>
+      <w:r>
+        <w:rPr>
+          <w:rStyle w:val="a8"/>
+          <w:b w:val="0"/>
+          <w:bCs w:val="0"/>
+          <w:lang w:val="en-US"/>
+        </w:rPr>
+        <w:t>NotifyMe</w:t>
+      </w:r>
+      <w:proofErr w:type="spellEnd"/>
+      <w:r>
+        <w:rPr>
+          <w:rStyle w:val="a8"/>
+          <w:b w:val="0"/>
+          <w:bCs w:val="0"/>
+        </w:rPr>
+        <w:t xml:space="preserve"> предназначена для мониторинга поступающих изменений по проектам в разрезе следующих типов </w:t>
+      </w:r>
+      <w:r>
+        <w:rPr>
+          <w:rStyle w:val="a8"/>
+          <w:b w:val="0"/>
+          <w:bCs w:val="0"/>
+          <w:lang w:val="en-US"/>
+        </w:rPr>
+        <w:t>Creation</w:t>
+      </w:r>
+      <w:r>
+        <w:rPr>
+          <w:rStyle w:val="a8"/>
+          <w:b w:val="0"/>
+          <w:bCs w:val="0"/>
+        </w:rPr>
+        <w:t xml:space="preserve">, </w:t>
+      </w:r>
+      <w:r>
+        <w:rPr>
+          <w:rStyle w:val="a8"/>
+          <w:b w:val="0"/>
+          <w:bCs w:val="0"/>
+          <w:lang w:val="en-US"/>
+        </w:rPr>
+        <w:t>View</w:t>
+      </w:r>
+      <w:r>
+        <w:rPr>
+          <w:rStyle w:val="a8"/>
+          <w:b w:val="0"/>
+          <w:bCs w:val="0"/>
+        </w:rPr>
+        <w:t xml:space="preserve">, </w:t>
+      </w:r>
+      <w:r>
+        <w:rPr>
+          <w:rStyle w:val="a8"/>
+          <w:b w:val="0"/>
+          <w:bCs w:val="0"/>
+          <w:lang w:val="en-US"/>
+        </w:rPr>
+        <w:t>Update</w:t>
+      </w:r>
+      <w:r>
+        <w:rPr>
+          <w:rStyle w:val="a8"/>
+          <w:b w:val="0"/>
+          <w:bCs w:val="0"/>
+        </w:rPr>
+        <w:t xml:space="preserve"> </w:t>
+      </w:r>
+      <w:r>
+        <w:rPr>
+          <w:rStyle w:val="a8"/>
+          <w:b w:val="0"/>
+          <w:bCs w:val="0"/>
+        </w:rPr>
+        <w:t xml:space="preserve">и </w:t>
+      </w:r>
+      <w:proofErr w:type="spellStart"/>
+      <w:r>
+        <w:rPr>
+          <w:rStyle w:val="a8"/>
+          <w:b w:val="0"/>
+          <w:bCs w:val="0"/>
+          <w:lang w:val="en-US"/>
+        </w:rPr>
+        <w:t>Deletetion</w:t>
+      </w:r>
+      <w:proofErr w:type="spellEnd"/>
+      <w:r>
+        <w:rPr>
+          <w:rStyle w:val="a8"/>
+          <w:b w:val="0"/>
+          <w:bCs w:val="0"/>
+        </w:rPr>
+        <w:t xml:space="preserve">. </w:t>
+      </w:r>
+      <w:r>
+        <w:rPr>
+          <w:rStyle w:val="a8"/>
+          <w:b w:val="0"/>
+          <w:bCs w:val="0"/>
+        </w:rPr>
+        <w:t xml:space="preserve">По каждому типу изменений администратор систему настраивает конфигурацию, согласно которой, при достижении порогового значения, система производит рассылку уведомления о событии группе пользователей. </w:t>
+      </w:r>
+    </w:p>
+    <w:p>
+      <w:pPr>
+        <w:pStyle w:val="a5"/>
+        <w:numPr>
+          <w:ilvl w:val="0"/>
+          <w:numId w:val="2"/>
+        </w:numPr>
+        <w:outlineLvl w:val="0"/>
+        <w:rPr>
+          <w:rStyle w:val="a8"/>
+        </w:rPr>
+      </w:pPr>
+      <w:bookmarkStart w:id="1" w:name="_Toc149639109"/>
+      <w:r>
+        <w:rPr>
+          <w:rStyle w:val="a8"/>
+        </w:rPr>
+        <w:t>Вход</w:t>
+      </w:r>
+      <w:r>
+        <w:rPr>
+          <w:rStyle w:val="a8"/>
+        </w:rPr>
+        <w:t xml:space="preserve"> </w:t>
+      </w:r>
+      <w:r>
+        <w:rPr>
+          <w:rStyle w:val="a8"/>
+        </w:rPr>
+        <w:t>в систему</w:t>
+      </w:r>
+      <w:bookmarkEnd w:id="1"/>
+    </w:p>
+    <w:p>
+      <w:pPr>
+        <w:jc w:val="both"/>
+      </w:pPr>
+      <w:r>
+        <w:t xml:space="preserve">Система работает в любом современном веб-браузере таком как </w:t>
+      </w:r>
+      <w:r>
+        <w:rPr>
+          <w:lang w:val="en-US"/>
+        </w:rPr>
+        <w:t>Microsoft</w:t>
+      </w:r>
+      <w:r>
+        <w:t xml:space="preserve"> </w:t>
+      </w:r>
+      <w:r>
+        <w:rPr>
+          <w:lang w:val="en-US"/>
+        </w:rPr>
+        <w:t>Edge</w:t>
+      </w:r>
+      <w:r>
+        <w:t xml:space="preserve">, </w:t>
+      </w:r>
+      <w:r>
+        <w:rPr>
+          <w:lang w:val="en-US"/>
+        </w:rPr>
+        <w:t>Google</w:t>
+      </w:r>
+      <w:r>
+        <w:t xml:space="preserve"> </w:t>
+      </w:r>
+      <w:r>
+        <w:rPr>
+          <w:lang w:val="en-US"/>
+        </w:rPr>
+        <w:t>Chrome</w:t>
+      </w:r>
+      <w:r>
+        <w:t xml:space="preserve"> </w:t>
+      </w:r>
+      <w:r>
+        <w:t xml:space="preserve">и т.п. </w:t>
+      </w:r>
+      <w:r>
+        <w:t>Вход в систему</w:t>
+      </w:r>
+      <w:r>
+        <w:t xml:space="preserve"> </w:t>
+      </w:r>
+      <w:r>
+        <w:t xml:space="preserve">производится по адресу </w:t>
+      </w:r>
+      <w:hyperlink r:id="rId9" w:history="1">
         <w:r>
           <w:rPr>
             <w:rStyle w:val="a3"/>
           </w:rPr>
-          <w:t>http://localhost:8888/Account/Login</w:t>
+          <w:t>http://localhost:8888/A</w:t>
+        </w:r>
+        <w:r>
+          <w:rPr>
+            <w:rStyle w:val="a3"/>
+          </w:rPr>
+          <w:t>c</w:t>
+        </w:r>
+        <w:r>
+          <w:rPr>
+            <w:rStyle w:val="a3"/>
+          </w:rPr>
+          <w:t>count/Login</w:t>
         </w:r>
       </w:hyperlink>
       <w:r>
         <w:t>, который отображает страницу Авторизации</w:t>
       </w:r>
-    </w:p>
-    <w:p>
-      <w:r>
+      <w:r>
+        <w:t>.</w:t>
+      </w:r>
+    </w:p>
+    <w:p>
+      <w:pPr>
+        <w:pStyle w:val="a5"/>
+        <w:numPr>
+          <w:ilvl w:val="0"/>
+          <w:numId w:val="2"/>
+        </w:numPr>
+        <w:outlineLvl w:val="0"/>
+        <w:rPr>
+          <w:rStyle w:val="a8"/>
+        </w:rPr>
+      </w:pPr>
+      <w:bookmarkStart w:id="2" w:name="_Toc149639110"/>
+      <w:r>
+        <w:rPr>
+          <w:rStyle w:val="a8"/>
+        </w:rPr>
         <w:t>Авторизация</w:t>
       </w:r>
-    </w:p>
-    <w:p>
-      <w:r>
+      <w:r>
+        <w:rPr>
+          <w:rStyle w:val="a8"/>
+        </w:rPr>
+        <w:t xml:space="preserve"> (</w:t>
+      </w:r>
+      <w:r>
+        <w:rPr>
+          <w:rStyle w:val="a8"/>
+          <w:lang w:val="en-US"/>
+        </w:rPr>
+        <w:t>Login</w:t>
+      </w:r>
+      <w:r>
+        <w:rPr>
+          <w:rStyle w:val="a8"/>
+        </w:rPr>
+        <w:t>)</w:t>
+      </w:r>
+      <w:bookmarkEnd w:id="2"/>
+    </w:p>
+    <w:p>
+      <w:pPr>
+        <w:keepNext/>
+        <w:jc w:val="center"/>
+      </w:pPr>
+      <w:r>
+        <w:rPr>
+          <w:noProof/>
+        </w:rPr>
         <w:drawing>
-          <wp:inline distT="0" distB="0" distL="0" distR="0" wp14:anchorId="20D15F23" wp14:editId="4D0B9649">
-            <wp:extent cx="5940425" cy="4274185"/>
+          <wp:inline distT="0" distB="0" distL="0" distR="0" wp14:anchorId="20D15F23" wp14:editId="470F2EDE">
+            <wp:extent cx="4437436" cy="3192772"/>
             <wp:effectExtent l="0" t="0" r="0" b="0"/>
             <wp:docPr id="1075426303" name="Рисунок 1"/>
             <wp:cNvGraphicFramePr>
@@ -46,7 +1716,7 @@
                     <pic:cNvPicPr/>
                   </pic:nvPicPr>
                   <pic:blipFill>
-                    <a:blip r:embed="rId6"/>
+                    <a:blip r:embed="rId10"/>
                     <a:stretch>
                       <a:fillRect/>
                     </a:stretch>
@@ -54,7 +1724,7 @@
                   <pic:spPr>
                     <a:xfrm>
                       <a:off x="0" y="0"/>
-                      <a:ext cx="5940425" cy="4274185"/>
+                      <a:ext cx="4448703" cy="3200879"/>
                     </a:xfrm>
                     <a:prstGeom prst="rect">
                       <a:avLst/>
@@ -68,8 +1738,40 @@
       </w:r>
     </w:p>
     <w:p>
-      <w:r>
-        <w:t xml:space="preserve">После авторизации системы пользователь попадает на страницы </w:t>
+      <w:pPr>
+        <w:pStyle w:val="ae"/>
+        <w:jc w:val="center"/>
+      </w:pPr>
+      <w:r>
+        <w:t xml:space="preserve">Рисунок </w:t>
+      </w:r>
+      <w:fldSimple w:instr=" SEQ Рисунок \* ARABIC ">
+        <w:r>
+          <w:rPr>
+            <w:noProof/>
+          </w:rPr>
+          <w:t>1</w:t>
+        </w:r>
+      </w:fldSimple>
+    </w:p>
+    <w:p>
+      <w:pPr>
+        <w:jc w:val="both"/>
+      </w:pPr>
+      <w:r>
+        <w:t xml:space="preserve">На данной странице пользователь должен ввести свой логин и пароль, полученные при самостоятельной регистрации в системе, либо выданные администратором системы. </w:t>
+      </w:r>
+      <w:r>
+        <w:t>После авторизации системы пользователь попадает на страниц</w:t>
+      </w:r>
+      <w:r>
+        <w:t>у</w:t>
+      </w:r>
+      <w:r>
+        <w:t xml:space="preserve"> </w:t>
+      </w:r>
+      <w:r>
+        <w:t>Изменения (</w:t>
       </w:r>
       <w:r>
         <w:rPr>
@@ -78,25 +1780,84 @@
         <w:t>Changes</w:t>
       </w:r>
       <w:r>
+        <w:t>)</w:t>
+      </w:r>
+      <w:r>
         <w:t>.</w:t>
       </w:r>
     </w:p>
     <w:p>
-      <w:r>
-        <w:t>В случае если пользователь не имеет аккаунта, то он может пройти процедуру регистрации и получить аккаунт к системе</w:t>
-      </w:r>
-    </w:p>
-    <w:p>
-      <w:r>
+      <w:pPr>
+        <w:jc w:val="both"/>
+      </w:pPr>
+      <w:r>
+        <w:t xml:space="preserve">На форме можно установить галочку, при которой пользователю не придется вводит </w:t>
+      </w:r>
+      <w:r>
+        <w:t>логин и пароль</w:t>
+      </w:r>
+      <w:r>
+        <w:t xml:space="preserve"> повторно при следующем входе - система сама запомнит введенные логин и пароль.</w:t>
+      </w:r>
+    </w:p>
+    <w:p>
+      <w:pPr>
+        <w:jc w:val="both"/>
+      </w:pPr>
+      <w:r>
+        <w:t xml:space="preserve">В случае если пользователь не имеет аккаунта, то он может пройти процедуру </w:t>
+      </w:r>
+      <w:r>
+        <w:t xml:space="preserve">самостоятельной </w:t>
+      </w:r>
+      <w:r>
+        <w:t>регистрации и получить аккаунт к системе</w:t>
+      </w:r>
+      <w:r>
+        <w:t>. Для этого необходимо на странице Авторизации кликнуть на соответствующей ссылке.</w:t>
+      </w:r>
+    </w:p>
+    <w:p>
+      <w:pPr>
+        <w:pStyle w:val="a5"/>
+        <w:numPr>
+          <w:ilvl w:val="0"/>
+          <w:numId w:val="2"/>
+        </w:numPr>
+        <w:outlineLvl w:val="0"/>
+        <w:rPr>
+          <w:rStyle w:val="a8"/>
+        </w:rPr>
+      </w:pPr>
+      <w:bookmarkStart w:id="3" w:name="_Toc149639111"/>
+      <w:r>
+        <w:rPr>
+          <w:rStyle w:val="a8"/>
+        </w:rPr>
         <w:t>Регистрация</w:t>
       </w:r>
-    </w:p>
-    <w:p>
-      <w:r>
+      <w:r>
+        <w:rPr>
+          <w:rStyle w:val="a8"/>
+          <w:lang w:val="en-US"/>
+        </w:rPr>
+        <w:t xml:space="preserve"> (Registry)</w:t>
+      </w:r>
+      <w:bookmarkEnd w:id="3"/>
+    </w:p>
+    <w:p>
+      <w:pPr>
+        <w:keepNext/>
+        <w:jc w:val="center"/>
+      </w:pPr>
+      <w:r>
+        <w:rPr>
+          <w:noProof/>
+        </w:rPr>
         <w:lastRenderedPageBreak/>
         <w:drawing>
-          <wp:inline distT="0" distB="0" distL="0" distR="0" wp14:anchorId="2E7ABB73" wp14:editId="366C1286">
-            <wp:extent cx="5615912" cy="6015989"/>
+          <wp:inline distT="0" distB="0" distL="0" distR="0" wp14:anchorId="2E7ABB73" wp14:editId="3BAD41BD">
+            <wp:extent cx="3657600" cy="3918167"/>
             <wp:effectExtent l="0" t="0" r="0" b="0"/>
             <wp:docPr id="2062433543" name="Рисунок 1"/>
             <wp:cNvGraphicFramePr>
@@ -110,7 +1871,7 @@
                     <pic:cNvPicPr/>
                   </pic:nvPicPr>
                   <pic:blipFill>
-                    <a:blip r:embed="rId7"/>
+                    <a:blip r:embed="rId11"/>
                     <a:stretch>
                       <a:fillRect/>
                     </a:stretch>
@@ -118,7 +1879,7 @@
                   <pic:spPr>
                     <a:xfrm>
                       <a:off x="0" y="0"/>
-                      <a:ext cx="5619446" cy="6019775"/>
+                      <a:ext cx="3684306" cy="3946776"/>
                     </a:xfrm>
                     <a:prstGeom prst="rect">
                       <a:avLst/>
@@ -132,6 +1893,29 @@
       </w:r>
     </w:p>
     <w:p>
+      <w:pPr>
+        <w:pStyle w:val="ae"/>
+        <w:jc w:val="center"/>
+      </w:pPr>
+      <w:r>
+        <w:t xml:space="preserve">Рисунок </w:t>
+      </w:r>
+      <w:fldSimple w:instr=" SEQ Рисунок \* ARABIC ">
+        <w:r>
+          <w:rPr>
+            <w:noProof/>
+          </w:rPr>
+          <w:t>2</w:t>
+        </w:r>
+      </w:fldSimple>
+    </w:p>
+    <w:p>
+      <w:pPr>
+        <w:jc w:val="both"/>
+      </w:pPr>
+      <w:r>
+        <w:t xml:space="preserve">Страница регистрации предоставляет пользователю самостоятельно зарегистрировать и получить доступ в систему. </w:t>
+      </w:r>
       <w:r>
         <w:t xml:space="preserve">При регистрации пользователю необходимо указать логин, </w:t>
       </w:r>
@@ -145,6 +1929,9 @@
       </w:r>
     </w:p>
     <w:p>
+      <w:pPr>
+        <w:jc w:val="both"/>
+      </w:pPr>
       <w:r>
         <w:t xml:space="preserve">Регистрация присваивает пользователю роль </w:t>
       </w:r>
@@ -159,73 +1946,149 @@
       </w:r>
     </w:p>
     <w:p>
-      <w:r>
+      <w:pPr>
+        <w:pStyle w:val="a5"/>
+        <w:numPr>
+          <w:ilvl w:val="0"/>
+          <w:numId w:val="2"/>
+        </w:numPr>
+        <w:outlineLvl w:val="0"/>
+        <w:rPr>
+          <w:rStyle w:val="a8"/>
+        </w:rPr>
+      </w:pPr>
+      <w:bookmarkStart w:id="4" w:name="_Toc149639112"/>
+      <w:r>
+        <w:rPr>
+          <w:rStyle w:val="a8"/>
+        </w:rPr>
         <w:t>Главное меню</w:t>
       </w:r>
-    </w:p>
-    <w:p>
-      <w:r>
-        <w:t>Главное меню представляет собой панель с левой стороны, и состоящей из разделов</w:t>
-      </w:r>
-    </w:p>
-    <w:p>
-      <w:pPr>
+      <w:bookmarkStart w:id="5" w:name="_GoBack"/>
+      <w:bookmarkEnd w:id="4"/>
+      <w:bookmarkEnd w:id="5"/>
+    </w:p>
+    <w:p>
+      <w:r>
+        <w:t xml:space="preserve">Главное меню </w:t>
+      </w:r>
+      <w:r>
+        <w:t xml:space="preserve">системы </w:t>
+      </w:r>
+      <w:r>
+        <w:t>представляет собой панель с левой стороны, и состоящей из разделов</w:t>
+      </w:r>
+    </w:p>
+    <w:p>
+      <w:pPr>
+        <w:pStyle w:val="a5"/>
+        <w:numPr>
+          <w:ilvl w:val="0"/>
+          <w:numId w:val="3"/>
+        </w:numPr>
         <w:rPr>
           <w:lang w:val="en-US"/>
         </w:rPr>
       </w:pPr>
       <w:r>
+        <w:t>Статистика (</w:t>
+      </w:r>
+      <w:r>
         <w:rPr>
           <w:lang w:val="en-US"/>
         </w:rPr>
         <w:t>Dashboard</w:t>
       </w:r>
-    </w:p>
-    <w:p>
-      <w:pPr>
+      <w:r>
+        <w:t>)</w:t>
+      </w:r>
+    </w:p>
+    <w:p>
+      <w:pPr>
+        <w:pStyle w:val="a5"/>
+        <w:numPr>
+          <w:ilvl w:val="0"/>
+          <w:numId w:val="3"/>
+        </w:numPr>
         <w:rPr>
           <w:lang w:val="en-US"/>
         </w:rPr>
       </w:pPr>
       <w:r>
+        <w:t>Изменения (</w:t>
+      </w:r>
+      <w:r>
         <w:rPr>
           <w:lang w:val="en-US"/>
         </w:rPr>
         <w:t>Changes</w:t>
       </w:r>
-    </w:p>
-    <w:p>
-      <w:pPr>
+      <w:r>
+        <w:t>)</w:t>
+      </w:r>
+    </w:p>
+    <w:p>
+      <w:pPr>
+        <w:pStyle w:val="a5"/>
+        <w:numPr>
+          <w:ilvl w:val="0"/>
+          <w:numId w:val="3"/>
+        </w:numPr>
         <w:rPr>
           <w:lang w:val="en-US"/>
         </w:rPr>
       </w:pPr>
       <w:r>
+        <w:t>Уведомления (</w:t>
+      </w:r>
+      <w:r>
         <w:rPr>
           <w:lang w:val="en-US"/>
         </w:rPr>
         <w:t>Notifications</w:t>
       </w:r>
-    </w:p>
-    <w:p>
-      <w:pPr>
+      <w:r>
+        <w:t>)</w:t>
+      </w:r>
+    </w:p>
+    <w:p>
+      <w:pPr>
+        <w:pStyle w:val="a5"/>
+        <w:numPr>
+          <w:ilvl w:val="0"/>
+          <w:numId w:val="3"/>
+        </w:numPr>
         <w:rPr>
           <w:lang w:val="en-US"/>
         </w:rPr>
       </w:pPr>
       <w:r>
+        <w:t>Сообщения (</w:t>
+      </w:r>
+      <w:r>
         <w:rPr>
           <w:lang w:val="en-US"/>
         </w:rPr>
         <w:t>Messages</w:t>
       </w:r>
-    </w:p>
-    <w:p>
-      <w:pPr>
+      <w:r>
+        <w:t>)</w:t>
+      </w:r>
+    </w:p>
+    <w:p>
+      <w:pPr>
+        <w:pStyle w:val="a5"/>
+        <w:numPr>
+          <w:ilvl w:val="0"/>
+          <w:numId w:val="3"/>
+        </w:numPr>
         <w:rPr>
           <w:lang w:val="en-US"/>
         </w:rPr>
       </w:pPr>
+      <w:r>
+        <w:t>Выход (</w:t>
+      </w:r>
       <w:proofErr w:type="spellStart"/>
       <w:r>
         <w:rPr>
@@ -235,6 +2098,9 @@
       </w:r>
       <w:proofErr w:type="spellEnd"/>
       <w:r>
+        <w:t>)</w:t>
+      </w:r>
+      <w:r>
         <w:rPr>
           <w:lang w:val="en-US"/>
         </w:rPr>
@@ -250,45 +2116,173 @@
     </w:p>
     <w:p>
       <w:pPr>
+        <w:pStyle w:val="a5"/>
+        <w:numPr>
+          <w:ilvl w:val="0"/>
+          <w:numId w:val="2"/>
+        </w:numPr>
+        <w:outlineLvl w:val="0"/>
+        <w:rPr>
+          <w:rStyle w:val="a8"/>
+        </w:rPr>
+      </w:pPr>
+      <w:bookmarkStart w:id="6" w:name="_Toc149639113"/>
+      <w:r>
+        <w:rPr>
+          <w:rStyle w:val="a8"/>
+        </w:rPr>
+        <w:t xml:space="preserve">Статистика </w:t>
+      </w:r>
+      <w:r>
+        <w:rPr>
+          <w:rStyle w:val="a8"/>
+        </w:rPr>
+        <w:t>(</w:t>
+      </w:r>
+      <w:proofErr w:type="spellStart"/>
+      <w:r>
+        <w:rPr>
+          <w:rStyle w:val="a8"/>
+        </w:rPr>
+        <w:t>Dashboard</w:t>
+      </w:r>
+      <w:proofErr w:type="spellEnd"/>
+      <w:r>
+        <w:rPr>
+          <w:rStyle w:val="a8"/>
+        </w:rPr>
+        <w:t>)</w:t>
+      </w:r>
+      <w:bookmarkEnd w:id="6"/>
+    </w:p>
+    <w:p>
+      <w:pPr>
+        <w:jc w:val="both"/>
+      </w:pPr>
+      <w:r>
+        <w:t xml:space="preserve">Эта страница </w:t>
+      </w:r>
+      <w:r>
+        <w:t>представляет собой информационное табло, на котором отображается</w:t>
+      </w:r>
+      <w:r>
+        <w:t xml:space="preserve"> кратк</w:t>
+      </w:r>
+      <w:r>
+        <w:t>ая</w:t>
+      </w:r>
+      <w:r>
+        <w:t xml:space="preserve"> статистик</w:t>
+      </w:r>
+      <w:r>
+        <w:t>а</w:t>
+      </w:r>
+      <w:r>
+        <w:t xml:space="preserve"> по </w:t>
+      </w:r>
+      <w:r>
+        <w:t xml:space="preserve">основным </w:t>
+      </w:r>
+      <w:r>
+        <w:t>показателям системы</w:t>
+      </w:r>
+      <w:r>
+        <w:t>.</w:t>
+      </w:r>
+    </w:p>
+    <w:p>
+      <w:pPr>
+        <w:pStyle w:val="a5"/>
+        <w:numPr>
+          <w:ilvl w:val="0"/>
+          <w:numId w:val="2"/>
+        </w:numPr>
+        <w:outlineLvl w:val="0"/>
+        <w:rPr>
+          <w:rStyle w:val="a8"/>
+        </w:rPr>
+      </w:pPr>
+      <w:bookmarkStart w:id="7" w:name="_Toc149639114"/>
+      <w:r>
+        <w:rPr>
+          <w:rStyle w:val="a8"/>
+        </w:rPr>
+        <w:t xml:space="preserve">Изменения </w:t>
+      </w:r>
+      <w:r>
+        <w:rPr>
+          <w:rStyle w:val="a8"/>
+        </w:rPr>
+        <w:t>(</w:t>
+      </w:r>
+      <w:proofErr w:type="spellStart"/>
+      <w:r>
+        <w:rPr>
+          <w:rStyle w:val="a8"/>
+        </w:rPr>
+        <w:t>Changes</w:t>
+      </w:r>
+      <w:proofErr w:type="spellEnd"/>
+      <w:r>
+        <w:rPr>
+          <w:rStyle w:val="a8"/>
+        </w:rPr>
+        <w:t>)</w:t>
+      </w:r>
+      <w:bookmarkEnd w:id="7"/>
+    </w:p>
+    <w:p>
+      <w:r>
+        <w:t xml:space="preserve">Эта страница отображает список зарегистрированных изменений в разрезе их типов: </w:t>
+      </w:r>
+      <w:r>
         <w:rPr>
           <w:lang w:val="en-US"/>
         </w:rPr>
-      </w:pPr>
+        <w:t>Creation</w:t>
+      </w:r>
+      <w:r>
+        <w:t xml:space="preserve">, </w:t>
+      </w:r>
       <w:r>
         <w:rPr>
           <w:lang w:val="en-US"/>
         </w:rPr>
-        <w:t>Dashboard</w:t>
-      </w:r>
-    </w:p>
-    <w:p>
-      <w:r>
-        <w:t>Эта страница отображает краткую статистику по показателям системы</w:t>
-      </w:r>
-    </w:p>
-    <w:p>
-      <w:pPr>
+        <w:t>Update</w:t>
+      </w:r>
+      <w:r>
+        <w:t xml:space="preserve">, </w:t>
+      </w:r>
+      <w:r>
         <w:rPr>
           <w:lang w:val="en-US"/>
         </w:rPr>
-      </w:pPr>
+        <w:t>View</w:t>
+      </w:r>
+      <w:r>
+        <w:t xml:space="preserve"> и </w:t>
+      </w:r>
       <w:r>
         <w:rPr>
           <w:lang w:val="en-US"/>
         </w:rPr>
-        <w:t>Changes</w:t>
-      </w:r>
-    </w:p>
-    <w:p>
-      <w:pPr>
-        <w:rPr>
+        <w:t>Deletion</w:t>
+      </w:r>
+      <w:r>
+        <w:t>.</w:t>
+      </w:r>
+    </w:p>
+    <w:p>
+      <w:pPr>
+        <w:keepNext/>
+        <w:jc w:val="center"/>
+      </w:pPr>
+      <w:r>
+        <w:rPr>
+          <w:noProof/>
           <w:lang w:val="en-US"/>
         </w:rPr>
-      </w:pPr>
-      <w:r>
-        <w:rPr>
-          <w:lang w:val="en-US"/>
-        </w:rPr>
+        <w:lastRenderedPageBreak/>
         <w:drawing>
           <wp:inline distT="0" distB="0" distL="0" distR="0" wp14:anchorId="38251CE1" wp14:editId="4F4D4D50">
             <wp:extent cx="5940425" cy="2955925"/>
@@ -305,7 +2299,7 @@
                     <pic:cNvPicPr/>
                   </pic:nvPicPr>
                   <pic:blipFill>
-                    <a:blip r:embed="rId8"/>
+                    <a:blip r:embed="rId12"/>
                     <a:stretch>
                       <a:fillRect/>
                     </a:stretch>
@@ -328,137 +2322,58 @@
     </w:p>
     <w:p>
       <w:pPr>
+        <w:pStyle w:val="ae"/>
+        <w:jc w:val="center"/>
+      </w:pPr>
+      <w:r>
+        <w:t xml:space="preserve">Рисунок </w:t>
+      </w:r>
+      <w:fldSimple w:instr=" SEQ Рисунок \* ARABIC ">
+        <w:r>
+          <w:rPr>
+            <w:noProof/>
+          </w:rPr>
+          <w:t>3</w:t>
+        </w:r>
+      </w:fldSimple>
+    </w:p>
+    <w:p>
+      <w:pPr>
+        <w:spacing w:after="0"/>
+        <w:jc w:val="both"/>
+      </w:pPr>
+      <w:r>
+        <w:t>У каждой записи имеется активная ссылка, клик по которой открывает форму детализации записи</w:t>
+      </w:r>
+      <w:r>
+        <w:t>.</w:t>
+      </w:r>
+    </w:p>
+    <w:p>
+      <w:pPr>
+        <w:spacing w:after="0"/>
+        <w:jc w:val="both"/>
+      </w:pPr>
+      <w:r>
+        <w:t>Также к</w:t>
+      </w:r>
+      <w:r>
+        <w:t xml:space="preserve">аждая запись страницы имеет пункт </w:t>
+      </w:r>
+      <w:r>
         <w:rPr>
           <w:lang w:val="en-US"/>
         </w:rPr>
-      </w:pPr>
-      <w:r>
-        <w:t xml:space="preserve">Эта страница отображает список зарегистрированных изменений в разрезе их типов: </w:t>
-      </w:r>
-      <w:r>
-        <w:rPr>
-          <w:lang w:val="en-US"/>
-        </w:rPr>
-        <w:t>Creation</w:t>
-      </w:r>
-      <w:r>
-        <w:t xml:space="preserve">, </w:t>
-      </w:r>
-      <w:r>
-        <w:rPr>
-          <w:lang w:val="en-US"/>
-        </w:rPr>
-        <w:t>Update</w:t>
-      </w:r>
-      <w:r>
-        <w:t xml:space="preserve">, </w:t>
-      </w:r>
-      <w:r>
-        <w:rPr>
-          <w:lang w:val="en-US"/>
-        </w:rPr>
-        <w:t>View</w:t>
-      </w:r>
-      <w:r>
-        <w:t xml:space="preserve"> </w:t>
-      </w:r>
-      <w:r>
-        <w:t xml:space="preserve">и </w:t>
-      </w:r>
-      <w:r>
-        <w:rPr>
-          <w:lang w:val="en-US"/>
-        </w:rPr>
-        <w:t>Deletion</w:t>
-      </w:r>
-    </w:p>
-    <w:p>
-      <w:r>
-        <w:t xml:space="preserve">У каждой записи имеется активная ссылка, клик по которой открывает форму детализации записи </w:t>
-      </w:r>
-    </w:p>
-    <w:p>
-      <w:r>
-        <w:t xml:space="preserve">Страница содержит кнопку </w:t>
-      </w:r>
-      <w:r>
-        <w:rPr>
-          <w:lang w:val="en-US"/>
-        </w:rPr>
-        <w:t>New</w:t>
-      </w:r>
-      <w:r>
-        <w:t xml:space="preserve"> </w:t>
-      </w:r>
-      <w:r>
-        <w:rPr>
-          <w:lang w:val="en-US"/>
-        </w:rPr>
-        <w:t>item</w:t>
-      </w:r>
-      <w:r>
-        <w:t>, которая открывает форму создания нового изменения</w:t>
-      </w:r>
-    </w:p>
-    <w:p>
-      <w:r>
-        <w:drawing>
-          <wp:inline distT="0" distB="0" distL="0" distR="0" wp14:anchorId="373B0155" wp14:editId="6DAEFD62">
-            <wp:extent cx="5387807" cy="2789162"/>
-            <wp:effectExtent l="0" t="0" r="3810" b="0"/>
-            <wp:docPr id="1020963975" name="Рисунок 1"/>
-            <wp:cNvGraphicFramePr>
-              <a:graphicFrameLocks xmlns:a="http://schemas.openxmlformats.org/drawingml/2006/main" noChangeAspect="1"/>
-            </wp:cNvGraphicFramePr>
-            <a:graphic xmlns:a="http://schemas.openxmlformats.org/drawingml/2006/main">
-              <a:graphicData uri="http://schemas.openxmlformats.org/drawingml/2006/picture">
-                <pic:pic xmlns:pic="http://schemas.openxmlformats.org/drawingml/2006/picture">
-                  <pic:nvPicPr>
-                    <pic:cNvPr id="1020963975" name=""/>
-                    <pic:cNvPicPr/>
-                  </pic:nvPicPr>
-                  <pic:blipFill>
-                    <a:blip r:embed="rId9"/>
-                    <a:stretch>
-                      <a:fillRect/>
-                    </a:stretch>
-                  </pic:blipFill>
-                  <pic:spPr>
-                    <a:xfrm>
-                      <a:off x="0" y="0"/>
-                      <a:ext cx="5387807" cy="2789162"/>
-                    </a:xfrm>
-                    <a:prstGeom prst="rect">
-                      <a:avLst/>
-                    </a:prstGeom>
-                  </pic:spPr>
-                </pic:pic>
-              </a:graphicData>
-            </a:graphic>
-          </wp:inline>
-        </w:drawing>
-      </w:r>
-      <w:r>
-        <w:t xml:space="preserve"> </w:t>
-      </w:r>
-    </w:p>
-    <w:p>
-      <w:r>
-        <w:t>На форме нужно указать тип Изменения и дать краткое описание изменению</w:t>
-      </w:r>
-    </w:p>
-    <w:p>
-      <w:r>
-        <w:t xml:space="preserve">Каждая запись страницы имеет пункт </w:t>
-      </w:r>
-      <w:r>
-        <w:rPr>
-          <w:lang w:val="en-US"/>
-        </w:rPr>
         <w:t>Actions</w:t>
       </w:r>
       <w:r>
-        <w:t xml:space="preserve">, который выводит список действий: </w:t>
+        <w:t>, который выводит список действий</w:t>
+      </w:r>
+      <w:r>
+        <w:t xml:space="preserve"> над записью</w:t>
+      </w:r>
+      <w:r>
+        <w:t xml:space="preserve">: </w:t>
       </w:r>
     </w:p>
     <w:p>
@@ -468,6 +2383,7 @@
           <w:ilvl w:val="0"/>
           <w:numId w:val="1"/>
         </w:numPr>
+        <w:jc w:val="both"/>
       </w:pPr>
       <w:r>
         <w:rPr>
@@ -486,6 +2402,7 @@
           <w:ilvl w:val="0"/>
           <w:numId w:val="1"/>
         </w:numPr>
+        <w:jc w:val="both"/>
       </w:pPr>
       <w:r>
         <w:rPr>
@@ -510,6 +2427,7 @@
           <w:ilvl w:val="0"/>
           <w:numId w:val="1"/>
         </w:numPr>
+        <w:jc w:val="both"/>
       </w:pPr>
       <w:r>
         <w:rPr>
@@ -525,9 +2443,16 @@
       </w:r>
     </w:p>
     <w:p>
-      <w:r>
+      <w:pPr>
+        <w:keepNext/>
+        <w:jc w:val="center"/>
+      </w:pPr>
+      <w:r>
+        <w:rPr>
+          <w:noProof/>
+        </w:rPr>
         <w:drawing>
-          <wp:inline distT="0" distB="0" distL="0" distR="0" wp14:anchorId="6ED10892" wp14:editId="1F0FB49D">
+          <wp:inline distT="0" distB="0" distL="0" distR="0" wp14:anchorId="694749BF" wp14:editId="43D22F6D">
             <wp:extent cx="5940425" cy="2089785"/>
             <wp:effectExtent l="0" t="0" r="0" b="0"/>
             <wp:docPr id="1993666405" name="Рисунок 1"/>
@@ -542,7 +2467,7 @@
                     <pic:cNvPicPr/>
                   </pic:nvPicPr>
                   <pic:blipFill>
-                    <a:blip r:embed="rId10"/>
+                    <a:blip r:embed="rId13"/>
                     <a:stretch>
                       <a:fillRect/>
                     </a:stretch>
@@ -565,26 +2490,186 @@
     </w:p>
     <w:p>
       <w:pPr>
+        <w:pStyle w:val="ae"/>
+        <w:jc w:val="center"/>
+      </w:pPr>
+      <w:r>
+        <w:t xml:space="preserve">Рисунок </w:t>
+      </w:r>
+      <w:fldSimple w:instr=" SEQ Рисунок \* ARABIC ">
+        <w:r>
+          <w:rPr>
+            <w:noProof/>
+          </w:rPr>
+          <w:t>4</w:t>
+        </w:r>
+      </w:fldSimple>
+    </w:p>
+    <w:p>
+      <w:pPr>
+        <w:jc w:val="both"/>
+      </w:pPr>
+      <w:r>
+        <w:t>В верхнем правом углу с</w:t>
+      </w:r>
+      <w:r>
+        <w:t xml:space="preserve">траница содержит кнопку </w:t>
+      </w:r>
+      <w:r>
         <w:rPr>
           <w:lang w:val="en-US"/>
         </w:rPr>
-      </w:pPr>
-    </w:p>
-    <w:p>
-      <w:pPr>
+        <w:t>New</w:t>
+      </w:r>
+      <w:r>
+        <w:t xml:space="preserve"> </w:t>
+      </w:r>
+      <w:r>
         <w:rPr>
           <w:lang w:val="en-US"/>
         </w:rPr>
-      </w:pPr>
-      <w:r>
+        <w:t>item</w:t>
+      </w:r>
+      <w:r>
+        <w:t>, которая открывает форму создания</w:t>
+      </w:r>
+      <w:r>
+        <w:t>/регистрации</w:t>
+      </w:r>
+      <w:r>
+        <w:t xml:space="preserve"> нового изменения</w:t>
+      </w:r>
+      <w:r>
+        <w:t>.</w:t>
+      </w:r>
+    </w:p>
+    <w:p>
+      <w:pPr>
+        <w:keepNext/>
+        <w:jc w:val="center"/>
+      </w:pPr>
+      <w:r>
+        <w:rPr>
+          <w:noProof/>
+        </w:rPr>
+        <w:lastRenderedPageBreak/>
+        <w:drawing>
+          <wp:inline distT="0" distB="0" distL="0" distR="0" wp14:anchorId="373B0155" wp14:editId="2E1450B9">
+            <wp:extent cx="4922728" cy="2548400"/>
+            <wp:effectExtent l="0" t="0" r="0" b="0"/>
+            <wp:docPr id="1020963975" name="Рисунок 1"/>
+            <wp:cNvGraphicFramePr>
+              <a:graphicFrameLocks xmlns:a="http://schemas.openxmlformats.org/drawingml/2006/main" noChangeAspect="1"/>
+            </wp:cNvGraphicFramePr>
+            <a:graphic xmlns:a="http://schemas.openxmlformats.org/drawingml/2006/main">
+              <a:graphicData uri="http://schemas.openxmlformats.org/drawingml/2006/picture">
+                <pic:pic xmlns:pic="http://schemas.openxmlformats.org/drawingml/2006/picture">
+                  <pic:nvPicPr>
+                    <pic:cNvPr id="1020963975" name=""/>
+                    <pic:cNvPicPr/>
+                  </pic:nvPicPr>
+                  <pic:blipFill>
+                    <a:blip r:embed="rId14"/>
+                    <a:stretch>
+                      <a:fillRect/>
+                    </a:stretch>
+                  </pic:blipFill>
+                  <pic:spPr>
+                    <a:xfrm>
+                      <a:off x="0" y="0"/>
+                      <a:ext cx="4928390" cy="2551331"/>
+                    </a:xfrm>
+                    <a:prstGeom prst="rect">
+                      <a:avLst/>
+                    </a:prstGeom>
+                  </pic:spPr>
+                </pic:pic>
+              </a:graphicData>
+            </a:graphic>
+          </wp:inline>
+        </w:drawing>
+      </w:r>
+    </w:p>
+    <w:p>
+      <w:pPr>
+        <w:pStyle w:val="ae"/>
+        <w:jc w:val="center"/>
+      </w:pPr>
+      <w:r>
+        <w:t xml:space="preserve">Рисунок </w:t>
+      </w:r>
+      <w:fldSimple w:instr=" SEQ Рисунок \* ARABIC ">
+        <w:r>
+          <w:rPr>
+            <w:noProof/>
+          </w:rPr>
+          <w:t>5</w:t>
+        </w:r>
+      </w:fldSimple>
+    </w:p>
+    <w:p>
+      <w:pPr>
+        <w:jc w:val="both"/>
+      </w:pPr>
+      <w:r>
+        <w:t>На форме нужно указать тип Изменения и дать краткое описание изменению</w:t>
+      </w:r>
+      <w:r>
+        <w:t>.</w:t>
+      </w:r>
+    </w:p>
+    <w:p/>
+    <w:p>
+      <w:pPr>
         <w:rPr>
           <w:lang w:val="en-US"/>
         </w:rPr>
+      </w:pPr>
+    </w:p>
+    <w:p>
+      <w:pPr>
+        <w:pStyle w:val="a5"/>
+        <w:numPr>
+          <w:ilvl w:val="0"/>
+          <w:numId w:val="2"/>
+        </w:numPr>
+        <w:outlineLvl w:val="0"/>
+        <w:rPr>
+          <w:rStyle w:val="a8"/>
+        </w:rPr>
+      </w:pPr>
+      <w:bookmarkStart w:id="8" w:name="_Toc149639115"/>
+      <w:r>
+        <w:rPr>
+          <w:rStyle w:val="a8"/>
+        </w:rPr>
+        <w:t>Уведомления (</w:t>
+      </w:r>
+      <w:proofErr w:type="spellStart"/>
+      <w:r>
+        <w:rPr>
+          <w:rStyle w:val="a8"/>
+        </w:rPr>
         <w:t>Notifications</w:t>
       </w:r>
-    </w:p>
-    <w:p>
-      <w:r>
+      <w:proofErr w:type="spellEnd"/>
+      <w:r>
+        <w:rPr>
+          <w:rStyle w:val="a8"/>
+        </w:rPr>
+        <w:t>)</w:t>
+      </w:r>
+      <w:bookmarkEnd w:id="8"/>
+    </w:p>
+    <w:p>
+      <w:pPr>
+        <w:keepNext/>
+        <w:jc w:val="center"/>
+      </w:pPr>
+      <w:r>
+        <w:rPr>
+          <w:noProof/>
+        </w:rPr>
         <w:drawing>
           <wp:inline distT="0" distB="0" distL="0" distR="0" wp14:anchorId="7BFCF1C9" wp14:editId="0EC07948">
             <wp:extent cx="5940425" cy="1318260"/>
@@ -601,7 +2686,7 @@
                     <pic:cNvPicPr/>
                   </pic:nvPicPr>
                   <pic:blipFill>
-                    <a:blip r:embed="rId11"/>
+                    <a:blip r:embed="rId15"/>
                     <a:stretch>
                       <a:fillRect/>
                     </a:stretch>
@@ -623,14 +2708,28 @@
       </w:r>
     </w:p>
     <w:p>
-      <w:r>
-        <w:t xml:space="preserve">Эта страница отображает список </w:t>
-      </w:r>
-      <w:r>
-        <w:t xml:space="preserve">полученных уведомлений о превышении пороговых значений </w:t>
-      </w:r>
-      <w:r>
-        <w:t xml:space="preserve">в разрезе их типов: </w:t>
+      <w:pPr>
+        <w:pStyle w:val="ae"/>
+        <w:jc w:val="center"/>
+      </w:pPr>
+      <w:r>
+        <w:t xml:space="preserve">Рисунок </w:t>
+      </w:r>
+      <w:fldSimple w:instr=" SEQ Рисунок \* ARABIC ">
+        <w:r>
+          <w:rPr>
+            <w:noProof/>
+          </w:rPr>
+          <w:t>6</w:t>
+        </w:r>
+      </w:fldSimple>
+    </w:p>
+    <w:p>
+      <w:pPr>
+        <w:jc w:val="both"/>
+      </w:pPr>
+      <w:r>
+        <w:t xml:space="preserve">Эта страница отображает список полученных уведомлений о превышении пороговых значений в разрезе их типов: </w:t>
       </w:r>
       <w:r>
         <w:rPr>
@@ -669,30 +2768,56 @@
         <w:t>Deletion</w:t>
       </w:r>
       <w:r>
-        <w:t>. Пороговые значения настраиваются админом системы. Если пользователь получил уведомления значит он находится в группе рассылки, которая подвязана к настройке порогового значения.</w:t>
-      </w:r>
-    </w:p>
-    <w:p>
-      <w:pPr>
-        <w:rPr>
-          <w:lang w:val="en-US"/>
-        </w:rPr>
-      </w:pPr>
-      <w:r>
-        <w:rPr>
-          <w:lang w:val="en-US"/>
+        <w:t>. Пороговые значения настраиваются админом системы. Если пользователь получил уведомлени</w:t>
+      </w:r>
+      <w:r>
+        <w:t>е</w:t>
+      </w:r>
+      <w:r>
+        <w:t xml:space="preserve"> значит он находится в группе рассылки, которая подвязана к настройке порогового значения.</w:t>
+      </w:r>
+    </w:p>
+    <w:p>
+      <w:pPr>
+        <w:pStyle w:val="a5"/>
+        <w:numPr>
+          <w:ilvl w:val="0"/>
+          <w:numId w:val="2"/>
+        </w:numPr>
+        <w:outlineLvl w:val="0"/>
+        <w:rPr>
+          <w:rStyle w:val="a8"/>
+        </w:rPr>
+      </w:pPr>
+      <w:bookmarkStart w:id="9" w:name="_Toc149639116"/>
+      <w:r>
+        <w:rPr>
+          <w:rStyle w:val="a8"/>
+        </w:rPr>
+        <w:t>Сообщения (</w:t>
+      </w:r>
+      <w:r>
+        <w:rPr>
+          <w:rStyle w:val="a8"/>
         </w:rPr>
         <w:t>Messages</w:t>
       </w:r>
-    </w:p>
-    <w:p>
-      <w:pPr>
-        <w:rPr>
-          <w:lang w:val="en-US"/>
-        </w:rPr>
-      </w:pPr>
-      <w:r>
-        <w:rPr>
+      <w:r>
+        <w:rPr>
+          <w:rStyle w:val="a8"/>
+        </w:rPr>
+        <w:t>)</w:t>
+      </w:r>
+      <w:bookmarkEnd w:id="9"/>
+    </w:p>
+    <w:p>
+      <w:pPr>
+        <w:keepNext/>
+        <w:jc w:val="center"/>
+      </w:pPr>
+      <w:r>
+        <w:rPr>
+          <w:noProof/>
           <w:lang w:val="en-US"/>
         </w:rPr>
         <w:drawing>
@@ -711,7 +2836,7 @@
                     <pic:cNvPicPr/>
                   </pic:nvPicPr>
                   <pic:blipFill>
-                    <a:blip r:embed="rId12"/>
+                    <a:blip r:embed="rId16"/>
                     <a:stretch>
                       <a:fillRect/>
                     </a:stretch>
@@ -733,56 +2858,346 @@
       </w:r>
     </w:p>
     <w:p>
-      <w:r>
-        <w:t xml:space="preserve">На данной странице отображается копия почтового сообщения о </w:t>
-      </w:r>
-      <w:r>
-        <w:t>превышении порогов</w:t>
-      </w:r>
-      <w:r>
-        <w:t>ого</w:t>
-      </w:r>
-      <w:r>
-        <w:t xml:space="preserve"> значени</w:t>
-      </w:r>
-      <w:r>
-        <w:t>я по одному из типов изменений, которое было отправлено пользователю на его адрес электронной почты, указанного при регистрации.</w:t>
-      </w:r>
-    </w:p>
-    <w:p>
+      <w:pPr>
+        <w:pStyle w:val="ae"/>
+        <w:jc w:val="center"/>
+        <w:rPr>
+          <w:lang w:val="en-US"/>
+        </w:rPr>
+      </w:pPr>
+      <w:r>
+        <w:t xml:space="preserve">Рисунок </w:t>
+      </w:r>
+      <w:fldSimple w:instr=" SEQ Рисунок \* ARABIC ">
+        <w:r>
+          <w:rPr>
+            <w:noProof/>
+          </w:rPr>
+          <w:t>7</w:t>
+        </w:r>
+      </w:fldSimple>
+    </w:p>
+    <w:p>
+      <w:pPr>
+        <w:jc w:val="both"/>
+      </w:pPr>
+      <w:r>
+        <w:t>На данной странице отображается копия почтового сообщения о превышении порогового значения по одному из типов изменений, которое было отправлено пользователю на его адрес электронной почты, указанного при регистрации.</w:t>
+      </w:r>
+    </w:p>
+    <w:p>
+      <w:pPr>
+        <w:pStyle w:val="a5"/>
+        <w:numPr>
+          <w:ilvl w:val="0"/>
+          <w:numId w:val="2"/>
+        </w:numPr>
+        <w:outlineLvl w:val="0"/>
+        <w:rPr>
+          <w:rStyle w:val="a8"/>
+        </w:rPr>
+      </w:pPr>
+      <w:bookmarkStart w:id="10" w:name="_Toc149639117"/>
+      <w:r>
+        <w:rPr>
+          <w:rStyle w:val="a8"/>
+        </w:rPr>
+        <w:lastRenderedPageBreak/>
+        <w:t>Выход (</w:t>
+      </w:r>
       <w:proofErr w:type="spellStart"/>
       <w:r>
         <w:rPr>
-          <w:lang w:val="en-US"/>
+          <w:rStyle w:val="a8"/>
         </w:rPr>
         <w:t>Singout</w:t>
       </w:r>
       <w:proofErr w:type="spellEnd"/>
       <w:r>
+        <w:rPr>
+          <w:rStyle w:val="a8"/>
+        </w:rPr>
+        <w:t>)</w:t>
+      </w:r>
+      <w:bookmarkEnd w:id="10"/>
+      <w:r>
+        <w:rPr>
+          <w:rStyle w:val="a8"/>
+        </w:rPr>
         <w:t xml:space="preserve"> </w:t>
       </w:r>
     </w:p>
     <w:p>
+      <w:pPr>
+        <w:keepNext/>
+        <w:jc w:val="center"/>
+      </w:pPr>
+      <w:r>
+        <w:drawing>
+          <wp:inline distT="0" distB="0" distL="0" distR="0" wp14:anchorId="72CABB3D" wp14:editId="667DF58A">
+            <wp:extent cx="1502268" cy="816450"/>
+            <wp:effectExtent l="0" t="0" r="3175" b="3175"/>
+            <wp:docPr id="1" name="Рисунок 1"/>
+            <wp:cNvGraphicFramePr>
+              <a:graphicFrameLocks xmlns:a="http://schemas.openxmlformats.org/drawingml/2006/main" noChangeAspect="1"/>
+            </wp:cNvGraphicFramePr>
+            <a:graphic xmlns:a="http://schemas.openxmlformats.org/drawingml/2006/main">
+              <a:graphicData uri="http://schemas.openxmlformats.org/drawingml/2006/picture">
+                <pic:pic xmlns:pic="http://schemas.openxmlformats.org/drawingml/2006/picture">
+                  <pic:nvPicPr>
+                    <pic:cNvPr id="1" name=""/>
+                    <pic:cNvPicPr/>
+                  </pic:nvPicPr>
+                  <pic:blipFill>
+                    <a:blip r:embed="rId17"/>
+                    <a:stretch>
+                      <a:fillRect/>
+                    </a:stretch>
+                  </pic:blipFill>
+                  <pic:spPr>
+                    <a:xfrm>
+                      <a:off x="0" y="0"/>
+                      <a:ext cx="1502268" cy="816450"/>
+                    </a:xfrm>
+                    <a:prstGeom prst="rect">
+                      <a:avLst/>
+                    </a:prstGeom>
+                  </pic:spPr>
+                </pic:pic>
+              </a:graphicData>
+            </a:graphic>
+          </wp:inline>
+        </w:drawing>
+      </w:r>
+    </w:p>
+    <w:p>
+      <w:pPr>
+        <w:pStyle w:val="ae"/>
+        <w:jc w:val="center"/>
+      </w:pPr>
+      <w:r>
+        <w:t xml:space="preserve">Рисунок </w:t>
+      </w:r>
+      <w:fldSimple w:instr=" SEQ Рисунок \* ARABIC ">
+        <w:r>
+          <w:rPr>
+            <w:noProof/>
+          </w:rPr>
+          <w:t>8</w:t>
+        </w:r>
+      </w:fldSimple>
+    </w:p>
+    <w:p>
+      <w:pPr>
+        <w:jc w:val="both"/>
+      </w:pPr>
       <w:r>
         <w:t>Пользователь может выйти из системы</w:t>
       </w:r>
+      <w:r>
+        <w:t xml:space="preserve"> </w:t>
+      </w:r>
+      <w:r>
+        <w:t>нажав на соответствующую ссылку. Ссылка находится внизу панели главного меню.</w:t>
+      </w:r>
     </w:p>
     <w:sectPr>
+      <w:footerReference w:type="default" r:id="rId18"/>
       <w:pgSz w:w="11906" w:h="16838"/>
       <w:pgMar w:top="1134" w:right="850" w:bottom="1134" w:left="1701" w:header="708" w:footer="708" w:gutter="0"/>
+      <w:pgNumType w:start="0"/>
       <w:cols w:space="708"/>
+      <w:titlePg/>
       <w:docGrid w:linePitch="360"/>
     </w:sectPr>
   </w:body>
 </w:document>
 </file>
 
+<file path=word/endnotes.xml><?xml version="1.0" encoding="utf-8"?>
+<w:endnotes xmlns:wpc="http://schemas.microsoft.com/office/word/2010/wordprocessingCanvas" xmlns:cx="http://schemas.microsoft.com/office/drawing/2014/chartex" xmlns:cx1="http://schemas.microsoft.com/office/drawing/2015/9/8/chartex" xmlns:cx2="http://schemas.microsoft.com/office/drawing/2015/10/21/chartex" xmlns:cx3="http://schemas.microsoft.com/office/drawing/2016/5/9/chartex" xmlns:cx4="http://schemas.microsoft.com/office/drawing/2016/5/10/chartex" xmlns:cx5="http://schemas.microsoft.com/office/drawing/2016/5/11/chartex" xmlns:cx6="http://schemas.microsoft.com/office/drawing/2016/5/12/chartex" xmlns:cx7="http://schemas.microsoft.com/office/drawing/2016/5/13/chartex" xmlns:cx8="http://schemas.microsoft.com/office/drawing/2016/5/14/chartex" xmlns:mc="http://schemas.openxmlformats.org/markup-compatibility/2006" xmlns:aink="http://schemas.microsoft.com/office/drawing/2016/ink" xmlns:am3d="http://schemas.microsoft.com/office/drawing/2017/model3d" xmlns:o="urn:schemas-microsoft-com:office:office" xmlns:r="http://schemas.openxmlformats.org/officeDocument/2006/relationships" xmlns:m="http://schemas.openxmlformats.org/officeDocument/2006/math" xmlns:v="urn:schemas-microsoft-com:vml" xmlns:wp14="http://schemas.microsoft.com/office/word/2010/wordprocessingDrawing" xmlns:wp="http://schemas.openxmlformats.org/drawingml/2006/wordprocessingDrawing" xmlns:w10="urn:schemas-microsoft-com:office:word" xmlns:w="http://schemas.openxmlformats.org/wordprocessingml/2006/main" xmlns:w14="http://schemas.microsoft.com/office/word/2010/wordml" xmlns:w15="http://schemas.microsoft.com/office/word/2012/wordml" xmlns:w16cex="http://schemas.microsoft.com/office/word/2018/wordml/cex" xmlns:w16cid="http://schemas.microsoft.com/office/word/2016/wordml/cid" xmlns:w16="http://schemas.microsoft.com/office/word/2018/wordml" xmlns:w16se="http://schemas.microsoft.com/office/word/2015/wordml/symex" xmlns:wpg="http://schemas.microsoft.com/office/word/2010/wordprocessingGroup" xmlns:wpi="http://schemas.microsoft.com/office/word/2010/wordprocessingInk" xmlns:wne="http://schemas.microsoft.com/office/word/2006/wordml" xmlns:wps="http://schemas.microsoft.com/office/word/2010/wordprocessingShape" mc:Ignorable="w14 w15 w16se w16cid w16 w16cex wp14">
+  <w:endnote w:type="separator" w:id="-1">
+    <w:p>
+      <w:pPr>
+        <w:spacing w:after="0" w:line="240" w:lineRule="auto"/>
+      </w:pPr>
+      <w:r>
+        <w:separator/>
+      </w:r>
+    </w:p>
+  </w:endnote>
+  <w:endnote w:type="continuationSeparator" w:id="0">
+    <w:p>
+      <w:pPr>
+        <w:spacing w:after="0" w:line="240" w:lineRule="auto"/>
+      </w:pPr>
+      <w:r>
+        <w:continuationSeparator/>
+      </w:r>
+    </w:p>
+  </w:endnote>
+</w:endnotes>
+</file>
+
+<file path=word/footer1.xml><?xml version="1.0" encoding="utf-8"?>
+<w:ftr xmlns:wpc="http://schemas.microsoft.com/office/word/2010/wordprocessingCanvas" xmlns:cx="http://schemas.microsoft.com/office/drawing/2014/chartex" xmlns:cx1="http://schemas.microsoft.com/office/drawing/2015/9/8/chartex" xmlns:cx2="http://schemas.microsoft.com/office/drawing/2015/10/21/chartex" xmlns:cx3="http://schemas.microsoft.com/office/drawing/2016/5/9/chartex" xmlns:cx4="http://schemas.microsoft.com/office/drawing/2016/5/10/chartex" xmlns:cx5="http://schemas.microsoft.com/office/drawing/2016/5/11/chartex" xmlns:cx6="http://schemas.microsoft.com/office/drawing/2016/5/12/chartex" xmlns:cx7="http://schemas.microsoft.com/office/drawing/2016/5/13/chartex" xmlns:cx8="http://schemas.microsoft.com/office/drawing/2016/5/14/chartex" xmlns:mc="http://schemas.openxmlformats.org/markup-compatibility/2006" xmlns:aink="http://schemas.microsoft.com/office/drawing/2016/ink" xmlns:am3d="http://schemas.microsoft.com/office/drawing/2017/model3d" xmlns:o="urn:schemas-microsoft-com:office:office" xmlns:r="http://schemas.openxmlformats.org/officeDocument/2006/relationships" xmlns:m="http://schemas.openxmlformats.org/officeDocument/2006/math" xmlns:v="urn:schemas-microsoft-com:vml" xmlns:wp14="http://schemas.microsoft.com/office/word/2010/wordprocessingDrawing" xmlns:wp="http://schemas.openxmlformats.org/drawingml/2006/wordprocessingDrawing" xmlns:w10="urn:schemas-microsoft-com:office:word" xmlns:w="http://schemas.openxmlformats.org/wordprocessingml/2006/main" xmlns:w14="http://schemas.microsoft.com/office/word/2010/wordml" xmlns:w15="http://schemas.microsoft.com/office/word/2012/wordml" xmlns:w16cex="http://schemas.microsoft.com/office/word/2018/wordml/cex" xmlns:w16cid="http://schemas.microsoft.com/office/word/2016/wordml/cid" xmlns:w16="http://schemas.microsoft.com/office/word/2018/wordml" xmlns:w16se="http://schemas.microsoft.com/office/word/2015/wordml/symex" xmlns:wpg="http://schemas.microsoft.com/office/word/2010/wordprocessingGroup" xmlns:wpi="http://schemas.microsoft.com/office/word/2010/wordprocessingInk" xmlns:wne="http://schemas.microsoft.com/office/word/2006/wordml" xmlns:wps="http://schemas.microsoft.com/office/word/2010/wordprocessingShape" mc:Ignorable="w14 w15 w16se w16cid w16 w16cex wp14">
+  <w:sdt>
+    <w:sdtPr>
+      <w:id w:val="-155686995"/>
+      <w:docPartObj>
+        <w:docPartGallery w:val="Page Numbers (Bottom of Page)"/>
+        <w:docPartUnique/>
+      </w:docPartObj>
+    </w:sdtPr>
+    <w:sdtContent>
+      <w:p>
+        <w:pPr>
+          <w:pStyle w:val="ac"/>
+          <w:jc w:val="center"/>
+        </w:pPr>
+        <w:r>
+          <w:fldChar w:fldCharType="begin"/>
+        </w:r>
+        <w:r>
+          <w:instrText>PAGE   \* MERGEFORMAT</w:instrText>
+        </w:r>
+        <w:r>
+          <w:fldChar w:fldCharType="separate"/>
+        </w:r>
+        <w:r>
+          <w:t>2</w:t>
+        </w:r>
+        <w:r>
+          <w:fldChar w:fldCharType="end"/>
+        </w:r>
+      </w:p>
+    </w:sdtContent>
+  </w:sdt>
+  <w:p>
+    <w:pPr>
+      <w:pStyle w:val="ac"/>
+    </w:pPr>
+  </w:p>
+</w:ftr>
+</file>
+
+<file path=word/footnotes.xml><?xml version="1.0" encoding="utf-8"?>
+<w:footnotes xmlns:wpc="http://schemas.microsoft.com/office/word/2010/wordprocessingCanvas" xmlns:cx="http://schemas.microsoft.com/office/drawing/2014/chartex" xmlns:cx1="http://schemas.microsoft.com/office/drawing/2015/9/8/chartex" xmlns:cx2="http://schemas.microsoft.com/office/drawing/2015/10/21/chartex" xmlns:cx3="http://schemas.microsoft.com/office/drawing/2016/5/9/chartex" xmlns:cx4="http://schemas.microsoft.com/office/drawing/2016/5/10/chartex" xmlns:cx5="http://schemas.microsoft.com/office/drawing/2016/5/11/chartex" xmlns:cx6="http://schemas.microsoft.com/office/drawing/2016/5/12/chartex" xmlns:cx7="http://schemas.microsoft.com/office/drawing/2016/5/13/chartex" xmlns:cx8="http://schemas.microsoft.com/office/drawing/2016/5/14/chartex" xmlns:mc="http://schemas.openxmlformats.org/markup-compatibility/2006" xmlns:aink="http://schemas.microsoft.com/office/drawing/2016/ink" xmlns:am3d="http://schemas.microsoft.com/office/drawing/2017/model3d" xmlns:o="urn:schemas-microsoft-com:office:office" xmlns:r="http://schemas.openxmlformats.org/officeDocument/2006/relationships" xmlns:m="http://schemas.openxmlformats.org/officeDocument/2006/math" xmlns:v="urn:schemas-microsoft-com:vml" xmlns:wp14="http://schemas.microsoft.com/office/word/2010/wordprocessingDrawing" xmlns:wp="http://schemas.openxmlformats.org/drawingml/2006/wordprocessingDrawing" xmlns:w10="urn:schemas-microsoft-com:office:word" xmlns:w="http://schemas.openxmlformats.org/wordprocessingml/2006/main" xmlns:w14="http://schemas.microsoft.com/office/word/2010/wordml" xmlns:w15="http://schemas.microsoft.com/office/word/2012/wordml" xmlns:w16cex="http://schemas.microsoft.com/office/word/2018/wordml/cex" xmlns:w16cid="http://schemas.microsoft.com/office/word/2016/wordml/cid" xmlns:w16="http://schemas.microsoft.com/office/word/2018/wordml" xmlns:w16se="http://schemas.microsoft.com/office/word/2015/wordml/symex" xmlns:wpg="http://schemas.microsoft.com/office/word/2010/wordprocessingGroup" xmlns:wpi="http://schemas.microsoft.com/office/word/2010/wordprocessingInk" xmlns:wne="http://schemas.microsoft.com/office/word/2006/wordml" xmlns:wps="http://schemas.microsoft.com/office/word/2010/wordprocessingShape" mc:Ignorable="w14 w15 w16se w16cid w16 w16cex wp14">
+  <w:footnote w:type="separator" w:id="-1">
+    <w:p>
+      <w:pPr>
+        <w:spacing w:after="0" w:line="240" w:lineRule="auto"/>
+      </w:pPr>
+      <w:r>
+        <w:separator/>
+      </w:r>
+    </w:p>
+  </w:footnote>
+  <w:footnote w:type="continuationSeparator" w:id="0">
+    <w:p>
+      <w:pPr>
+        <w:spacing w:after="0" w:line="240" w:lineRule="auto"/>
+      </w:pPr>
+      <w:r>
+        <w:continuationSeparator/>
+      </w:r>
+    </w:p>
+  </w:footnote>
+</w:footnotes>
+</file>
+
 <file path=word/numbering.xml><?xml version="1.0" encoding="utf-8"?>
-<w:numbering xmlns:wpc="http://schemas.microsoft.com/office/word/2010/wordprocessingCanvas" xmlns:cx="http://schemas.microsoft.com/office/drawing/2014/chartex" xmlns:cx1="http://schemas.microsoft.com/office/drawing/2015/9/8/chartex" xmlns:cx2="http://schemas.microsoft.com/office/drawing/2015/10/21/chartex" xmlns:cx3="http://schemas.microsoft.com/office/drawing/2016/5/9/chartex" xmlns:cx4="http://schemas.microsoft.com/office/drawing/2016/5/10/chartex" xmlns:cx5="http://schemas.microsoft.com/office/drawing/2016/5/11/chartex" xmlns:cx6="http://schemas.microsoft.com/office/drawing/2016/5/12/chartex" xmlns:cx7="http://schemas.microsoft.com/office/drawing/2016/5/13/chartex" xmlns:cx8="http://schemas.microsoft.com/office/drawing/2016/5/14/chartex" xmlns:mc="http://schemas.openxmlformats.org/markup-compatibility/2006" xmlns:aink="http://schemas.microsoft.com/office/drawing/2016/ink" xmlns:am3d="http://schemas.microsoft.com/office/drawing/2017/model3d" xmlns:o="urn:schemas-microsoft-com:office:office" xmlns:oel="http://schemas.microsoft.com/office/2019/extlst" xmlns:r="http://schemas.openxmlformats.org/officeDocument/2006/relationships" xmlns:m="http://schemas.openxmlformats.org/officeDocument/2006/math" xmlns:v="urn:schemas-microsoft-com:vml" xmlns:wp14="http://schemas.microsoft.com/office/word/2010/wordprocessingDrawing" xmlns:wp="http://schemas.openxmlformats.org/drawingml/2006/wordprocessingDrawing" xmlns:w10="urn:schemas-microsoft-com:office:word" xmlns:w="http://schemas.openxmlformats.org/wordprocessingml/2006/main" xmlns:w14="http://schemas.microsoft.com/office/word/2010/wordml" xmlns:w15="http://schemas.microsoft.com/office/word/2012/wordml" xmlns:w16cex="http://schemas.microsoft.com/office/word/2018/wordml/cex" xmlns:w16cid="http://schemas.microsoft.com/office/word/2016/wordml/cid" xmlns:w16="http://schemas.microsoft.com/office/word/2018/wordml" xmlns:w16sdtdh="http://schemas.microsoft.com/office/word/2020/wordml/sdtdatahash" xmlns:w16se="http://schemas.microsoft.com/office/word/2015/wordml/symex" xmlns:wpg="http://schemas.microsoft.com/office/word/2010/wordprocessingGroup" xmlns:wpi="http://schemas.microsoft.com/office/word/2010/wordprocessingInk" xmlns:wne="http://schemas.microsoft.com/office/word/2006/wordml" xmlns:wps="http://schemas.microsoft.com/office/word/2010/wordprocessingShape" mc:Ignorable="w14 w15 w16se w16cid w16 w16cex w16sdtdh wp14">
+<w:numbering xmlns:wpc="http://schemas.microsoft.com/office/word/2010/wordprocessingCanvas" xmlns:cx="http://schemas.microsoft.com/office/drawing/2014/chartex" xmlns:cx1="http://schemas.microsoft.com/office/drawing/2015/9/8/chartex" xmlns:cx2="http://schemas.microsoft.com/office/drawing/2015/10/21/chartex" xmlns:cx3="http://schemas.microsoft.com/office/drawing/2016/5/9/chartex" xmlns:cx4="http://schemas.microsoft.com/office/drawing/2016/5/10/chartex" xmlns:cx5="http://schemas.microsoft.com/office/drawing/2016/5/11/chartex" xmlns:cx6="http://schemas.microsoft.com/office/drawing/2016/5/12/chartex" xmlns:cx7="http://schemas.microsoft.com/office/drawing/2016/5/13/chartex" xmlns:cx8="http://schemas.microsoft.com/office/drawing/2016/5/14/chartex" xmlns:mc="http://schemas.openxmlformats.org/markup-compatibility/2006" xmlns:aink="http://schemas.microsoft.com/office/drawing/2016/ink" xmlns:am3d="http://schemas.microsoft.com/office/drawing/2017/model3d" xmlns:o="urn:schemas-microsoft-com:office:office" xmlns:r="http://schemas.openxmlformats.org/officeDocument/2006/relationships" xmlns:m="http://schemas.openxmlformats.org/officeDocument/2006/math" xmlns:v="urn:schemas-microsoft-com:vml" xmlns:wp14="http://schemas.microsoft.com/office/word/2010/wordprocessingDrawing" xmlns:wp="http://schemas.openxmlformats.org/drawingml/2006/wordprocessingDrawing" xmlns:w10="urn:schemas-microsoft-com:office:word" xmlns:w="http://schemas.openxmlformats.org/wordprocessingml/2006/main" xmlns:w14="http://schemas.microsoft.com/office/word/2010/wordml" xmlns:w15="http://schemas.microsoft.com/office/word/2012/wordml" xmlns:w16cex="http://schemas.microsoft.com/office/word/2018/wordml/cex" xmlns:w16cid="http://schemas.microsoft.com/office/word/2016/wordml/cid" xmlns:w16="http://schemas.microsoft.com/office/word/2018/wordml" xmlns:w16se="http://schemas.microsoft.com/office/word/2015/wordml/symex" xmlns:wpg="http://schemas.microsoft.com/office/word/2010/wordprocessingGroup" xmlns:wpi="http://schemas.microsoft.com/office/word/2010/wordprocessingInk" xmlns:wne="http://schemas.microsoft.com/office/word/2006/wordml" xmlns:wps="http://schemas.microsoft.com/office/word/2010/wordprocessingShape" mc:Ignorable="w14 w15 w16se w16cid w16 w16cex wp14">
   <w:abstractNum w:abstractNumId="0" w15:restartNumberingAfterBreak="0">
-    <w:nsid w:val="5B3A1294"/>
+    <w:nsid w:val="558F0C9B"/>
     <w:multiLevelType w:val="hybridMultilevel"/>
-    <w:tmpl w:val="D15C4690"/>
+    <w:tmpl w:val="9862959C"/>
+    <w:lvl w:ilvl="0" w:tplc="0419000F">
+      <w:start w:val="1"/>
+      <w:numFmt w:val="decimal"/>
+      <w:lvlText w:val="%1."/>
+      <w:lvlJc w:val="left"/>
+      <w:pPr>
+        <w:ind w:left="720" w:hanging="360"/>
+      </w:pPr>
+    </w:lvl>
+    <w:lvl w:ilvl="1" w:tplc="04190019" w:tentative="1">
+      <w:start w:val="1"/>
+      <w:numFmt w:val="lowerLetter"/>
+      <w:lvlText w:val="%2."/>
+      <w:lvlJc w:val="left"/>
+      <w:pPr>
+        <w:ind w:left="1440" w:hanging="360"/>
+      </w:pPr>
+    </w:lvl>
+    <w:lvl w:ilvl="2" w:tplc="0419001B" w:tentative="1">
+      <w:start w:val="1"/>
+      <w:numFmt w:val="lowerRoman"/>
+      <w:lvlText w:val="%3."/>
+      <w:lvlJc w:val="right"/>
+      <w:pPr>
+        <w:ind w:left="2160" w:hanging="180"/>
+      </w:pPr>
+    </w:lvl>
+    <w:lvl w:ilvl="3" w:tplc="0419000F" w:tentative="1">
+      <w:start w:val="1"/>
+      <w:numFmt w:val="decimal"/>
+      <w:lvlText w:val="%4."/>
+      <w:lvlJc w:val="left"/>
+      <w:pPr>
+        <w:ind w:left="2880" w:hanging="360"/>
+      </w:pPr>
+    </w:lvl>
+    <w:lvl w:ilvl="4" w:tplc="04190019" w:tentative="1">
+      <w:start w:val="1"/>
+      <w:numFmt w:val="lowerLetter"/>
+      <w:lvlText w:val="%5."/>
+      <w:lvlJc w:val="left"/>
+      <w:pPr>
+        <w:ind w:left="3600" w:hanging="360"/>
+      </w:pPr>
+    </w:lvl>
+    <w:lvl w:ilvl="5" w:tplc="0419001B" w:tentative="1">
+      <w:start w:val="1"/>
+      <w:numFmt w:val="lowerRoman"/>
+      <w:lvlText w:val="%6."/>
+      <w:lvlJc w:val="right"/>
+      <w:pPr>
+        <w:ind w:left="4320" w:hanging="180"/>
+      </w:pPr>
+    </w:lvl>
+    <w:lvl w:ilvl="6" w:tplc="0419000F" w:tentative="1">
+      <w:start w:val="1"/>
+      <w:numFmt w:val="decimal"/>
+      <w:lvlText w:val="%7."/>
+      <w:lvlJc w:val="left"/>
+      <w:pPr>
+        <w:ind w:left="5040" w:hanging="360"/>
+      </w:pPr>
+    </w:lvl>
+    <w:lvl w:ilvl="7" w:tplc="04190019" w:tentative="1">
+      <w:start w:val="1"/>
+      <w:numFmt w:val="lowerLetter"/>
+      <w:lvlText w:val="%8."/>
+      <w:lvlJc w:val="left"/>
+      <w:pPr>
+        <w:ind w:left="5760" w:hanging="360"/>
+      </w:pPr>
+    </w:lvl>
+    <w:lvl w:ilvl="8" w:tplc="0419001B" w:tentative="1">
+      <w:start w:val="1"/>
+      <w:numFmt w:val="lowerRoman"/>
+      <w:lvlText w:val="%9."/>
+      <w:lvlJc w:val="right"/>
+      <w:pPr>
+        <w:ind w:left="6480" w:hanging="180"/>
+      </w:pPr>
+    </w:lvl>
+  </w:abstractNum>
+  <w:abstractNum w:abstractNumId="1" w15:restartNumberingAfterBreak="0">
+    <w:nsid w:val="558F1C02"/>
+    <w:multiLevelType w:val="hybridMultilevel"/>
+    <w:tmpl w:val="3E080EDC"/>
     <w:lvl w:ilvl="0" w:tplc="04190001">
       <w:start w:val="1"/>
       <w:numFmt w:val="bullet"/>
@@ -892,14 +3307,133 @@
       </w:rPr>
     </w:lvl>
   </w:abstractNum>
-  <w:num w:numId="1" w16cid:durableId="1758358914">
+  <w:abstractNum w:abstractNumId="2" w15:restartNumberingAfterBreak="0">
+    <w:nsid w:val="5B3A1294"/>
+    <w:multiLevelType w:val="hybridMultilevel"/>
+    <w:tmpl w:val="D15C4690"/>
+    <w:lvl w:ilvl="0" w:tplc="04190001">
+      <w:start w:val="1"/>
+      <w:numFmt w:val="bullet"/>
+      <w:lvlText w:val=""/>
+      <w:lvlJc w:val="left"/>
+      <w:pPr>
+        <w:ind w:left="720" w:hanging="360"/>
+      </w:pPr>
+      <w:rPr>
+        <w:rFonts w:ascii="Symbol" w:hAnsi="Symbol" w:hint="default"/>
+      </w:rPr>
+    </w:lvl>
+    <w:lvl w:ilvl="1" w:tplc="04190003" w:tentative="1">
+      <w:start w:val="1"/>
+      <w:numFmt w:val="bullet"/>
+      <w:lvlText w:val="o"/>
+      <w:lvlJc w:val="left"/>
+      <w:pPr>
+        <w:ind w:left="1440" w:hanging="360"/>
+      </w:pPr>
+      <w:rPr>
+        <w:rFonts w:ascii="Courier New" w:hAnsi="Courier New" w:cs="Courier New" w:hint="default"/>
+      </w:rPr>
+    </w:lvl>
+    <w:lvl w:ilvl="2" w:tplc="04190005" w:tentative="1">
+      <w:start w:val="1"/>
+      <w:numFmt w:val="bullet"/>
+      <w:lvlText w:val=""/>
+      <w:lvlJc w:val="left"/>
+      <w:pPr>
+        <w:ind w:left="2160" w:hanging="360"/>
+      </w:pPr>
+      <w:rPr>
+        <w:rFonts w:ascii="Wingdings" w:hAnsi="Wingdings" w:hint="default"/>
+      </w:rPr>
+    </w:lvl>
+    <w:lvl w:ilvl="3" w:tplc="04190001" w:tentative="1">
+      <w:start w:val="1"/>
+      <w:numFmt w:val="bullet"/>
+      <w:lvlText w:val=""/>
+      <w:lvlJc w:val="left"/>
+      <w:pPr>
+        <w:ind w:left="2880" w:hanging="360"/>
+      </w:pPr>
+      <w:rPr>
+        <w:rFonts w:ascii="Symbol" w:hAnsi="Symbol" w:hint="default"/>
+      </w:rPr>
+    </w:lvl>
+    <w:lvl w:ilvl="4" w:tplc="04190003" w:tentative="1">
+      <w:start w:val="1"/>
+      <w:numFmt w:val="bullet"/>
+      <w:lvlText w:val="o"/>
+      <w:lvlJc w:val="left"/>
+      <w:pPr>
+        <w:ind w:left="3600" w:hanging="360"/>
+      </w:pPr>
+      <w:rPr>
+        <w:rFonts w:ascii="Courier New" w:hAnsi="Courier New" w:cs="Courier New" w:hint="default"/>
+      </w:rPr>
+    </w:lvl>
+    <w:lvl w:ilvl="5" w:tplc="04190005" w:tentative="1">
+      <w:start w:val="1"/>
+      <w:numFmt w:val="bullet"/>
+      <w:lvlText w:val=""/>
+      <w:lvlJc w:val="left"/>
+      <w:pPr>
+        <w:ind w:left="4320" w:hanging="360"/>
+      </w:pPr>
+      <w:rPr>
+        <w:rFonts w:ascii="Wingdings" w:hAnsi="Wingdings" w:hint="default"/>
+      </w:rPr>
+    </w:lvl>
+    <w:lvl w:ilvl="6" w:tplc="04190001" w:tentative="1">
+      <w:start w:val="1"/>
+      <w:numFmt w:val="bullet"/>
+      <w:lvlText w:val=""/>
+      <w:lvlJc w:val="left"/>
+      <w:pPr>
+        <w:ind w:left="5040" w:hanging="360"/>
+      </w:pPr>
+      <w:rPr>
+        <w:rFonts w:ascii="Symbol" w:hAnsi="Symbol" w:hint="default"/>
+      </w:rPr>
+    </w:lvl>
+    <w:lvl w:ilvl="7" w:tplc="04190003" w:tentative="1">
+      <w:start w:val="1"/>
+      <w:numFmt w:val="bullet"/>
+      <w:lvlText w:val="o"/>
+      <w:lvlJc w:val="left"/>
+      <w:pPr>
+        <w:ind w:left="5760" w:hanging="360"/>
+      </w:pPr>
+      <w:rPr>
+        <w:rFonts w:ascii="Courier New" w:hAnsi="Courier New" w:cs="Courier New" w:hint="default"/>
+      </w:rPr>
+    </w:lvl>
+    <w:lvl w:ilvl="8" w:tplc="04190005" w:tentative="1">
+      <w:start w:val="1"/>
+      <w:numFmt w:val="bullet"/>
+      <w:lvlText w:val=""/>
+      <w:lvlJc w:val="left"/>
+      <w:pPr>
+        <w:ind w:left="6480" w:hanging="360"/>
+      </w:pPr>
+      <w:rPr>
+        <w:rFonts w:ascii="Wingdings" w:hAnsi="Wingdings" w:hint="default"/>
+      </w:rPr>
+    </w:lvl>
+  </w:abstractNum>
+  <w:num w:numId="1">
+    <w:abstractNumId w:val="2"/>
+  </w:num>
+  <w:num w:numId="2">
     <w:abstractNumId w:val="0"/>
+  </w:num>
+  <w:num w:numId="3">
+    <w:abstractNumId w:val="1"/>
   </w:num>
 </w:numbering>
 </file>
 
 <file path=word/styles.xml><?xml version="1.0" encoding="utf-8"?>
-<w:styles xmlns:mc="http://schemas.openxmlformats.org/markup-compatibility/2006" xmlns:r="http://schemas.openxmlformats.org/officeDocument/2006/relationships" xmlns:w="http://schemas.openxmlformats.org/wordprocessingml/2006/main" xmlns:w14="http://schemas.microsoft.com/office/word/2010/wordml" xmlns:w15="http://schemas.microsoft.com/office/word/2012/wordml" xmlns:w16cex="http://schemas.microsoft.com/office/word/2018/wordml/cex" xmlns:w16cid="http://schemas.microsoft.com/office/word/2016/wordml/cid" xmlns:w16="http://schemas.microsoft.com/office/word/2018/wordml" xmlns:w16sdtdh="http://schemas.microsoft.com/office/word/2020/wordml/sdtdatahash" xmlns:w16se="http://schemas.microsoft.com/office/word/2015/wordml/symex" mc:Ignorable="w14 w15 w16se w16cid w16 w16cex w16sdtdh">
+<w:styles xmlns:mc="http://schemas.openxmlformats.org/markup-compatibility/2006" xmlns:r="http://schemas.openxmlformats.org/officeDocument/2006/relationships" xmlns:w="http://schemas.openxmlformats.org/wordprocessingml/2006/main" xmlns:w14="http://schemas.microsoft.com/office/word/2010/wordml" xmlns:w15="http://schemas.microsoft.com/office/word/2012/wordml" xmlns:w16cex="http://schemas.microsoft.com/office/word/2018/wordml/cex" xmlns:w16cid="http://schemas.microsoft.com/office/word/2016/wordml/cid" xmlns:w16="http://schemas.microsoft.com/office/word/2018/wordml" xmlns:w16se="http://schemas.microsoft.com/office/word/2015/wordml/symex" mc:Ignorable="w14 w15 w16se w16cid w16 w16cex">
   <w:docDefaults>
     <w:rPrDefault>
       <w:rPr>
@@ -909,6 +3443,894 @@
         <w:szCs w:val="22"/>
         <w:lang w:val="ru-RU" w:eastAsia="en-US" w:bidi="ar-SA"/>
         <w14:ligatures w14:val="standardContextual"/>
+      </w:rPr>
+    </w:rPrDefault>
+    <w:pPrDefault>
+      <w:pPr>
+        <w:spacing w:after="160" w:line="259" w:lineRule="auto"/>
+      </w:pPr>
+    </w:pPrDefault>
+  </w:docDefaults>
+  <w:latentStyles w:defLockedState="0" w:defUIPriority="99" w:defSemiHidden="0" w:defUnhideWhenUsed="0" w:defQFormat="0" w:count="376">
+    <w:lsdException w:name="Normal" w:uiPriority="0" w:qFormat="1"/>
+    <w:lsdException w:name="heading 1" w:uiPriority="9" w:qFormat="1"/>
+    <w:lsdException w:name="heading 2" w:semiHidden="1" w:uiPriority="9" w:unhideWhenUsed="1" w:qFormat="1"/>
+    <w:lsdException w:name="heading 3" w:semiHidden="1" w:uiPriority="9" w:unhideWhenUsed="1" w:qFormat="1"/>
+    <w:lsdException w:name="heading 4" w:semiHidden="1" w:uiPriority="9" w:unhideWhenUsed="1" w:qFormat="1"/>
+    <w:lsdException w:name="heading 5" w:semiHidden="1" w:uiPriority="9" w:unhideWhenUsed="1" w:qFormat="1"/>
+    <w:lsdException w:name="heading 6" w:semiHidden="1" w:uiPriority="9" w:unhideWhenUsed="1" w:qFormat="1"/>
+    <w:lsdException w:name="heading 7" w:semiHidden="1" w:uiPriority="9" w:unhideWhenUsed="1" w:qFormat="1"/>
+    <w:lsdException w:name="heading 8" w:semiHidden="1" w:uiPriority="9" w:unhideWhenUsed="1" w:qFormat="1"/>
+    <w:lsdException w:name="heading 9" w:semiHidden="1" w:uiPriority="9" w:unhideWhenUsed="1" w:qFormat="1"/>
+    <w:lsdException w:name="index 1" w:semiHidden="1" w:unhideWhenUsed="1"/>
+    <w:lsdException w:name="index 2" w:semiHidden="1" w:unhideWhenUsed="1"/>
+    <w:lsdException w:name="index 3" w:semiHidden="1" w:unhideWhenUsed="1"/>
+    <w:lsdException w:name="index 4" w:semiHidden="1" w:unhideWhenUsed="1"/>
+    <w:lsdException w:name="index 5" w:semiHidden="1" w:unhideWhenUsed="1"/>
+    <w:lsdException w:name="index 6" w:semiHidden="1" w:unhideWhenUsed="1"/>
+    <w:lsdException w:name="index 7" w:semiHidden="1" w:unhideWhenUsed="1"/>
+    <w:lsdException w:name="index 8" w:semiHidden="1" w:unhideWhenUsed="1"/>
+    <w:lsdException w:name="index 9" w:semiHidden="1" w:unhideWhenUsed="1"/>
+    <w:lsdException w:name="toc 1" w:semiHidden="1" w:uiPriority="39" w:unhideWhenUsed="1"/>
+    <w:lsdException w:name="toc 2" w:semiHidden="1" w:uiPriority="39" w:unhideWhenUsed="1"/>
+    <w:lsdException w:name="toc 3" w:semiHidden="1" w:uiPriority="39" w:unhideWhenUsed="1"/>
+    <w:lsdException w:name="toc 4" w:semiHidden="1" w:uiPriority="39" w:unhideWhenUsed="1"/>
+    <w:lsdException w:name="toc 5" w:semiHidden="1" w:uiPriority="39" w:unhideWhenUsed="1"/>
+    <w:lsdException w:name="toc 6" w:semiHidden="1" w:uiPriority="39" w:unhideWhenUsed="1"/>
+    <w:lsdException w:name="toc 7" w:semiHidden="1" w:uiPriority="39" w:unhideWhenUsed="1"/>
+    <w:lsdException w:name="toc 8" w:semiHidden="1" w:uiPriority="39" w:unhideWhenUsed="1"/>
+    <w:lsdException w:name="toc 9" w:semiHidden="1" w:uiPriority="39" w:unhideWhenUsed="1"/>
+    <w:lsdException w:name="Normal Indent" w:semiHidden="1" w:unhideWhenUsed="1"/>
+    <w:lsdException w:name="footnote text" w:semiHidden="1" w:unhideWhenUsed="1"/>
+    <w:lsdException w:name="annotation text" w:semiHidden="1" w:unhideWhenUsed="1"/>
+    <w:lsdException w:name="header" w:semiHidden="1" w:unhideWhenUsed="1"/>
+    <w:lsdException w:name="footer" w:semiHidden="1" w:unhideWhenUsed="1"/>
+    <w:lsdException w:name="index heading" w:semiHidden="1" w:unhideWhenUsed="1"/>
+    <w:lsdException w:name="caption" w:semiHidden="1" w:uiPriority="35" w:unhideWhenUsed="1" w:qFormat="1"/>
+    <w:lsdException w:name="table of figures" w:semiHidden="1" w:unhideWhenUsed="1"/>
+    <w:lsdException w:name="envelope address" w:semiHidden="1" w:unhideWhenUsed="1"/>
+    <w:lsdException w:name="envelope return" w:semiHidden="1" w:unhideWhenUsed="1"/>
+    <w:lsdException w:name="footnote reference" w:semiHidden="1" w:unhideWhenUsed="1"/>
+    <w:lsdException w:name="annotation reference" w:semiHidden="1" w:unhideWhenUsed="1"/>
+    <w:lsdException w:name="line number" w:semiHidden="1" w:unhideWhenUsed="1"/>
+    <w:lsdException w:name="page number" w:semiHidden="1" w:unhideWhenUsed="1"/>
+    <w:lsdException w:name="endnote reference" w:semiHidden="1" w:unhideWhenUsed="1"/>
+    <w:lsdException w:name="endnote text" w:semiHidden="1" w:unhideWhenUsed="1"/>
+    <w:lsdException w:name="table of authorities" w:semiHidden="1" w:unhideWhenUsed="1"/>
+    <w:lsdException w:name="macro" w:semiHidden="1" w:unhideWhenUsed="1"/>
+    <w:lsdException w:name="toa heading" w:semiHidden="1" w:unhideWhenUsed="1"/>
+    <w:lsdException w:name="List" w:semiHidden="1" w:unhideWhenUsed="1"/>
+    <w:lsdException w:name="List Bullet" w:semiHidden="1" w:unhideWhenUsed="1"/>
+    <w:lsdException w:name="List Number" w:semiHidden="1" w:unhideWhenUsed="1"/>
+    <w:lsdException w:name="List 2" w:semiHidden="1" w:unhideWhenUsed="1"/>
+    <w:lsdException w:name="List 3" w:semiHidden="1" w:unhideWhenUsed="1"/>
+    <w:lsdException w:name="List 4" w:semiHidden="1" w:unhideWhenUsed="1"/>
+    <w:lsdException w:name="List 5" w:semiHidden="1" w:unhideWhenUsed="1"/>
+    <w:lsdException w:name="List Bullet 2" w:semiHidden="1" w:unhideWhenUsed="1"/>
+    <w:lsdException w:name="List Bullet 3" w:semiHidden="1" w:unhideWhenUsed="1"/>
+    <w:lsdException w:name="List Bullet 4" w:semiHidden="1" w:unhideWhenUsed="1"/>
+    <w:lsdException w:name="List Bullet 5" w:semiHidden="1" w:unhideWhenUsed="1"/>
+    <w:lsdException w:name="List Number 2" w:semiHidden="1" w:unhideWhenUsed="1"/>
+    <w:lsdException w:name="List Number 3" w:semiHidden="1" w:unhideWhenUsed="1"/>
+    <w:lsdException w:name="List Number 4" w:semiHidden="1" w:unhideWhenUsed="1"/>
+    <w:lsdException w:name="List Number 5" w:semiHidden="1" w:unhideWhenUsed="1"/>
+    <w:lsdException w:name="Title" w:uiPriority="10" w:qFormat="1"/>
+    <w:lsdException w:name="Closing" w:semiHidden="1" w:unhideWhenUsed="1"/>
+    <w:lsdException w:name="Signature" w:semiHidden="1" w:unhideWhenUsed="1"/>
+    <w:lsdException w:name="Default Paragraph Font" w:semiHidden="1" w:uiPriority="1" w:unhideWhenUsed="1"/>
+    <w:lsdException w:name="Body Text" w:semiHidden="1" w:unhideWhenUsed="1"/>
+    <w:lsdException w:name="Body Text Indent" w:semiHidden="1" w:unhideWhenUsed="1"/>
+    <w:lsdException w:name="List Continue" w:semiHidden="1" w:unhideWhenUsed="1"/>
+    <w:lsdException w:name="List Continue 2" w:semiHidden="1" w:unhideWhenUsed="1"/>
+    <w:lsdException w:name="List Continue 3" w:semiHidden="1" w:unhideWhenUsed="1"/>
+    <w:lsdException w:name="List Continue 4" w:semiHidden="1" w:unhideWhenUsed="1"/>
+    <w:lsdException w:name="List Continue 5" w:semiHidden="1" w:unhideWhenUsed="1"/>
+    <w:lsdException w:name="Message Header" w:semiHidden="1" w:unhideWhenUsed="1"/>
+    <w:lsdException w:name="Subtitle" w:uiPriority="11" w:qFormat="1"/>
+    <w:lsdException w:name="Salutation" w:semiHidden="1" w:unhideWhenUsed="1"/>
+    <w:lsdException w:name="Date" w:semiHidden="1" w:unhideWhenUsed="1"/>
+    <w:lsdException w:name="Body Text First Indent" w:semiHidden="1" w:unhideWhenUsed="1"/>
+    <w:lsdException w:name="Body Text First Indent 2" w:semiHidden="1" w:unhideWhenUsed="1"/>
+    <w:lsdException w:name="Note Heading" w:semiHidden="1" w:unhideWhenUsed="1"/>
+    <w:lsdException w:name="Body Text 2" w:semiHidden="1" w:unhideWhenUsed="1"/>
+    <w:lsdException w:name="Body Text 3" w:semiHidden="1" w:unhideWhenUsed="1"/>
+    <w:lsdException w:name="Body Text Indent 2" w:semiHidden="1" w:unhideWhenUsed="1"/>
+    <w:lsdException w:name="Body Text Indent 3" w:semiHidden="1" w:unhideWhenUsed="1"/>
+    <w:lsdException w:name="Block Text" w:semiHidden="1" w:unhideWhenUsed="1"/>
+    <w:lsdException w:name="Hyperlink" w:semiHidden="1" w:unhideWhenUsed="1"/>
+    <w:lsdException w:name="FollowedHyperlink" w:semiHidden="1" w:unhideWhenUsed="1"/>
+    <w:lsdException w:name="Strong" w:uiPriority="22" w:qFormat="1"/>
+    <w:lsdException w:name="Emphasis" w:uiPriority="20" w:qFormat="1"/>
+    <w:lsdException w:name="Document Map" w:semiHidden="1" w:unhideWhenUsed="1"/>
+    <w:lsdException w:name="Plain Text" w:semiHidden="1" w:unhideWhenUsed="1"/>
+    <w:lsdException w:name="E-mail Signature" w:semiHidden="1" w:unhideWhenUsed="1"/>
+    <w:lsdException w:name="HTML Top of Form" w:semiHidden="1" w:unhideWhenUsed="1"/>
+    <w:lsdException w:name="HTML Bottom of Form" w:semiHidden="1" w:unhideWhenUsed="1"/>
+    <w:lsdException w:name="Normal (Web)" w:semiHidden="1" w:unhideWhenUsed="1"/>
+    <w:lsdException w:name="HTML Acronym" w:semiHidden="1" w:unhideWhenUsed="1"/>
+    <w:lsdException w:name="HTML Address" w:semiHidden="1" w:unhideWhenUsed="1"/>
+    <w:lsdException w:name="HTML Cite" w:semiHidden="1" w:unhideWhenUsed="1"/>
+    <w:lsdException w:name="HTML Code" w:semiHidden="1" w:unhideWhenUsed="1"/>
+    <w:lsdException w:name="HTML Definition" w:semiHidden="1" w:unhideWhenUsed="1"/>
+    <w:lsdException w:name="HTML Keyboard" w:semiHidden="1" w:unhideWhenUsed="1"/>
+    <w:lsdException w:name="HTML Preformatted" w:semiHidden="1" w:unhideWhenUsed="1"/>
+    <w:lsdException w:name="HTML Sample" w:semiHidden="1" w:unhideWhenUsed="1"/>
+    <w:lsdException w:name="HTML Typewriter" w:semiHidden="1" w:unhideWhenUsed="1"/>
+    <w:lsdException w:name="HTML Variable" w:semiHidden="1" w:unhideWhenUsed="1"/>
+    <w:lsdException w:name="Normal Table" w:semiHidden="1" w:unhideWhenUsed="1"/>
+    <w:lsdException w:name="annotation subject" w:semiHidden="1" w:unhideWhenUsed="1"/>
+    <w:lsdException w:name="No List" w:semiHidden="1" w:unhideWhenUsed="1"/>
+    <w:lsdException w:name="Outline List 1" w:semiHidden="1" w:unhideWhenUsed="1"/>
+    <w:lsdException w:name="Outline List 2" w:semiHidden="1" w:unhideWhenUsed="1"/>
+    <w:lsdException w:name="Outline List 3" w:semiHidden="1" w:unhideWhenUsed="1"/>
+    <w:lsdException w:name="Table Simple 1" w:semiHidden="1" w:unhideWhenUsed="1"/>
+    <w:lsdException w:name="Table Simple 2" w:semiHidden="1" w:unhideWhenUsed="1"/>
+    <w:lsdException w:name="Table Simple 3" w:semiHidden="1" w:unhideWhenUsed="1"/>
+    <w:lsdException w:name="Table Classic 1" w:semiHidden="1" w:unhideWhenUsed="1"/>
+    <w:lsdException w:name="Table Classic 2" w:semiHidden="1" w:unhideWhenUsed="1"/>
+    <w:lsdException w:name="Table Classic 3" w:semiHidden="1" w:unhideWhenUsed="1"/>
+    <w:lsdException w:name="Table Classic 4" w:semiHidden="1" w:unhideWhenUsed="1"/>
+    <w:lsdException w:name="Table Colorful 1" w:semiHidden="1" w:unhideWhenUsed="1"/>
+    <w:lsdException w:name="Table Colorful 2" w:semiHidden="1" w:unhideWhenUsed="1"/>
+    <w:lsdException w:name="Table Colorful 3" w:semiHidden="1" w:unhideWhenUsed="1"/>
+    <w:lsdException w:name="Table Columns 1" w:semiHidden="1" w:unhideWhenUsed="1"/>
+    <w:lsdException w:name="Table Columns 2" w:semiHidden="1" w:unhideWhenUsed="1"/>
+    <w:lsdException w:name="Table Columns 3" w:semiHidden="1" w:unhideWhenUsed="1"/>
+    <w:lsdException w:name="Table Columns 4" w:semiHidden="1" w:unhideWhenUsed="1"/>
+    <w:lsdException w:name="Table Columns 5" w:semiHidden="1" w:unhideWhenUsed="1"/>
+    <w:lsdException w:name="Table Grid 1" w:semiHidden="1" w:unhideWhenUsed="1"/>
+    <w:lsdException w:name="Table Grid 2" w:semiHidden="1" w:unhideWhenUsed="1"/>
+    <w:lsdException w:name="Table Grid 3" w:semiHidden="1" w:unhideWhenUsed="1"/>
+    <w:lsdException w:name="Table Grid 4" w:semiHidden="1" w:unhideWhenUsed="1"/>
+    <w:lsdException w:name="Table Grid 5" w:semiHidden="1" w:unhideWhenUsed="1"/>
+    <w:lsdException w:name="Table Grid 6" w:semiHidden="1" w:unhideWhenUsed="1"/>
+    <w:lsdException w:name="Table Grid 7" w:semiHidden="1" w:unhideWhenUsed="1"/>
+    <w:lsdException w:name="Table Grid 8" w:semiHidden="1" w:unhideWhenUsed="1"/>
+    <w:lsdException w:name="Table List 1" w:semiHidden="1" w:unhideWhenUsed="1"/>
+    <w:lsdException w:name="Table List 2" w:semiHidden="1" w:unhideWhenUsed="1"/>
+    <w:lsdException w:name="Table List 3" w:semiHidden="1" w:unhideWhenUsed="1"/>
+    <w:lsdException w:name="Table List 4" w:semiHidden="1" w:unhideWhenUsed="1"/>
+    <w:lsdException w:name="Table List 5" w:semiHidden="1" w:unhideWhenUsed="1"/>
+    <w:lsdException w:name="Table List 6" w:semiHidden="1" w:unhideWhenUsed="1"/>
+    <w:lsdException w:name="Table List 7" w:semiHidden="1" w:unhideWhenUsed="1"/>
+    <w:lsdException w:name="Table List 8" w:semiHidden="1" w:unhideWhenUsed="1"/>
+    <w:lsdException w:name="Table 3D effects 1" w:semiHidden="1" w:unhideWhenUsed="1"/>
+    <w:lsdException w:name="Table 3D effects 2" w:semiHidden="1" w:unhideWhenUsed="1"/>
+    <w:lsdException w:name="Table 3D effects 3" w:semiHidden="1" w:unhideWhenUsed="1"/>
+    <w:lsdException w:name="Table Contemporary" w:semiHidden="1" w:unhideWhenUsed="1"/>
+    <w:lsdException w:name="Table Elegant" w:semiHidden="1" w:unhideWhenUsed="1"/>
+    <w:lsdException w:name="Table Professional" w:semiHidden="1" w:unhideWhenUsed="1"/>
+    <w:lsdException w:name="Table Subtle 1" w:semiHidden="1" w:unhideWhenUsed="1"/>
+    <w:lsdException w:name="Table Subtle 2" w:semiHidden="1" w:unhideWhenUsed="1"/>
+    <w:lsdException w:name="Table Web 1" w:semiHidden="1" w:unhideWhenUsed="1"/>
+    <w:lsdException w:name="Table Web 2" w:semiHidden="1" w:unhideWhenUsed="1"/>
+    <w:lsdException w:name="Table Web 3" w:semiHidden="1" w:unhideWhenUsed="1"/>
+    <w:lsdException w:name="Balloon Text" w:semiHidden="1" w:unhideWhenUsed="1"/>
+    <w:lsdException w:name="Table Grid" w:uiPriority="39"/>
+    <w:lsdException w:name="Table Theme" w:semiHidden="1" w:unhideWhenUsed="1"/>
+    <w:lsdException w:name="Placeholder Text" w:semiHidden="1"/>
+    <w:lsdException w:name="No Spacing" w:uiPriority="1" w:qFormat="1"/>
+    <w:lsdException w:name="Light Shading" w:uiPriority="60"/>
+    <w:lsdException w:name="Light List" w:uiPriority="61"/>
+    <w:lsdException w:name="Light Grid" w:uiPriority="62"/>
+    <w:lsdException w:name="Medium Shading 1" w:uiPriority="63"/>
+    <w:lsdException w:name="Medium Shading 2" w:uiPriority="64"/>
+    <w:lsdException w:name="Medium List 1" w:uiPriority="65"/>
+    <w:lsdException w:name="Medium List 2" w:uiPriority="66"/>
+    <w:lsdException w:name="Medium Grid 1" w:uiPriority="67"/>
+    <w:lsdException w:name="Medium Grid 2" w:uiPriority="68"/>
+    <w:lsdException w:name="Medium Grid 3" w:uiPriority="69"/>
+    <w:lsdException w:name="Dark List" w:uiPriority="70"/>
+    <w:lsdException w:name="Colorful Shading" w:uiPriority="71"/>
+    <w:lsdException w:name="Colorful List" w:uiPriority="72"/>
+    <w:lsdException w:name="Colorful Grid" w:uiPriority="73"/>
+    <w:lsdException w:name="Light Shading Accent 1" w:uiPriority="60"/>
+    <w:lsdException w:name="Light List Accent 1" w:uiPriority="61"/>
+    <w:lsdException w:name="Light Grid Accent 1" w:uiPriority="62"/>
+    <w:lsdException w:name="Medium Shading 1 Accent 1" w:uiPriority="63"/>
+    <w:lsdException w:name="Medium Shading 2 Accent 1" w:uiPriority="64"/>
+    <w:lsdException w:name="Medium List 1 Accent 1" w:uiPriority="65"/>
+    <w:lsdException w:name="Revision" w:semiHidden="1"/>
+    <w:lsdException w:name="List Paragraph" w:uiPriority="34" w:qFormat="1"/>
+    <w:lsdException w:name="Quote" w:uiPriority="29" w:qFormat="1"/>
+    <w:lsdException w:name="Intense Quote" w:uiPriority="30" w:qFormat="1"/>
+    <w:lsdException w:name="Medium List 2 Accent 1" w:uiPriority="66"/>
+    <w:lsdException w:name="Medium Grid 1 Accent 1" w:uiPriority="67"/>
+    <w:lsdException w:name="Medium Grid 2 Accent 1" w:uiPriority="68"/>
+    <w:lsdException w:name="Medium Grid 3 Accent 1" w:uiPriority="69"/>
+    <w:lsdException w:name="Dark List Accent 1" w:uiPriority="70"/>
+    <w:lsdException w:name="Colorful Shading Accent 1" w:uiPriority="71"/>
+    <w:lsdException w:name="Colorful List Accent 1" w:uiPriority="72"/>
+    <w:lsdException w:name="Colorful Grid Accent 1" w:uiPriority="73"/>
+    <w:lsdException w:name="Light Shading Accent 2" w:uiPriority="60"/>
+    <w:lsdException w:name="Light List Accent 2" w:uiPriority="61"/>
+    <w:lsdException w:name="Light Grid Accent 2" w:uiPriority="62"/>
+    <w:lsdException w:name="Medium Shading 1 Accent 2" w:uiPriority="63"/>
+    <w:lsdException w:name="Medium Shading 2 Accent 2" w:uiPriority="64"/>
+    <w:lsdException w:name="Medium List 1 Accent 2" w:uiPriority="65"/>
+    <w:lsdException w:name="Medium List 2 Accent 2" w:uiPriority="66"/>
+    <w:lsdException w:name="Medium Grid 1 Accent 2" w:uiPriority="67"/>
+    <w:lsdException w:name="Medium Grid 2 Accent 2" w:uiPriority="68"/>
+    <w:lsdException w:name="Medium Grid 3 Accent 2" w:uiPriority="69"/>
+    <w:lsdException w:name="Dark List Accent 2" w:uiPriority="70"/>
+    <w:lsdException w:name="Colorful Shading Accent 2" w:uiPriority="71"/>
+    <w:lsdException w:name="Colorful List Accent 2" w:uiPriority="72"/>
+    <w:lsdException w:name="Colorful Grid Accent 2" w:uiPriority="73"/>
+    <w:lsdException w:name="Light Shading Accent 3" w:uiPriority="60"/>
+    <w:lsdException w:name="Light List Accent 3" w:uiPriority="61"/>
+    <w:lsdException w:name="Light Grid Accent 3" w:uiPriority="62"/>
+    <w:lsdException w:name="Medium Shading 1 Accent 3" w:uiPriority="63"/>
+    <w:lsdException w:name="Medium Shading 2 Accent 3" w:uiPriority="64"/>
+    <w:lsdException w:name="Medium List 1 Accent 3" w:uiPriority="65"/>
+    <w:lsdException w:name="Medium List 2 Accent 3" w:uiPriority="66"/>
+    <w:lsdException w:name="Medium Grid 1 Accent 3" w:uiPriority="67"/>
+    <w:lsdException w:name="Medium Grid 2 Accent 3" w:uiPriority="68"/>
+    <w:lsdException w:name="Medium Grid 3 Accent 3" w:uiPriority="69"/>
+    <w:lsdException w:name="Dark List Accent 3" w:uiPriority="70"/>
+    <w:lsdException w:name="Colorful Shading Accent 3" w:uiPriority="71"/>
+    <w:lsdException w:name="Colorful List Accent 3" w:uiPriority="72"/>
+    <w:lsdException w:name="Colorful Grid Accent 3" w:uiPriority="73"/>
+    <w:lsdException w:name="Light Shading Accent 4" w:uiPriority="60"/>
+    <w:lsdException w:name="Light List Accent 4" w:uiPriority="61"/>
+    <w:lsdException w:name="Light Grid Accent 4" w:uiPriority="62"/>
+    <w:lsdException w:name="Medium Shading 1 Accent 4" w:uiPriority="63"/>
+    <w:lsdException w:name="Medium Shading 2 Accent 4" w:uiPriority="64"/>
+    <w:lsdException w:name="Medium List 1 Accent 4" w:uiPriority="65"/>
+    <w:lsdException w:name="Medium List 2 Accent 4" w:uiPriority="66"/>
+    <w:lsdException w:name="Medium Grid 1 Accent 4" w:uiPriority="67"/>
+    <w:lsdException w:name="Medium Grid 2 Accent 4" w:uiPriority="68"/>
+    <w:lsdException w:name="Medium Grid 3 Accent 4" w:uiPriority="69"/>
+    <w:lsdException w:name="Dark List Accent 4" w:uiPriority="70"/>
+    <w:lsdException w:name="Colorful Shading Accent 4" w:uiPriority="71"/>
+    <w:lsdException w:name="Colorful List Accent 4" w:uiPriority="72"/>
+    <w:lsdException w:name="Colorful Grid Accent 4" w:uiPriority="73"/>
+    <w:lsdException w:name="Light Shading Accent 5" w:uiPriority="60"/>
+    <w:lsdException w:name="Light List Accent 5" w:uiPriority="61"/>
+    <w:lsdException w:name="Light Grid Accent 5" w:uiPriority="62"/>
+    <w:lsdException w:name="Medium Shading 1 Accent 5" w:uiPriority="63"/>
+    <w:lsdException w:name="Medium Shading 2 Accent 5" w:uiPriority="64"/>
+    <w:lsdException w:name="Medium List 1 Accent 5" w:uiPriority="65"/>
+    <w:lsdException w:name="Medium List 2 Accent 5" w:uiPriority="66"/>
+    <w:lsdException w:name="Medium Grid 1 Accent 5" w:uiPriority="67"/>
+    <w:lsdException w:name="Medium Grid 2 Accent 5" w:uiPriority="68"/>
+    <w:lsdException w:name="Medium Grid 3 Accent 5" w:uiPriority="69"/>
+    <w:lsdException w:name="Dark List Accent 5" w:uiPriority="70"/>
+    <w:lsdException w:name="Colorful Shading Accent 5" w:uiPriority="71"/>
+    <w:lsdException w:name="Colorful List Accent 5" w:uiPriority="72"/>
+    <w:lsdException w:name="Colorful Grid Accent 5" w:uiPriority="73"/>
+    <w:lsdException w:name="Light Shading Accent 6" w:uiPriority="60"/>
+    <w:lsdException w:name="Light List Accent 6" w:uiPriority="61"/>
+    <w:lsdException w:name="Light Grid Accent 6" w:uiPriority="62"/>
+    <w:lsdException w:name="Medium Shading 1 Accent 6" w:uiPriority="63"/>
+    <w:lsdException w:name="Medium Shading 2 Accent 6" w:uiPriority="64"/>
+    <w:lsdException w:name="Medium List 1 Accent 6" w:uiPriority="65"/>
+    <w:lsdException w:name="Medium List 2 Accent 6" w:uiPriority="66"/>
+    <w:lsdException w:name="Medium Grid 1 Accent 6" w:uiPriority="67"/>
+    <w:lsdException w:name="Medium Grid 2 Accent 6" w:uiPriority="68"/>
+    <w:lsdException w:name="Medium Grid 3 Accent 6" w:uiPriority="69"/>
+    <w:lsdException w:name="Dark List Accent 6" w:uiPriority="70"/>
+    <w:lsdException w:name="Colorful Shading Accent 6" w:uiPriority="71"/>
+    <w:lsdException w:name="Colorful List Accent 6" w:uiPriority="72"/>
+    <w:lsdException w:name="Colorful Grid Accent 6" w:uiPriority="73"/>
+    <w:lsdException w:name="Subtle Emphasis" w:uiPriority="19" w:qFormat="1"/>
+    <w:lsdException w:name="Intense Emphasis" w:uiPriority="21" w:qFormat="1"/>
+    <w:lsdException w:name="Subtle Reference" w:uiPriority="31" w:qFormat="1"/>
+    <w:lsdException w:name="Intense Reference" w:uiPriority="32" w:qFormat="1"/>
+    <w:lsdException w:name="Book Title" w:uiPriority="33" w:qFormat="1"/>
+    <w:lsdException w:name="Bibliography" w:semiHidden="1" w:uiPriority="37" w:unhideWhenUsed="1"/>
+    <w:lsdException w:name="TOC Heading" w:semiHidden="1" w:uiPriority="39" w:unhideWhenUsed="1" w:qFormat="1"/>
+    <w:lsdException w:name="Plain Table 1" w:uiPriority="41"/>
+    <w:lsdException w:name="Plain Table 2" w:uiPriority="42"/>
+    <w:lsdException w:name="Plain Table 3" w:uiPriority="43"/>
+    <w:lsdException w:name="Plain Table 4" w:uiPriority="44"/>
+    <w:lsdException w:name="Plain Table 5" w:uiPriority="45"/>
+    <w:lsdException w:name="Grid Table Light" w:uiPriority="40"/>
+    <w:lsdException w:name="Grid Table 1 Light" w:uiPriority="46"/>
+    <w:lsdException w:name="Grid Table 2" w:uiPriority="47"/>
+    <w:lsdException w:name="Grid Table 3" w:uiPriority="48"/>
+    <w:lsdException w:name="Grid Table 4" w:uiPriority="49"/>
+    <w:lsdException w:name="Grid Table 5 Dark" w:uiPriority="50"/>
+    <w:lsdException w:name="Grid Table 6 Colorful" w:uiPriority="51"/>
+    <w:lsdException w:name="Grid Table 7 Colorful" w:uiPriority="52"/>
+    <w:lsdException w:name="Grid Table 1 Light Accent 1" w:uiPriority="46"/>
+    <w:lsdException w:name="Grid Table 2 Accent 1" w:uiPriority="47"/>
+    <w:lsdException w:name="Grid Table 3 Accent 1" w:uiPriority="48"/>
+    <w:lsdException w:name="Grid Table 4 Accent 1" w:uiPriority="49"/>
+    <w:lsdException w:name="Grid Table 5 Dark Accent 1" w:uiPriority="50"/>
+    <w:lsdException w:name="Grid Table 6 Colorful Accent 1" w:uiPriority="51"/>
+    <w:lsdException w:name="Grid Table 7 Colorful Accent 1" w:uiPriority="52"/>
+    <w:lsdException w:name="Grid Table 1 Light Accent 2" w:uiPriority="46"/>
+    <w:lsdException w:name="Grid Table 2 Accent 2" w:uiPriority="47"/>
+    <w:lsdException w:name="Grid Table 3 Accent 2" w:uiPriority="48"/>
+    <w:lsdException w:name="Grid Table 4 Accent 2" w:uiPriority="49"/>
+    <w:lsdException w:name="Grid Table 5 Dark Accent 2" w:uiPriority="50"/>
+    <w:lsdException w:name="Grid Table 6 Colorful Accent 2" w:uiPriority="51"/>
+    <w:lsdException w:name="Grid Table 7 Colorful Accent 2" w:uiPriority="52"/>
+    <w:lsdException w:name="Grid Table 1 Light Accent 3" w:uiPriority="46"/>
+    <w:lsdException w:name="Grid Table 2 Accent 3" w:uiPriority="47"/>
+    <w:lsdException w:name="Grid Table 3 Accent 3" w:uiPriority="48"/>
+    <w:lsdException w:name="Grid Table 4 Accent 3" w:uiPriority="49"/>
+    <w:lsdException w:name="Grid Table 5 Dark Accent 3" w:uiPriority="50"/>
+    <w:lsdException w:name="Grid Table 6 Colorful Accent 3" w:uiPriority="51"/>
+    <w:lsdException w:name="Grid Table 7 Colorful Accent 3" w:uiPriority="52"/>
+    <w:lsdException w:name="Grid Table 1 Light Accent 4" w:uiPriority="46"/>
+    <w:lsdException w:name="Grid Table 2 Accent 4" w:uiPriority="47"/>
+    <w:lsdException w:name="Grid Table 3 Accent 4" w:uiPriority="48"/>
+    <w:lsdException w:name="Grid Table 4 Accent 4" w:uiPriority="49"/>
+    <w:lsdException w:name="Grid Table 5 Dark Accent 4" w:uiPriority="50"/>
+    <w:lsdException w:name="Grid Table 6 Colorful Accent 4" w:uiPriority="51"/>
+    <w:lsdException w:name="Grid Table 7 Colorful Accent 4" w:uiPriority="52"/>
+    <w:lsdException w:name="Grid Table 1 Light Accent 5" w:uiPriority="46"/>
+    <w:lsdException w:name="Grid Table 2 Accent 5" w:uiPriority="47"/>
+    <w:lsdException w:name="Grid Table 3 Accent 5" w:uiPriority="48"/>
+    <w:lsdException w:name="Grid Table 4 Accent 5" w:uiPriority="49"/>
+    <w:lsdException w:name="Grid Table 5 Dark Accent 5" w:uiPriority="50"/>
+    <w:lsdException w:name="Grid Table 6 Colorful Accent 5" w:uiPriority="51"/>
+    <w:lsdException w:name="Grid Table 7 Colorful Accent 5" w:uiPriority="52"/>
+    <w:lsdException w:name="Grid Table 1 Light Accent 6" w:uiPriority="46"/>
+    <w:lsdException w:name="Grid Table 2 Accent 6" w:uiPriority="47"/>
+    <w:lsdException w:name="Grid Table 3 Accent 6" w:uiPriority="48"/>
+    <w:lsdException w:name="Grid Table 4 Accent 6" w:uiPriority="49"/>
+    <w:lsdException w:name="Grid Table 5 Dark Accent 6" w:uiPriority="50"/>
+    <w:lsdException w:name="Grid Table 6 Colorful Accent 6" w:uiPriority="51"/>
+    <w:lsdException w:name="Grid Table 7 Colorful Accent 6" w:uiPriority="52"/>
+    <w:lsdException w:name="List Table 1 Light" w:uiPriority="46"/>
+    <w:lsdException w:name="List Table 2" w:uiPriority="47"/>
+    <w:lsdException w:name="List Table 3" w:uiPriority="48"/>
+    <w:lsdException w:name="List Table 4" w:uiPriority="49"/>
+    <w:lsdException w:name="List Table 5 Dark" w:uiPriority="50"/>
+    <w:lsdException w:name="List Table 6 Colorful" w:uiPriority="51"/>
+    <w:lsdException w:name="List Table 7 Colorful" w:uiPriority="52"/>
+    <w:lsdException w:name="List Table 1 Light Accent 1" w:uiPriority="46"/>
+    <w:lsdException w:name="List Table 2 Accent 1" w:uiPriority="47"/>
+    <w:lsdException w:name="List Table 3 Accent 1" w:uiPriority="48"/>
+    <w:lsdException w:name="List Table 4 Accent 1" w:uiPriority="49"/>
+    <w:lsdException w:name="List Table 5 Dark Accent 1" w:uiPriority="50"/>
+    <w:lsdException w:name="List Table 6 Colorful Accent 1" w:uiPriority="51"/>
+    <w:lsdException w:name="List Table 7 Colorful Accent 1" w:uiPriority="52"/>
+    <w:lsdException w:name="List Table 1 Light Accent 2" w:uiPriority="46"/>
+    <w:lsdException w:name="List Table 2 Accent 2" w:uiPriority="47"/>
+    <w:lsdException w:name="List Table 3 Accent 2" w:uiPriority="48"/>
+    <w:lsdException w:name="List Table 4 Accent 2" w:uiPriority="49"/>
+    <w:lsdException w:name="List Table 5 Dark Accent 2" w:uiPriority="50"/>
+    <w:lsdException w:name="List Table 6 Colorful Accent 2" w:uiPriority="51"/>
+    <w:lsdException w:name="List Table 7 Colorful Accent 2" w:uiPriority="52"/>
+    <w:lsdException w:name="List Table 1 Light Accent 3" w:uiPriority="46"/>
+    <w:lsdException w:name="List Table 2 Accent 3" w:uiPriority="47"/>
+    <w:lsdException w:name="List Table 3 Accent 3" w:uiPriority="48"/>
+    <w:lsdException w:name="List Table 4 Accent 3" w:uiPriority="49"/>
+    <w:lsdException w:name="List Table 5 Dark Accent 3" w:uiPriority="50"/>
+    <w:lsdException w:name="List Table 6 Colorful Accent 3" w:uiPriority="51"/>
+    <w:lsdException w:name="List Table 7 Colorful Accent 3" w:uiPriority="52"/>
+    <w:lsdException w:name="List Table 1 Light Accent 4" w:uiPriority="46"/>
+    <w:lsdException w:name="List Table 2 Accent 4" w:uiPriority="47"/>
+    <w:lsdException w:name="List Table 3 Accent 4" w:uiPriority="48"/>
+    <w:lsdException w:name="List Table 4 Accent 4" w:uiPriority="49"/>
+    <w:lsdException w:name="List Table 5 Dark Accent 4" w:uiPriority="50"/>
+    <w:lsdException w:name="List Table 6 Colorful Accent 4" w:uiPriority="51"/>
+    <w:lsdException w:name="List Table 7 Colorful Accent 4" w:uiPriority="52"/>
+    <w:lsdException w:name="List Table 1 Light Accent 5" w:uiPriority="46"/>
+    <w:lsdException w:name="List Table 2 Accent 5" w:uiPriority="47"/>
+    <w:lsdException w:name="List Table 3 Accent 5" w:uiPriority="48"/>
+    <w:lsdException w:name="List Table 4 Accent 5" w:uiPriority="49"/>
+    <w:lsdException w:name="List Table 5 Dark Accent 5" w:uiPriority="50"/>
+    <w:lsdException w:name="List Table 6 Colorful Accent 5" w:uiPriority="51"/>
+    <w:lsdException w:name="List Table 7 Colorful Accent 5" w:uiPriority="52"/>
+    <w:lsdException w:name="List Table 1 Light Accent 6" w:uiPriority="46"/>
+    <w:lsdException w:name="List Table 2 Accent 6" w:uiPriority="47"/>
+    <w:lsdException w:name="List Table 3 Accent 6" w:uiPriority="48"/>
+    <w:lsdException w:name="List Table 4 Accent 6" w:uiPriority="49"/>
+    <w:lsdException w:name="List Table 5 Dark Accent 6" w:uiPriority="50"/>
+    <w:lsdException w:name="List Table 6 Colorful Accent 6" w:uiPriority="51"/>
+    <w:lsdException w:name="List Table 7 Colorful Accent 6" w:uiPriority="52"/>
+    <w:lsdException w:name="Mention" w:semiHidden="1" w:unhideWhenUsed="1"/>
+    <w:lsdException w:name="Smart Hyperlink" w:semiHidden="1" w:unhideWhenUsed="1"/>
+    <w:lsdException w:name="Hashtag" w:semiHidden="1" w:unhideWhenUsed="1"/>
+    <w:lsdException w:name="Unresolved Mention" w:semiHidden="1" w:unhideWhenUsed="1"/>
+    <w:lsdException w:name="Smart Link" w:semiHidden="1" w:unhideWhenUsed="1"/>
+  </w:latentStyles>
+  <w:style w:type="paragraph" w:default="1" w:styleId="a">
+    <w:name w:val="Normal"/>
+    <w:qFormat/>
+  </w:style>
+  <w:style w:type="paragraph" w:styleId="1">
+    <w:name w:val="heading 1"/>
+    <w:basedOn w:val="a"/>
+    <w:next w:val="a"/>
+    <w:link w:val="10"/>
+    <w:uiPriority w:val="9"/>
+    <w:qFormat/>
+    <w:rsid w:val="00BC7C11"/>
+    <w:pPr>
+      <w:keepNext/>
+      <w:keepLines/>
+      <w:spacing w:before="240" w:after="0"/>
+      <w:outlineLvl w:val="0"/>
+    </w:pPr>
+    <w:rPr>
+      <w:rFonts w:asciiTheme="majorHAnsi" w:eastAsiaTheme="majorEastAsia" w:hAnsiTheme="majorHAnsi" w:cstheme="majorBidi"/>
+      <w:color w:val="2F5496" w:themeColor="accent1" w:themeShade="BF"/>
+      <w:sz w:val="32"/>
+      <w:szCs w:val="32"/>
+    </w:rPr>
+  </w:style>
+  <w:style w:type="character" w:default="1" w:styleId="a0">
+    <w:name w:val="Default Paragraph Font"/>
+    <w:uiPriority w:val="1"/>
+    <w:semiHidden/>
+    <w:unhideWhenUsed/>
+  </w:style>
+  <w:style w:type="table" w:default="1" w:styleId="a1">
+    <w:name w:val="Normal Table"/>
+    <w:uiPriority w:val="99"/>
+    <w:semiHidden/>
+    <w:unhideWhenUsed/>
+    <w:tblPr>
+      <w:tblInd w:w="0" w:type="dxa"/>
+      <w:tblCellMar>
+        <w:top w:w="0" w:type="dxa"/>
+        <w:left w:w="108" w:type="dxa"/>
+        <w:bottom w:w="0" w:type="dxa"/>
+        <w:right w:w="108" w:type="dxa"/>
+      </w:tblCellMar>
+    </w:tblPr>
+  </w:style>
+  <w:style w:type="numbering" w:default="1" w:styleId="a2">
+    <w:name w:val="No List"/>
+    <w:uiPriority w:val="99"/>
+    <w:semiHidden/>
+    <w:unhideWhenUsed/>
+  </w:style>
+  <w:style w:type="character" w:styleId="a3">
+    <w:name w:val="Hyperlink"/>
+    <w:basedOn w:val="a0"/>
+    <w:uiPriority w:val="99"/>
+    <w:unhideWhenUsed/>
+    <w:rsid w:val="00E547FE"/>
+    <w:rPr>
+      <w:color w:val="0563C1" w:themeColor="hyperlink"/>
+      <w:u w:val="single"/>
+    </w:rPr>
+  </w:style>
+  <w:style w:type="character" w:styleId="a4">
+    <w:name w:val="Unresolved Mention"/>
+    <w:basedOn w:val="a0"/>
+    <w:uiPriority w:val="99"/>
+    <w:semiHidden/>
+    <w:unhideWhenUsed/>
+    <w:rsid w:val="00E547FE"/>
+    <w:rPr>
+      <w:color w:val="605E5C"/>
+      <w:shd w:val="clear" w:color="auto" w:fill="E1DFDD"/>
+    </w:rPr>
+  </w:style>
+  <w:style w:type="paragraph" w:styleId="a5">
+    <w:name w:val="List Paragraph"/>
+    <w:basedOn w:val="a"/>
+    <w:uiPriority w:val="34"/>
+    <w:qFormat/>
+    <w:rsid w:val="00E547FE"/>
+    <w:pPr>
+      <w:ind w:left="720"/>
+      <w:contextualSpacing/>
+    </w:pPr>
+  </w:style>
+  <w:style w:type="paragraph" w:styleId="a6">
+    <w:name w:val="No Spacing"/>
+    <w:link w:val="a7"/>
+    <w:uiPriority w:val="1"/>
+    <w:qFormat/>
+    <w:rsid w:val="00BC7C11"/>
+    <w:pPr>
+      <w:spacing w:after="0" w:line="240" w:lineRule="auto"/>
+    </w:pPr>
+    <w:rPr>
+      <w:rFonts w:eastAsiaTheme="minorEastAsia"/>
+      <w:kern w:val="0"/>
+      <w:lang w:eastAsia="ru-RU"/>
+    </w:rPr>
+  </w:style>
+  <w:style w:type="character" w:customStyle="1" w:styleId="a7">
+    <w:name w:val="Без интервала Знак"/>
+    <w:basedOn w:val="a0"/>
+    <w:link w:val="a6"/>
+    <w:uiPriority w:val="1"/>
+    <w:rsid w:val="00BC7C11"/>
+    <w:rPr>
+      <w:rFonts w:eastAsiaTheme="minorEastAsia"/>
+      <w:kern w:val="0"/>
+      <w:lang w:eastAsia="ru-RU"/>
+    </w:rPr>
+  </w:style>
+  <w:style w:type="character" w:styleId="a8">
+    <w:name w:val="Strong"/>
+    <w:basedOn w:val="a0"/>
+    <w:uiPriority w:val="22"/>
+    <w:qFormat/>
+    <w:rsid w:val="00BC7C11"/>
+    <w:rPr>
+      <w:b/>
+      <w:bCs/>
+    </w:rPr>
+  </w:style>
+  <w:style w:type="character" w:customStyle="1" w:styleId="10">
+    <w:name w:val="Заголовок 1 Знак"/>
+    <w:basedOn w:val="a0"/>
+    <w:link w:val="1"/>
+    <w:uiPriority w:val="9"/>
+    <w:rsid w:val="00BC7C11"/>
+    <w:rPr>
+      <w:rFonts w:asciiTheme="majorHAnsi" w:eastAsiaTheme="majorEastAsia" w:hAnsiTheme="majorHAnsi" w:cstheme="majorBidi"/>
+      <w:color w:val="2F5496" w:themeColor="accent1" w:themeShade="BF"/>
+      <w:sz w:val="32"/>
+      <w:szCs w:val="32"/>
+    </w:rPr>
+  </w:style>
+  <w:style w:type="paragraph" w:styleId="a9">
+    <w:name w:val="TOC Heading"/>
+    <w:basedOn w:val="1"/>
+    <w:next w:val="a"/>
+    <w:uiPriority w:val="39"/>
+    <w:unhideWhenUsed/>
+    <w:qFormat/>
+    <w:rsid w:val="00BC7C11"/>
+    <w:pPr>
+      <w:outlineLvl w:val="9"/>
+    </w:pPr>
+    <w:rPr>
+      <w:kern w:val="0"/>
+      <w:lang w:eastAsia="ru-RU"/>
+    </w:rPr>
+  </w:style>
+  <w:style w:type="paragraph" w:styleId="11">
+    <w:name w:val="toc 1"/>
+    <w:basedOn w:val="a"/>
+    <w:next w:val="a"/>
+    <w:autoRedefine/>
+    <w:uiPriority w:val="39"/>
+    <w:unhideWhenUsed/>
+    <w:rsid w:val="00BC7C11"/>
+    <w:pPr>
+      <w:spacing w:after="100"/>
+    </w:pPr>
+  </w:style>
+  <w:style w:type="paragraph" w:styleId="aa">
+    <w:name w:val="header"/>
+    <w:basedOn w:val="a"/>
+    <w:link w:val="ab"/>
+    <w:uiPriority w:val="99"/>
+    <w:unhideWhenUsed/>
+    <w:rsid w:val="00BC7C11"/>
+    <w:pPr>
+      <w:tabs>
+        <w:tab w:val="center" w:pos="4677"/>
+        <w:tab w:val="right" w:pos="9355"/>
+      </w:tabs>
+      <w:spacing w:after="0" w:line="240" w:lineRule="auto"/>
+    </w:pPr>
+  </w:style>
+  <w:style w:type="character" w:customStyle="1" w:styleId="ab">
+    <w:name w:val="Верхний колонтитул Знак"/>
+    <w:basedOn w:val="a0"/>
+    <w:link w:val="aa"/>
+    <w:uiPriority w:val="99"/>
+    <w:rsid w:val="00BC7C11"/>
+  </w:style>
+  <w:style w:type="paragraph" w:styleId="ac">
+    <w:name w:val="footer"/>
+    <w:basedOn w:val="a"/>
+    <w:link w:val="ad"/>
+    <w:uiPriority w:val="99"/>
+    <w:unhideWhenUsed/>
+    <w:rsid w:val="00BC7C11"/>
+    <w:pPr>
+      <w:tabs>
+        <w:tab w:val="center" w:pos="4677"/>
+        <w:tab w:val="right" w:pos="9355"/>
+      </w:tabs>
+      <w:spacing w:after="0" w:line="240" w:lineRule="auto"/>
+    </w:pPr>
+  </w:style>
+  <w:style w:type="character" w:customStyle="1" w:styleId="ad">
+    <w:name w:val="Нижний колонтитул Знак"/>
+    <w:basedOn w:val="a0"/>
+    <w:link w:val="ac"/>
+    <w:uiPriority w:val="99"/>
+    <w:rsid w:val="00BC7C11"/>
+  </w:style>
+  <w:style w:type="paragraph" w:styleId="ae">
+    <w:name w:val="caption"/>
+    <w:basedOn w:val="a"/>
+    <w:next w:val="a"/>
+    <w:uiPriority w:val="35"/>
+    <w:unhideWhenUsed/>
+    <w:qFormat/>
+    <w:rsid w:val="00BC7C11"/>
+    <w:pPr>
+      <w:spacing w:after="200" w:line="240" w:lineRule="auto"/>
+    </w:pPr>
+    <w:rPr>
+      <w:i/>
+      <w:iCs/>
+      <w:color w:val="44546A" w:themeColor="text2"/>
+      <w:sz w:val="18"/>
+      <w:szCs w:val="18"/>
+    </w:rPr>
+  </w:style>
+  <w:style w:type="character" w:styleId="af">
+    <w:name w:val="FollowedHyperlink"/>
+    <w:basedOn w:val="a0"/>
+    <w:uiPriority w:val="99"/>
+    <w:semiHidden/>
+    <w:unhideWhenUsed/>
+    <w:rsid w:val="00A05AB4"/>
+    <w:rPr>
+      <w:color w:val="954F72" w:themeColor="followedHyperlink"/>
+      <w:u w:val="single"/>
+    </w:rPr>
+  </w:style>
+</w:styles>
+</file>
+
+<file path=word/glossary/document.xml><?xml version="1.0" encoding="utf-8"?>
+<w:glossaryDocument xmlns:wpc="http://schemas.microsoft.com/office/word/2010/wordprocessingCanvas" xmlns:cx="http://schemas.microsoft.com/office/drawing/2014/chartex" xmlns:cx1="http://schemas.microsoft.com/office/drawing/2015/9/8/chartex" xmlns:cx2="http://schemas.microsoft.com/office/drawing/2015/10/21/chartex" xmlns:cx3="http://schemas.microsoft.com/office/drawing/2016/5/9/chartex" xmlns:cx4="http://schemas.microsoft.com/office/drawing/2016/5/10/chartex" xmlns:cx5="http://schemas.microsoft.com/office/drawing/2016/5/11/chartex" xmlns:cx6="http://schemas.microsoft.com/office/drawing/2016/5/12/chartex" xmlns:cx7="http://schemas.microsoft.com/office/drawing/2016/5/13/chartex" xmlns:cx8="http://schemas.microsoft.com/office/drawing/2016/5/14/chartex" xmlns:mc="http://schemas.openxmlformats.org/markup-compatibility/2006" xmlns:aink="http://schemas.microsoft.com/office/drawing/2016/ink" xmlns:am3d="http://schemas.microsoft.com/office/drawing/2017/model3d" xmlns:o="urn:schemas-microsoft-com:office:office" xmlns:r="http://schemas.openxmlformats.org/officeDocument/2006/relationships" xmlns:m="http://schemas.openxmlformats.org/officeDocument/2006/math" xmlns:v="urn:schemas-microsoft-com:vml" xmlns:wp14="http://schemas.microsoft.com/office/word/2010/wordprocessingDrawing" xmlns:wp="http://schemas.openxmlformats.org/drawingml/2006/wordprocessingDrawing" xmlns:w10="urn:schemas-microsoft-com:office:word" xmlns:w="http://schemas.openxmlformats.org/wordprocessingml/2006/main" xmlns:w14="http://schemas.microsoft.com/office/word/2010/wordml" xmlns:w15="http://schemas.microsoft.com/office/word/2012/wordml" xmlns:w16cex="http://schemas.microsoft.com/office/word/2018/wordml/cex" xmlns:w16cid="http://schemas.microsoft.com/office/word/2016/wordml/cid" xmlns:w16="http://schemas.microsoft.com/office/word/2018/wordml" xmlns:w16se="http://schemas.microsoft.com/office/word/2015/wordml/symex" xmlns:wpg="http://schemas.microsoft.com/office/word/2010/wordprocessingGroup" xmlns:wpi="http://schemas.microsoft.com/office/word/2010/wordprocessingInk" xmlns:wne="http://schemas.microsoft.com/office/word/2006/wordml" xmlns:wps="http://schemas.microsoft.com/office/word/2010/wordprocessingShape" mc:Ignorable="w14 w15 w16se w16cid w16 w16cex wp14">
+  <w:docParts>
+    <w:docPart>
+      <w:docPartPr>
+        <w:name w:val="CA51A3AB5F534D90B50430D18B5DBE4B"/>
+        <w:category>
+          <w:name w:val="Общие"/>
+          <w:gallery w:val="placeholder"/>
+        </w:category>
+        <w:types>
+          <w:type w:val="bbPlcHdr"/>
+        </w:types>
+        <w:behaviors>
+          <w:behavior w:val="content"/>
+        </w:behaviors>
+        <w:guid w:val="{1B234AB4-5928-4CEC-8ED5-814FB1BBE29B}"/>
+      </w:docPartPr>
+      <w:docPartBody>
+        <w:p>
+          <w:pPr>
+            <w:pStyle w:val="CA51A3AB5F534D90B50430D18B5DBE4B"/>
+          </w:pPr>
+          <w:r>
+            <w:rPr>
+              <w:color w:val="2F5496" w:themeColor="accent1" w:themeShade="BF"/>
+              <w:sz w:val="24"/>
+              <w:szCs w:val="24"/>
+            </w:rPr>
+            <w:t>[Название организации]</w:t>
+          </w:r>
+        </w:p>
+      </w:docPartBody>
+    </w:docPart>
+    <w:docPart>
+      <w:docPartPr>
+        <w:name w:val="79CDBF57534441619C9468E21A6ED107"/>
+        <w:category>
+          <w:name w:val="Общие"/>
+          <w:gallery w:val="placeholder"/>
+        </w:category>
+        <w:types>
+          <w:type w:val="bbPlcHdr"/>
+        </w:types>
+        <w:behaviors>
+          <w:behavior w:val="content"/>
+        </w:behaviors>
+        <w:guid w:val="{FB3CDEFB-30FD-4A30-91A8-763F2895F9AE}"/>
+      </w:docPartPr>
+      <w:docPartBody>
+        <w:p>
+          <w:pPr>
+            <w:pStyle w:val="79CDBF57534441619C9468E21A6ED107"/>
+          </w:pPr>
+          <w:r>
+            <w:rPr>
+              <w:rFonts w:asciiTheme="majorHAnsi" w:eastAsiaTheme="majorEastAsia" w:hAnsiTheme="majorHAnsi" w:cstheme="majorBidi"/>
+              <w:color w:val="4472C4" w:themeColor="accent1"/>
+              <w:sz w:val="88"/>
+              <w:szCs w:val="88"/>
+            </w:rPr>
+            <w:t>[Заголовок документа]</w:t>
+          </w:r>
+        </w:p>
+      </w:docPartBody>
+    </w:docPart>
+    <w:docPart>
+      <w:docPartPr>
+        <w:name w:val="F6FCDB543E174DE1B0240131CF3B7C68"/>
+        <w:category>
+          <w:name w:val="Общие"/>
+          <w:gallery w:val="placeholder"/>
+        </w:category>
+        <w:types>
+          <w:type w:val="bbPlcHdr"/>
+        </w:types>
+        <w:behaviors>
+          <w:behavior w:val="content"/>
+        </w:behaviors>
+        <w:guid w:val="{01C3C7E6-1730-40A5-8D3D-A458429D35CD}"/>
+      </w:docPartPr>
+      <w:docPartBody>
+        <w:p>
+          <w:pPr>
+            <w:pStyle w:val="F6FCDB543E174DE1B0240131CF3B7C68"/>
+          </w:pPr>
+          <w:r>
+            <w:rPr>
+              <w:color w:val="2F5496" w:themeColor="accent1" w:themeShade="BF"/>
+              <w:sz w:val="24"/>
+              <w:szCs w:val="24"/>
+            </w:rPr>
+            <w:t>[Подзаголовок документа]</w:t>
+          </w:r>
+        </w:p>
+      </w:docPartBody>
+    </w:docPart>
+    <w:docPart>
+      <w:docPartPr>
+        <w:name w:val="041724ECEE5546029883B9D63F547FE9"/>
+        <w:category>
+          <w:name w:val="Общие"/>
+          <w:gallery w:val="placeholder"/>
+        </w:category>
+        <w:types>
+          <w:type w:val="bbPlcHdr"/>
+        </w:types>
+        <w:behaviors>
+          <w:behavior w:val="content"/>
+        </w:behaviors>
+        <w:guid w:val="{7BD0DCF8-8935-4D6D-AE45-0DF78DCA17B3}"/>
+      </w:docPartPr>
+      <w:docPartBody>
+        <w:p>
+          <w:pPr>
+            <w:pStyle w:val="041724ECEE5546029883B9D63F547FE9"/>
+          </w:pPr>
+          <w:r>
+            <w:rPr>
+              <w:color w:val="4472C4" w:themeColor="accent1"/>
+              <w:sz w:val="28"/>
+              <w:szCs w:val="28"/>
+            </w:rPr>
+            <w:t>[Имя автора]</w:t>
+          </w:r>
+        </w:p>
+      </w:docPartBody>
+    </w:docPart>
+    <w:docPart>
+      <w:docPartPr>
+        <w:name w:val="AC949F50E92A485DAA714EEB1D251FDC"/>
+        <w:category>
+          <w:name w:val="Общие"/>
+          <w:gallery w:val="placeholder"/>
+        </w:category>
+        <w:types>
+          <w:type w:val="bbPlcHdr"/>
+        </w:types>
+        <w:behaviors>
+          <w:behavior w:val="content"/>
+        </w:behaviors>
+        <w:guid w:val="{0553607A-B2A9-43B3-92C0-61653C3A52B0}"/>
+      </w:docPartPr>
+      <w:docPartBody>
+        <w:p>
+          <w:pPr>
+            <w:pStyle w:val="AC949F50E92A485DAA714EEB1D251FDC"/>
+          </w:pPr>
+          <w:r>
+            <w:rPr>
+              <w:color w:val="4472C4" w:themeColor="accent1"/>
+              <w:sz w:val="28"/>
+              <w:szCs w:val="28"/>
+            </w:rPr>
+            <w:t>[Дата]</w:t>
+          </w:r>
+        </w:p>
+      </w:docPartBody>
+    </w:docPart>
+  </w:docParts>
+</w:glossaryDocument>
+</file>
+
+<file path=word/glossary/fontTable.xml><?xml version="1.0" encoding="utf-8"?>
+<w:fonts xmlns:mc="http://schemas.openxmlformats.org/markup-compatibility/2006" xmlns:r="http://schemas.openxmlformats.org/officeDocument/2006/relationships" xmlns:w="http://schemas.openxmlformats.org/wordprocessingml/2006/main" xmlns:w14="http://schemas.microsoft.com/office/word/2010/wordml" xmlns:w15="http://schemas.microsoft.com/office/word/2012/wordml" xmlns:w16cex="http://schemas.microsoft.com/office/word/2018/wordml/cex" xmlns:w16cid="http://schemas.microsoft.com/office/word/2016/wordml/cid" xmlns:w16="http://schemas.microsoft.com/office/word/2018/wordml" xmlns:w16se="http://schemas.microsoft.com/office/word/2015/wordml/symex" mc:Ignorable="w14 w15 w16se w16cid w16 w16cex">
+  <w:font w:name="Times New Roman">
+    <w:panose1 w:val="02020603050405020304"/>
+    <w:charset w:val="CC"/>
+    <w:family w:val="roman"/>
+    <w:pitch w:val="variable"/>
+    <w:sig w:usb0="E0002AFF" w:usb1="C0007843" w:usb2="00000009" w:usb3="00000000" w:csb0="000001FF" w:csb1="00000000"/>
+  </w:font>
+  <w:font w:name="Symbol">
+    <w:panose1 w:val="05050102010706020507"/>
+    <w:charset w:val="02"/>
+    <w:family w:val="roman"/>
+    <w:pitch w:val="variable"/>
+    <w:sig w:usb0="00000000" w:usb1="10000000" w:usb2="00000000" w:usb3="00000000" w:csb0="80000000" w:csb1="00000000"/>
+  </w:font>
+  <w:font w:name="Courier New">
+    <w:panose1 w:val="02070309020205020404"/>
+    <w:charset w:val="CC"/>
+    <w:family w:val="modern"/>
+    <w:pitch w:val="fixed"/>
+    <w:sig w:usb0="E0002EFF" w:usb1="C0007843" w:usb2="00000009" w:usb3="00000000" w:csb0="000001FF" w:csb1="00000000"/>
+  </w:font>
+  <w:font w:name="Wingdings">
+    <w:panose1 w:val="05000000000000000000"/>
+    <w:charset w:val="02"/>
+    <w:family w:val="auto"/>
+    <w:pitch w:val="variable"/>
+    <w:sig w:usb0="00000000" w:usb1="10000000" w:usb2="00000000" w:usb3="00000000" w:csb0="80000000" w:csb1="00000000"/>
+  </w:font>
+  <w:font w:name="Calibri">
+    <w:panose1 w:val="020F0502020204030204"/>
+    <w:charset w:val="CC"/>
+    <w:family w:val="swiss"/>
+    <w:pitch w:val="variable"/>
+    <w:sig w:usb0="E0002AFF" w:usb1="4000ACFF" w:usb2="00000001" w:usb3="00000000" w:csb0="000001FF" w:csb1="00000000"/>
+  </w:font>
+  <w:font w:name="Calibri Light">
+    <w:panose1 w:val="020F0302020204030204"/>
+    <w:charset w:val="CC"/>
+    <w:family w:val="swiss"/>
+    <w:pitch w:val="variable"/>
+    <w:sig w:usb0="A0002AEF" w:usb1="4000207B" w:usb2="00000000" w:usb3="00000000" w:csb0="000001FF" w:csb1="00000000"/>
+  </w:font>
+</w:fonts>
+</file>
+
+<file path=word/glossary/settings.xml><?xml version="1.0" encoding="utf-8"?>
+<w:settings xmlns:mc="http://schemas.openxmlformats.org/markup-compatibility/2006" xmlns:o="urn:schemas-microsoft-com:office:office" xmlns:r="http://schemas.openxmlformats.org/officeDocument/2006/relationships" xmlns:m="http://schemas.openxmlformats.org/officeDocument/2006/math" xmlns:v="urn:schemas-microsoft-com:vml" xmlns:w10="urn:schemas-microsoft-com:office:word" xmlns:w="http://schemas.openxmlformats.org/wordprocessingml/2006/main" xmlns:w14="http://schemas.microsoft.com/office/word/2010/wordml" xmlns:w15="http://schemas.microsoft.com/office/word/2012/wordml" xmlns:w16cex="http://schemas.microsoft.com/office/word/2018/wordml/cex" xmlns:w16cid="http://schemas.microsoft.com/office/word/2016/wordml/cid" xmlns:w16="http://schemas.microsoft.com/office/word/2018/wordml" xmlns:w16se="http://schemas.microsoft.com/office/word/2015/wordml/symex" xmlns:sl="http://schemas.openxmlformats.org/schemaLibrary/2006/main" mc:Ignorable="w14 w15 w16se w16cid w16 w16cex">
+  <w:view w:val="normal"/>
+  <w:defaultTabStop w:val="708"/>
+  <w:characterSpacingControl w:val="doNotCompress"/>
+  <w:compat>
+    <w:useFELayout/>
+    <w:compatSetting w:name="compatibilityMode" w:uri="http://schemas.microsoft.com/office/word" w:val="15"/>
+    <w:compatSetting w:name="overrideTableStyleFontSizeAndJustification" w:uri="http://schemas.microsoft.com/office/word" w:val="1"/>
+    <w:compatSetting w:name="enableOpenTypeFeatures" w:uri="http://schemas.microsoft.com/office/word" w:val="1"/>
+    <w:compatSetting w:name="doNotFlipMirrorIndents" w:uri="http://schemas.microsoft.com/office/word" w:val="1"/>
+    <w:compatSetting w:name="differentiateMultirowTableHeaders" w:uri="http://schemas.microsoft.com/office/word" w:val="1"/>
+    <w:compatSetting w:name="useWord2013TrackBottomHyphenation" w:uri="http://schemas.microsoft.com/office/word" w:val="0"/>
+  </w:compat>
+  <w:rsids>
+    <w:rsidRoot w:val="002F370F"/>
+    <w:rsid w:val="002F370F"/>
+    <w:rsid w:val="00E51649"/>
+  </w:rsids>
+  <m:mathPr>
+    <m:mathFont m:val="Cambria Math"/>
+    <m:brkBin m:val="before"/>
+    <m:brkBinSub m:val="--"/>
+    <m:smallFrac m:val="0"/>
+    <m:dispDef/>
+    <m:lMargin m:val="0"/>
+    <m:rMargin m:val="0"/>
+    <m:defJc m:val="centerGroup"/>
+    <m:wrapIndent m:val="1440"/>
+    <m:intLim m:val="subSup"/>
+    <m:naryLim m:val="undOvr"/>
+  </m:mathPr>
+  <w:themeFontLang w:val="ru-RU"/>
+  <w:clrSchemeMapping w:bg1="light1" w:t1="dark1" w:bg2="light2" w:t2="dark2" w:accent1="accent1" w:accent2="accent2" w:accent3="accent3" w:accent4="accent4" w:accent5="accent5" w:accent6="accent6" w:hyperlink="hyperlink" w:followedHyperlink="followedHyperlink"/>
+  <w:decimalSymbol w:val=","/>
+  <w:listSeparator w:val=";"/>
+  <w15:chartTrackingRefBased/>
+</w:settings>
+</file>
+
+<file path=word/glossary/styles.xml><?xml version="1.0" encoding="utf-8"?>
+<w:styles xmlns:mc="http://schemas.openxmlformats.org/markup-compatibility/2006" xmlns:r="http://schemas.openxmlformats.org/officeDocument/2006/relationships" xmlns:w="http://schemas.openxmlformats.org/wordprocessingml/2006/main" xmlns:w14="http://schemas.microsoft.com/office/word/2010/wordml" xmlns:w15="http://schemas.microsoft.com/office/word/2012/wordml" xmlns:w16cex="http://schemas.microsoft.com/office/word/2018/wordml/cex" xmlns:w16cid="http://schemas.microsoft.com/office/word/2016/wordml/cid" xmlns:w16="http://schemas.microsoft.com/office/word/2018/wordml" xmlns:w16se="http://schemas.microsoft.com/office/word/2015/wordml/symex" mc:Ignorable="w14 w15 w16se w16cid w16 w16cex">
+  <w:docDefaults>
+    <w:rPrDefault>
+      <w:rPr>
+        <w:rFonts w:asciiTheme="minorHAnsi" w:eastAsiaTheme="minorEastAsia" w:hAnsiTheme="minorHAnsi" w:cstheme="minorBidi"/>
+        <w:sz w:val="22"/>
+        <w:szCs w:val="22"/>
+        <w:lang w:val="ru-RU" w:eastAsia="ru-RU" w:bidi="ar-SA"/>
       </w:rPr>
     </w:rPrDefault>
     <w:pPrDefault>
@@ -1326,41 +4748,34 @@
     <w:semiHidden/>
     <w:unhideWhenUsed/>
   </w:style>
-  <w:style w:type="character" w:styleId="a3">
-    <w:name w:val="Hyperlink"/>
-    <w:basedOn w:val="a0"/>
-    <w:uiPriority w:val="99"/>
-    <w:unhideWhenUsed/>
-    <w:rsid w:val="00E547FE"/>
-    <w:rPr>
-      <w:color w:val="0563C1" w:themeColor="hyperlink"/>
-      <w:u w:val="single"/>
-    </w:rPr>
+  <w:style w:type="paragraph" w:customStyle="1" w:styleId="CA51A3AB5F534D90B50430D18B5DBE4B">
+    <w:name w:val="CA51A3AB5F534D90B50430D18B5DBE4B"/>
+    <w:rsid w:val="002F370F"/>
   </w:style>
-  <w:style w:type="character" w:styleId="a4">
-    <w:name w:val="Unresolved Mention"/>
-    <w:basedOn w:val="a0"/>
-    <w:uiPriority w:val="99"/>
-    <w:semiHidden/>
-    <w:unhideWhenUsed/>
-    <w:rsid w:val="00E547FE"/>
-    <w:rPr>
-      <w:color w:val="605E5C"/>
-      <w:shd w:val="clear" w:color="auto" w:fill="E1DFDD"/>
-    </w:rPr>
+  <w:style w:type="paragraph" w:customStyle="1" w:styleId="79CDBF57534441619C9468E21A6ED107">
+    <w:name w:val="79CDBF57534441619C9468E21A6ED107"/>
+    <w:rsid w:val="002F370F"/>
   </w:style>
-  <w:style w:type="paragraph" w:styleId="a5">
-    <w:name w:val="List Paragraph"/>
-    <w:basedOn w:val="a"/>
-    <w:uiPriority w:val="34"/>
-    <w:qFormat/>
-    <w:rsid w:val="00E547FE"/>
-    <w:pPr>
-      <w:ind w:left="720"/>
-      <w:contextualSpacing/>
-    </w:pPr>
+  <w:style w:type="paragraph" w:customStyle="1" w:styleId="F6FCDB543E174DE1B0240131CF3B7C68">
+    <w:name w:val="F6FCDB543E174DE1B0240131CF3B7C68"/>
+    <w:rsid w:val="002F370F"/>
+  </w:style>
+  <w:style w:type="paragraph" w:customStyle="1" w:styleId="041724ECEE5546029883B9D63F547FE9">
+    <w:name w:val="041724ECEE5546029883B9D63F547FE9"/>
+    <w:rsid w:val="002F370F"/>
+  </w:style>
+  <w:style w:type="paragraph" w:customStyle="1" w:styleId="AC949F50E92A485DAA714EEB1D251FDC">
+    <w:name w:val="AC949F50E92A485DAA714EEB1D251FDC"/>
+    <w:rsid w:val="002F370F"/>
   </w:style>
 </w:styles>
+</file>
+
+<file path=word/glossary/webSettings.xml><?xml version="1.0" encoding="utf-8"?>
+<w:webSettings xmlns:mc="http://schemas.openxmlformats.org/markup-compatibility/2006" xmlns:r="http://schemas.openxmlformats.org/officeDocument/2006/relationships" xmlns:w="http://schemas.openxmlformats.org/wordprocessingml/2006/main" xmlns:w14="http://schemas.microsoft.com/office/word/2010/wordml" xmlns:w15="http://schemas.microsoft.com/office/word/2012/wordml" xmlns:w16cex="http://schemas.microsoft.com/office/word/2018/wordml/cex" xmlns:w16cid="http://schemas.microsoft.com/office/word/2016/wordml/cid" xmlns:w16="http://schemas.microsoft.com/office/word/2018/wordml" xmlns:w16se="http://schemas.microsoft.com/office/word/2015/wordml/symex" mc:Ignorable="w14 w15 w16se w16cid w16 w16cex">
+  <w:optimizeForBrowser/>
+  <w:allowPNG/>
+</w:webSettings>
 </file>
 
 <file path=word/theme/theme1.xml><?xml version="1.0" encoding="utf-8"?>
@@ -1656,4 +5071,35 @@
     </a:ext>
   </a:extLst>
 </a:theme>
+</file>
+
+<file path=customXml/item1.xml><?xml version="1.0" encoding="utf-8"?>
+<CoverPageProperties xmlns="http://schemas.microsoft.com/office/2006/coverPageProps">
+  <PublishDate>2023-10-31T00:00:00</PublishDate>
+  <Abstract/>
+  <CompanyAddress/>
+  <CompanyPhone/>
+  <CompanyFax/>
+  <CompanyEmail/>
+</CoverPageProperties>
+</file>
+
+<file path=customXml/item2.xml><?xml version="1.0" encoding="utf-8"?>
+<b:Sources xmlns:b="http://schemas.openxmlformats.org/officeDocument/2006/bibliography" xmlns="http://schemas.openxmlformats.org/officeDocument/2006/bibliography" SelectedStyle="\APASixthEditionOfficeOnline.xsl" StyleName="APA" Version="6"/>
+</file>
+
+<file path=customXml/itemProps1.xml><?xml version="1.0" encoding="utf-8"?>
+<ds:datastoreItem xmlns:ds="http://schemas.openxmlformats.org/officeDocument/2006/customXml" ds:itemID="{55AF091B-3C7A-41E3-B477-F2FDAA23CFDA}">
+  <ds:schemaRefs>
+    <ds:schemaRef ds:uri="http://schemas.microsoft.com/office/2006/coverPageProps"/>
+  </ds:schemaRefs>
+</ds:datastoreItem>
+</file>
+
+<file path=customXml/itemProps2.xml><?xml version="1.0" encoding="utf-8"?>
+<ds:datastoreItem xmlns:ds="http://schemas.openxmlformats.org/officeDocument/2006/customXml" ds:itemID="{DF8A1E51-6BC0-4F75-B289-4769B661F9B9}">
+  <ds:schemaRefs>
+    <ds:schemaRef ds:uri="http://schemas.openxmlformats.org/officeDocument/2006/bibliography"/>
+  </ds:schemaRefs>
+</ds:datastoreItem>
 </file>
</xml_diff>